<commit_message>
added answers to control questions 1-3
</commit_message>
<xml_diff>
--- a/labs/lab6/lab6_os.docx
+++ b/labs/lab6/lab6_os.docx
@@ -3993,7 +3993,7 @@
     <w:p>
       <w:pPr>
         <w:pStyle w:val="ListParagraph"/>
-        <w:ind w:left="644"/>
+        <w:ind w:left="1004"/>
         <w:jc w:val="both"/>
         <w:rPr>
           <w:sz w:val="28"/>
@@ -4148,11 +4148,7 @@
     </w:p>
     <w:p>
       <w:pPr>
-        <w:pStyle w:val="ListParagraph"/>
-        <w:numPr>
-          <w:ilvl w:val="0"/>
-          <w:numId w:val="161"/>
-        </w:numPr>
+        <w:ind w:left="284"/>
         <w:jc w:val="both"/>
         <w:rPr>
           <w:color w:val="000000" w:themeColor="text1"/>
@@ -4231,7 +4227,7 @@
     <w:p>
       <w:pPr>
         <w:pStyle w:val="ListParagraph"/>
-        <w:ind w:left="644"/>
+        <w:ind w:left="928"/>
         <w:jc w:val="both"/>
         <w:rPr>
           <w:color w:val="000000" w:themeColor="text1"/>
@@ -4243,11 +4239,7 @@
     </w:p>
     <w:p>
       <w:pPr>
-        <w:pStyle w:val="ListParagraph"/>
-        <w:numPr>
-          <w:ilvl w:val="0"/>
-          <w:numId w:val="161"/>
-        </w:numPr>
+        <w:ind w:left="284"/>
         <w:jc w:val="both"/>
         <w:rPr>
           <w:sz w:val="28"/>
@@ -4334,17 +4326,13 @@
     <w:p>
       <w:pPr>
         <w:pStyle w:val="ListParagraph"/>
-        <w:ind w:left="644"/>
+        <w:ind w:left="928"/>
         <w:jc w:val="both"/>
       </w:pPr>
     </w:p>
     <w:p>
       <w:pPr>
-        <w:pStyle w:val="ListParagraph"/>
-        <w:numPr>
-          <w:ilvl w:val="0"/>
-          <w:numId w:val="161"/>
-        </w:numPr>
+        <w:ind w:left="284"/>
         <w:jc w:val="both"/>
         <w:rPr>
           <w:color w:val="000000" w:themeColor="text1"/>
@@ -4385,7 +4373,7 @@
     </w:p>
     <w:p>
       <w:pPr>
-        <w:ind w:left="284"/>
+        <w:ind w:left="568"/>
         <w:jc w:val="both"/>
         <w:rPr>
           <w:color w:val="000000" w:themeColor="text1"/>
@@ -12979,7 +12967,7 @@
     <w:p>
       <w:pPr>
         <w:pStyle w:val="NormalWeb"/>
-        <w:spacing w:before="0" w:beforeAutospacing="0" w:after="0" w:afterAutospacing="0"/>
+        <w:spacing w:before="0" w:beforeAutospacing="0" w:after="0" w:afterAutospacing="0" w:line="360" w:lineRule="auto"/>
         <w:jc w:val="both"/>
         <w:rPr>
           <w:color w:val="000000"/>
@@ -13019,7 +13007,7 @@
         <w:tabs>
           <w:tab w:val="clear" w:pos="720"/>
         </w:tabs>
-        <w:spacing w:before="0" w:beforeAutospacing="0" w:after="0" w:afterAutospacing="0"/>
+        <w:spacing w:before="0" w:beforeAutospacing="0" w:after="0" w:afterAutospacing="0" w:line="360" w:lineRule="auto"/>
         <w:ind w:left="426" w:hanging="426"/>
         <w:jc w:val="both"/>
         <w:textAlignment w:val="baseline"/>
@@ -13041,8 +13029,11 @@
     <w:p>
       <w:pPr>
         <w:pStyle w:val="NormalWeb"/>
-        <w:spacing w:before="0" w:beforeAutospacing="0" w:after="0" w:afterAutospacing="0"/>
-        <w:ind w:left="426"/>
+        <w:numPr>
+          <w:ilvl w:val="0"/>
+          <w:numId w:val="175"/>
+        </w:numPr>
+        <w:spacing w:before="0" w:beforeAutospacing="0" w:after="240" w:afterAutospacing="0"/>
         <w:jc w:val="both"/>
         <w:textAlignment w:val="baseline"/>
         <w:rPr>
@@ -13051,6 +13042,81 @@
           <w:szCs w:val="28"/>
         </w:rPr>
       </w:pPr>
+      <w:r>
+        <w:rPr>
+          <w:i/>
+          <w:iCs/>
+          <w:color w:val="000000"/>
+          <w:sz w:val="28"/>
+          <w:szCs w:val="28"/>
+        </w:rPr>
+        <w:t>Archiving:</w:t>
+      </w:r>
+      <w:r>
+        <w:rPr>
+          <w:color w:val="000000"/>
+          <w:sz w:val="28"/>
+          <w:szCs w:val="28"/>
+        </w:rPr>
+        <w:t xml:space="preserve"> combines multiple files into one, eliminating the overhead of individual files and making them easier to transfer.</w:t>
+      </w:r>
+    </w:p>
+    <w:p>
+      <w:pPr>
+        <w:pStyle w:val="NormalWeb"/>
+        <w:numPr>
+          <w:ilvl w:val="0"/>
+          <w:numId w:val="175"/>
+        </w:numPr>
+        <w:spacing w:before="0" w:beforeAutospacing="0" w:after="240" w:afterAutospacing="0"/>
+        <w:jc w:val="both"/>
+        <w:textAlignment w:val="baseline"/>
+        <w:rPr>
+          <w:color w:val="000000"/>
+          <w:sz w:val="28"/>
+          <w:szCs w:val="28"/>
+          <w:lang w:val="uk-UA"/>
+        </w:rPr>
+      </w:pPr>
+      <w:r>
+        <w:rPr>
+          <w:i/>
+          <w:iCs/>
+          <w:color w:val="000000"/>
+          <w:sz w:val="28"/>
+          <w:szCs w:val="28"/>
+        </w:rPr>
+        <w:t xml:space="preserve">Compression </w:t>
+      </w:r>
+      <w:r>
+        <w:rPr>
+          <w:color w:val="000000"/>
+          <w:sz w:val="28"/>
+          <w:szCs w:val="28"/>
+        </w:rPr>
+        <w:t>reduces the amount of data needed to store or transfer a file while preserving it so that the file can be recovered.</w:t>
+      </w:r>
+    </w:p>
+    <w:p>
+      <w:pPr>
+        <w:pStyle w:val="NormalWeb"/>
+        <w:spacing w:before="0" w:beforeAutospacing="0" w:after="240" w:afterAutospacing="0"/>
+        <w:jc w:val="both"/>
+        <w:textAlignment w:val="baseline"/>
+        <w:rPr>
+          <w:color w:val="000000"/>
+          <w:sz w:val="28"/>
+          <w:szCs w:val="28"/>
+          <w:lang w:val="uk-UA"/>
+        </w:rPr>
+      </w:pPr>
+      <w:r>
+        <w:rPr>
+          <w:sz w:val="28"/>
+          <w:szCs w:val="28"/>
+        </w:rPr>
+        <w:t xml:space="preserve">Both of these processes are often used together to store and transfer files efficiently. For example, you can create an archive of a directory using tar and then compress it using gzip, giving you a single compressed archive file. Note that while compression reduces the file size, it can also take longer to process, especially for large files. </w:t>
+      </w:r>
     </w:p>
     <w:p>
       <w:pPr>
@@ -13062,7 +13128,7 @@
         <w:tabs>
           <w:tab w:val="clear" w:pos="720"/>
         </w:tabs>
-        <w:spacing w:before="0" w:beforeAutospacing="0" w:after="0" w:afterAutospacing="0"/>
+        <w:spacing w:before="0" w:beforeAutospacing="0" w:after="240" w:afterAutospacing="0"/>
         <w:ind w:left="426" w:hanging="426"/>
         <w:jc w:val="both"/>
         <w:textAlignment w:val="baseline"/>
@@ -13078,7 +13144,438 @@
           <w:sz w:val="28"/>
           <w:szCs w:val="28"/>
         </w:rPr>
+        <w:lastRenderedPageBreak/>
         <w:t>Які програми, окрім наведених в роботі, можуть використовуватись для стискання та архівування файлів та каталогів в ОС Linux? Наведіть приклади та їх короткий опис.</w:t>
+      </w:r>
+    </w:p>
+    <w:p>
+      <w:pPr>
+        <w:pStyle w:val="ListParagraph"/>
+        <w:numPr>
+          <w:ilvl w:val="0"/>
+          <w:numId w:val="174"/>
+        </w:numPr>
+        <w:jc w:val="both"/>
+        <w:rPr>
+          <w:sz w:val="28"/>
+          <w:szCs w:val="28"/>
+        </w:rPr>
+      </w:pPr>
+      <w:r>
+        <w:rPr>
+          <w:i/>
+          <w:iCs/>
+          <w:sz w:val="28"/>
+          <w:szCs w:val="28"/>
+        </w:rPr>
+        <w:t xml:space="preserve">Lzma </w:t>
+      </w:r>
+      <w:r>
+        <w:rPr>
+          <w:sz w:val="28"/>
+          <w:szCs w:val="28"/>
+        </w:rPr>
+        <w:t>is compression tool like zip or tar, but it perform quick in comparison to bzip, comes as  builtin for all Linux distributions.</w:t>
+      </w:r>
+      <w:r>
+        <w:rPr>
+          <w:sz w:val="28"/>
+          <w:szCs w:val="28"/>
+          <w:lang w:val="uk-UA"/>
+        </w:rPr>
+        <w:t xml:space="preserve"> </w:t>
+      </w:r>
+      <w:proofErr w:type="spellStart"/>
+      <w:r>
+        <w:rPr>
+          <w:sz w:val="28"/>
+          <w:szCs w:val="28"/>
+          <w:lang w:val="uk-UA"/>
+        </w:rPr>
+        <w:t>Although</w:t>
+      </w:r>
+      <w:proofErr w:type="spellEnd"/>
+      <w:r>
+        <w:rPr>
+          <w:sz w:val="28"/>
+          <w:szCs w:val="28"/>
+          <w:lang w:val="uk-UA"/>
+        </w:rPr>
+        <w:t xml:space="preserve"> </w:t>
+      </w:r>
+      <w:proofErr w:type="spellStart"/>
+      <w:r>
+        <w:rPr>
+          <w:sz w:val="28"/>
+          <w:szCs w:val="28"/>
+          <w:lang w:val="uk-UA"/>
+        </w:rPr>
+        <w:t>lzma</w:t>
+      </w:r>
+      <w:proofErr w:type="spellEnd"/>
+      <w:r>
+        <w:rPr>
+          <w:sz w:val="28"/>
+          <w:szCs w:val="28"/>
+          <w:lang w:val="uk-UA"/>
+        </w:rPr>
+        <w:t xml:space="preserve"> </w:t>
+      </w:r>
+      <w:proofErr w:type="spellStart"/>
+      <w:r>
+        <w:rPr>
+          <w:sz w:val="28"/>
+          <w:szCs w:val="28"/>
+          <w:lang w:val="uk-UA"/>
+        </w:rPr>
+        <w:t>is</w:t>
+      </w:r>
+      <w:proofErr w:type="spellEnd"/>
+      <w:r>
+        <w:rPr>
+          <w:sz w:val="28"/>
+          <w:szCs w:val="28"/>
+          <w:lang w:val="uk-UA"/>
+        </w:rPr>
+        <w:t xml:space="preserve"> a </w:t>
+      </w:r>
+      <w:proofErr w:type="spellStart"/>
+      <w:r>
+        <w:rPr>
+          <w:sz w:val="28"/>
+          <w:szCs w:val="28"/>
+          <w:lang w:val="uk-UA"/>
+        </w:rPr>
+        <w:t>strong</w:t>
+      </w:r>
+      <w:proofErr w:type="spellEnd"/>
+      <w:r>
+        <w:rPr>
+          <w:sz w:val="28"/>
+          <w:szCs w:val="28"/>
+          <w:lang w:val="uk-UA"/>
+        </w:rPr>
+        <w:t xml:space="preserve">  </w:t>
+      </w:r>
+      <w:proofErr w:type="spellStart"/>
+      <w:r>
+        <w:rPr>
+          <w:sz w:val="28"/>
+          <w:szCs w:val="28"/>
+          <w:lang w:val="uk-UA"/>
+        </w:rPr>
+        <w:t>tool</w:t>
+      </w:r>
+      <w:proofErr w:type="spellEnd"/>
+      <w:r>
+        <w:rPr>
+          <w:sz w:val="28"/>
+          <w:szCs w:val="28"/>
+          <w:lang w:val="uk-UA"/>
+        </w:rPr>
+        <w:t xml:space="preserve"> </w:t>
+      </w:r>
+      <w:proofErr w:type="spellStart"/>
+      <w:r>
+        <w:rPr>
+          <w:sz w:val="28"/>
+          <w:szCs w:val="28"/>
+          <w:lang w:val="uk-UA"/>
+        </w:rPr>
+        <w:t>but</w:t>
+      </w:r>
+      <w:proofErr w:type="spellEnd"/>
+      <w:r>
+        <w:rPr>
+          <w:sz w:val="28"/>
+          <w:szCs w:val="28"/>
+          <w:lang w:val="uk-UA"/>
+        </w:rPr>
+        <w:t xml:space="preserve"> </w:t>
+      </w:r>
+      <w:proofErr w:type="spellStart"/>
+      <w:r>
+        <w:rPr>
+          <w:sz w:val="28"/>
+          <w:szCs w:val="28"/>
+          <w:lang w:val="uk-UA"/>
+        </w:rPr>
+        <w:t>it</w:t>
+      </w:r>
+      <w:proofErr w:type="spellEnd"/>
+      <w:r>
+        <w:rPr>
+          <w:sz w:val="28"/>
+          <w:szCs w:val="28"/>
+          <w:lang w:val="uk-UA"/>
+        </w:rPr>
+        <w:t xml:space="preserve"> </w:t>
+      </w:r>
+      <w:proofErr w:type="spellStart"/>
+      <w:r>
+        <w:rPr>
+          <w:sz w:val="28"/>
+          <w:szCs w:val="28"/>
+          <w:lang w:val="uk-UA"/>
+        </w:rPr>
+        <w:t>is</w:t>
+      </w:r>
+      <w:proofErr w:type="spellEnd"/>
+      <w:r>
+        <w:rPr>
+          <w:sz w:val="28"/>
+          <w:szCs w:val="28"/>
+          <w:lang w:val="uk-UA"/>
+        </w:rPr>
+        <w:t xml:space="preserve"> </w:t>
+      </w:r>
+      <w:proofErr w:type="spellStart"/>
+      <w:r>
+        <w:rPr>
+          <w:sz w:val="28"/>
+          <w:szCs w:val="28"/>
+          <w:lang w:val="uk-UA"/>
+        </w:rPr>
+        <w:t>not</w:t>
+      </w:r>
+      <w:proofErr w:type="spellEnd"/>
+      <w:r>
+        <w:rPr>
+          <w:sz w:val="28"/>
+          <w:szCs w:val="28"/>
+          <w:lang w:val="uk-UA"/>
+        </w:rPr>
+        <w:t xml:space="preserve"> </w:t>
+      </w:r>
+      <w:proofErr w:type="spellStart"/>
+      <w:r>
+        <w:rPr>
+          <w:sz w:val="28"/>
+          <w:szCs w:val="28"/>
+          <w:lang w:val="uk-UA"/>
+        </w:rPr>
+        <w:t>so</w:t>
+      </w:r>
+      <w:proofErr w:type="spellEnd"/>
+      <w:r>
+        <w:rPr>
+          <w:sz w:val="28"/>
+          <w:szCs w:val="28"/>
+          <w:lang w:val="uk-UA"/>
+        </w:rPr>
+        <w:t xml:space="preserve"> </w:t>
+      </w:r>
+      <w:proofErr w:type="spellStart"/>
+      <w:r>
+        <w:rPr>
+          <w:sz w:val="28"/>
+          <w:szCs w:val="28"/>
+          <w:lang w:val="uk-UA"/>
+        </w:rPr>
+        <w:t>popular</w:t>
+      </w:r>
+      <w:proofErr w:type="spellEnd"/>
+      <w:r>
+        <w:rPr>
+          <w:sz w:val="28"/>
+          <w:szCs w:val="28"/>
+          <w:lang w:val="uk-UA"/>
+        </w:rPr>
+        <w:t xml:space="preserve"> </w:t>
+      </w:r>
+      <w:proofErr w:type="spellStart"/>
+      <w:r>
+        <w:rPr>
+          <w:sz w:val="28"/>
+          <w:szCs w:val="28"/>
+          <w:lang w:val="uk-UA"/>
+        </w:rPr>
+        <w:t>among</w:t>
+      </w:r>
+      <w:proofErr w:type="spellEnd"/>
+      <w:r>
+        <w:rPr>
+          <w:sz w:val="28"/>
+          <w:szCs w:val="28"/>
+          <w:lang w:val="uk-UA"/>
+        </w:rPr>
+        <w:t xml:space="preserve"> </w:t>
+      </w:r>
+      <w:proofErr w:type="spellStart"/>
+      <w:r>
+        <w:rPr>
+          <w:sz w:val="28"/>
+          <w:szCs w:val="28"/>
+          <w:lang w:val="uk-UA"/>
+        </w:rPr>
+        <w:t>Linux</w:t>
+      </w:r>
+      <w:proofErr w:type="spellEnd"/>
+      <w:r>
+        <w:rPr>
+          <w:sz w:val="28"/>
+          <w:szCs w:val="28"/>
+          <w:lang w:val="uk-UA"/>
+        </w:rPr>
+        <w:t xml:space="preserve"> </w:t>
+      </w:r>
+      <w:proofErr w:type="spellStart"/>
+      <w:r>
+        <w:rPr>
+          <w:sz w:val="28"/>
+          <w:szCs w:val="28"/>
+          <w:lang w:val="uk-UA"/>
+        </w:rPr>
+        <w:t>users</w:t>
+      </w:r>
+      <w:proofErr w:type="spellEnd"/>
+      <w:r>
+        <w:rPr>
+          <w:sz w:val="28"/>
+          <w:szCs w:val="28"/>
+          <w:lang w:val="uk-UA"/>
+        </w:rPr>
+        <w:t>.</w:t>
+      </w:r>
+    </w:p>
+    <w:p>
+      <w:pPr>
+        <w:jc w:val="both"/>
+        <w:rPr>
+          <w:sz w:val="28"/>
+          <w:szCs w:val="28"/>
+        </w:rPr>
+      </w:pPr>
+    </w:p>
+    <w:p>
+      <w:pPr>
+        <w:pStyle w:val="ListParagraph"/>
+        <w:numPr>
+          <w:ilvl w:val="0"/>
+          <w:numId w:val="174"/>
+        </w:numPr>
+        <w:jc w:val="both"/>
+        <w:rPr>
+          <w:sz w:val="28"/>
+          <w:szCs w:val="28"/>
+        </w:rPr>
+      </w:pPr>
+      <w:r>
+        <w:rPr>
+          <w:i/>
+          <w:iCs/>
+          <w:sz w:val="28"/>
+          <w:szCs w:val="28"/>
+        </w:rPr>
+        <w:t>lzop</w:t>
+      </w:r>
+      <w:r>
+        <w:rPr>
+          <w:sz w:val="28"/>
+          <w:szCs w:val="28"/>
+        </w:rPr>
+        <w:t> is a robust compression tool that utilizes the Lempel-Ziv-Oberhumer (LZO) compression algorithm. It provides breakneck compression speed by trading compression ratios. For example, it produces slightly larger files compared to gzip but requires only 10 percent CPU runtime.</w:t>
+      </w:r>
+    </w:p>
+    <w:p>
+      <w:pPr>
+        <w:spacing w:line="0" w:lineRule="auto"/>
+        <w:jc w:val="center"/>
+        <w:rPr>
+          <w:rFonts w:ascii="Roboto" w:hAnsi="Roboto"/>
+          <w:color w:val="3A3A3A"/>
+          <w:sz w:val="26"/>
+          <w:szCs w:val="26"/>
+        </w:rPr>
+      </w:pPr>
+    </w:p>
+    <w:p>
+      <w:pPr>
+        <w:jc w:val="both"/>
+        <w:rPr>
+          <w:sz w:val="28"/>
+          <w:szCs w:val="28"/>
+          <w:lang w:val="en-US"/>
+        </w:rPr>
+      </w:pPr>
+    </w:p>
+    <w:p>
+      <w:pPr>
+        <w:pStyle w:val="ListParagraph"/>
+        <w:numPr>
+          <w:ilvl w:val="0"/>
+          <w:numId w:val="174"/>
+        </w:numPr>
+        <w:jc w:val="both"/>
+        <w:rPr>
+          <w:sz w:val="28"/>
+          <w:szCs w:val="28"/>
+        </w:rPr>
+      </w:pPr>
+      <w:r>
+        <w:rPr>
+          <w:i/>
+          <w:iCs/>
+          <w:sz w:val="28"/>
+          <w:szCs w:val="28"/>
+          <w:lang w:val="en-US"/>
+        </w:rPr>
+        <w:t>P</w:t>
+      </w:r>
+      <w:r>
+        <w:rPr>
+          <w:i/>
+          <w:iCs/>
+          <w:sz w:val="28"/>
+          <w:szCs w:val="28"/>
+        </w:rPr>
+        <w:t>ixz</w:t>
+      </w:r>
+      <w:r>
+        <w:rPr>
+          <w:sz w:val="28"/>
+          <w:szCs w:val="28"/>
+        </w:rPr>
+        <w:t> is a parallel implementation of the XZ compressor with support for data indexing. Instead of producing one big block of compressed data like xz, it creates a set of smaller blocks. This makes randomly accessing the original data straightforward. Moreover, pixz also makes sure that the file permissions are preserved the way they were during compression and decompression</w:t>
+      </w:r>
+    </w:p>
+    <w:p>
+      <w:pPr>
+        <w:jc w:val="both"/>
+        <w:rPr>
+          <w:sz w:val="28"/>
+          <w:szCs w:val="28"/>
+        </w:rPr>
+      </w:pPr>
+    </w:p>
+    <w:p>
+      <w:pPr>
+        <w:pStyle w:val="ListParagraph"/>
+        <w:numPr>
+          <w:ilvl w:val="0"/>
+          <w:numId w:val="174"/>
+        </w:numPr>
+        <w:jc w:val="both"/>
+        <w:rPr>
+          <w:sz w:val="28"/>
+          <w:szCs w:val="28"/>
+        </w:rPr>
+      </w:pPr>
+      <w:r>
+        <w:rPr>
+          <w:i/>
+          <w:iCs/>
+          <w:sz w:val="28"/>
+          <w:szCs w:val="28"/>
+        </w:rPr>
+        <w:t xml:space="preserve">7Zip </w:t>
+      </w:r>
+      <w:r>
+        <w:rPr>
+          <w:sz w:val="28"/>
+          <w:szCs w:val="28"/>
+        </w:rPr>
+        <w:t>file compressor is an open source utility which was developed originally for Microsoft Windows, it supports multiple file compression formats and known for high file compression, it can be used for compressing multiple files with a single command.</w:t>
       </w:r>
     </w:p>
     <w:p>
@@ -13127,8 +13624,10 @@
     <w:p>
       <w:pPr>
         <w:pStyle w:val="NormalWeb"/>
-        <w:spacing w:before="0" w:beforeAutospacing="0" w:after="0" w:afterAutospacing="0"/>
-        <w:ind w:left="426" w:hanging="426"/>
+        <w:numPr>
+          <w:ilvl w:val="0"/>
+          <w:numId w:val="176"/>
+        </w:numPr>
         <w:jc w:val="both"/>
         <w:textAlignment w:val="baseline"/>
         <w:rPr>
@@ -13137,6 +13636,101 @@
           <w:szCs w:val="28"/>
         </w:rPr>
       </w:pPr>
+      <w:r>
+        <w:rPr>
+          <w:color w:val="000000"/>
+          <w:sz w:val="28"/>
+          <w:szCs w:val="28"/>
+        </w:rPr>
+        <w:t>gzip: Uses the DEFLATE compression algorithm. It is a balance between compression speed and efficiency.</w:t>
+      </w:r>
+    </w:p>
+    <w:p>
+      <w:pPr>
+        <w:pStyle w:val="NormalWeb"/>
+        <w:numPr>
+          <w:ilvl w:val="0"/>
+          <w:numId w:val="176"/>
+        </w:numPr>
+        <w:spacing w:before="0" w:beforeAutospacing="0" w:after="0" w:afterAutospacing="0"/>
+        <w:jc w:val="both"/>
+        <w:textAlignment w:val="baseline"/>
+        <w:rPr>
+          <w:color w:val="000000"/>
+          <w:sz w:val="28"/>
+          <w:szCs w:val="28"/>
+        </w:rPr>
+      </w:pPr>
+      <w:r>
+        <w:rPr>
+          <w:color w:val="000000"/>
+          <w:sz w:val="28"/>
+          <w:szCs w:val="28"/>
+        </w:rPr>
+        <w:t>bzip2: Uses the Burrows-Wheeler algorithm, which usually gives a better compression ratio than gzip, but is slower.</w:t>
+      </w:r>
+    </w:p>
+    <w:p>
+      <w:pPr>
+        <w:pStyle w:val="ListParagraph"/>
+        <w:numPr>
+          <w:ilvl w:val="0"/>
+          <w:numId w:val="176"/>
+        </w:numPr>
+        <w:jc w:val="both"/>
+        <w:rPr>
+          <w:sz w:val="28"/>
+          <w:szCs w:val="28"/>
+        </w:rPr>
+      </w:pPr>
+      <w:r>
+        <w:rPr>
+          <w:sz w:val="28"/>
+          <w:szCs w:val="28"/>
+        </w:rPr>
+        <w:t>xz/lzma: Uses the LZMA algorithm, which usually gives the best compression ratio but can be significantly slower than gzip or bzip2.</w:t>
+      </w:r>
+    </w:p>
+    <w:p>
+      <w:pPr>
+        <w:pStyle w:val="ListParagraph"/>
+        <w:numPr>
+          <w:ilvl w:val="0"/>
+          <w:numId w:val="176"/>
+        </w:numPr>
+        <w:spacing w:after="240"/>
+        <w:jc w:val="both"/>
+        <w:rPr>
+          <w:sz w:val="28"/>
+          <w:szCs w:val="28"/>
+        </w:rPr>
+      </w:pPr>
+      <w:r>
+        <w:rPr>
+          <w:sz w:val="28"/>
+          <w:szCs w:val="28"/>
+        </w:rPr>
+        <w:t>Zstandard (zstd): An LZSS algorithm with a high compression ratio and speed, making it a competitor to gzip.</w:t>
+      </w:r>
+    </w:p>
+    <w:p>
+      <w:pPr>
+        <w:pStyle w:val="ListParagraph"/>
+        <w:spacing w:after="240"/>
+        <w:ind w:left="426"/>
+        <w:jc w:val="both"/>
+        <w:rPr>
+          <w:sz w:val="28"/>
+          <w:szCs w:val="28"/>
+        </w:rPr>
+      </w:pPr>
+      <w:r>
+        <w:rPr>
+          <w:sz w:val="28"/>
+          <w:szCs w:val="28"/>
+        </w:rPr>
+        <w:t>Balance between speed and compression ratio: gzip, zstd.</w:t>
+      </w:r>
     </w:p>
     <w:p>
       <w:pPr>
@@ -13153,14 +13747,14 @@
         <w:jc w:val="both"/>
         <w:textAlignment w:val="baseline"/>
         <w:rPr>
-          <w:color w:val="000000"/>
-          <w:sz w:val="28"/>
-          <w:szCs w:val="28"/>
-        </w:rPr>
-      </w:pPr>
-      <w:r>
-        <w:rPr>
-          <w:color w:val="000000"/>
+          <w:color w:val="000000" w:themeColor="text1"/>
+          <w:sz w:val="28"/>
+          <w:szCs w:val="28"/>
+        </w:rPr>
+      </w:pPr>
+      <w:r>
+        <w:rPr>
+          <w:color w:val="000000" w:themeColor="text1"/>
           <w:sz w:val="28"/>
           <w:szCs w:val="28"/>
         </w:rPr>
@@ -13175,7 +13769,7 @@
         <w:jc w:val="both"/>
         <w:textAlignment w:val="baseline"/>
         <w:rPr>
-          <w:color w:val="000000"/>
+          <w:color w:val="FF0000"/>
           <w:sz w:val="28"/>
           <w:szCs w:val="28"/>
         </w:rPr>
@@ -13196,17 +13790,18 @@
         <w:jc w:val="both"/>
         <w:textAlignment w:val="baseline"/>
         <w:rPr>
-          <w:color w:val="000000"/>
-          <w:sz w:val="28"/>
-          <w:szCs w:val="28"/>
-        </w:rPr>
-      </w:pPr>
-      <w:r>
-        <w:rPr>
-          <w:color w:val="000000"/>
-          <w:sz w:val="28"/>
-          <w:szCs w:val="28"/>
-        </w:rPr>
+          <w:color w:val="FF0000"/>
+          <w:sz w:val="28"/>
+          <w:szCs w:val="28"/>
+        </w:rPr>
+      </w:pPr>
+      <w:r>
+        <w:rPr>
+          <w:color w:val="FF0000"/>
+          <w:sz w:val="28"/>
+          <w:szCs w:val="28"/>
+        </w:rPr>
+        <w:lastRenderedPageBreak/>
         <w:t>*Опишіть та порівняйте програмні засоби для стискання та (де)архівування даних у ОС сімейства Windows.</w:t>
       </w:r>
     </w:p>
@@ -13215,7 +13810,7 @@
         <w:pStyle w:val="ListParagraph"/>
         <w:ind w:left="426" w:hanging="426"/>
         <w:rPr>
-          <w:color w:val="000000"/>
+          <w:color w:val="FF0000"/>
           <w:sz w:val="28"/>
           <w:szCs w:val="28"/>
         </w:rPr>
@@ -13229,7 +13824,7 @@
         <w:jc w:val="both"/>
         <w:textAlignment w:val="baseline"/>
         <w:rPr>
-          <w:color w:val="000000"/>
+          <w:color w:val="FF0000"/>
           <w:sz w:val="28"/>
           <w:szCs w:val="28"/>
         </w:rPr>
@@ -13250,14 +13845,14 @@
         <w:jc w:val="both"/>
         <w:textAlignment w:val="baseline"/>
         <w:rPr>
-          <w:color w:val="000000"/>
-          <w:sz w:val="28"/>
-          <w:szCs w:val="28"/>
-        </w:rPr>
-      </w:pPr>
-      <w:r>
-        <w:rPr>
-          <w:color w:val="000000"/>
+          <w:color w:val="FF0000"/>
+          <w:sz w:val="28"/>
+          <w:szCs w:val="28"/>
+        </w:rPr>
+      </w:pPr>
+      <w:r>
+        <w:rPr>
+          <w:color w:val="FF0000"/>
           <w:sz w:val="28"/>
           <w:szCs w:val="28"/>
         </w:rPr>
@@ -13272,7 +13867,7 @@
         <w:jc w:val="both"/>
         <w:textAlignment w:val="baseline"/>
         <w:rPr>
-          <w:color w:val="000000"/>
+          <w:color w:val="FF0000"/>
           <w:sz w:val="28"/>
           <w:szCs w:val="28"/>
         </w:rPr>
@@ -13293,14 +13888,14 @@
         <w:jc w:val="both"/>
         <w:textAlignment w:val="baseline"/>
         <w:rPr>
-          <w:color w:val="000000"/>
-          <w:sz w:val="28"/>
-          <w:szCs w:val="28"/>
-        </w:rPr>
-      </w:pPr>
-      <w:r>
-        <w:rPr>
-          <w:color w:val="000000"/>
+          <w:color w:val="FF0000"/>
+          <w:sz w:val="28"/>
+          <w:szCs w:val="28"/>
+        </w:rPr>
+      </w:pPr>
+      <w:r>
+        <w:rPr>
+          <w:color w:val="FF0000"/>
           <w:sz w:val="28"/>
           <w:szCs w:val="28"/>
         </w:rPr>
@@ -13310,6 +13905,7 @@
     <w:p/>
     <w:p>
       <w:pPr>
+        <w:spacing w:line="276" w:lineRule="auto"/>
         <w:jc w:val="both"/>
         <w:rPr>
           <w:b/>
@@ -13356,7 +13952,7 @@
           <w:sz w:val="28"/>
           <w:szCs w:val="28"/>
         </w:rPr>
-        <w:t>During the lab, the students explored the main aspects of data compression and archiving in the Linux operating system, gaining a more detailed understanding of various compression methods such as gzip, bzip2 and xz. Practical skills in working with the tar command for creating, unpacking and compressing archives were acquired.</w:t>
+        <w:t>During the laboratory session, the main aspects of data compression and archiving in the Linux operating system were discussed, and various compression methods such as gzip, bzip2, and xz were studied in more detail. Practical skills were acquired in using the tar command to create, unpack and compress archives.</w:t>
       </w:r>
     </w:p>
     <w:sectPr>
@@ -15485,6 +16081,155 @@
     </w:lvl>
   </w:abstractNum>
   <w:abstractNum w:abstractNumId="16" w15:restartNumberingAfterBreak="0">
+    <w:nsid w:val="0B224CE9"/>
+    <w:multiLevelType w:val="multilevel"/>
+    <w:tmpl w:val="844CF152"/>
+    <w:lvl w:ilvl="0">
+      <w:start w:val="1"/>
+      <w:numFmt w:val="bullet"/>
+      <w:lvlText w:val=""/>
+      <w:lvlJc w:val="left"/>
+      <w:pPr>
+        <w:tabs>
+          <w:tab w:val="num" w:pos="720"/>
+        </w:tabs>
+        <w:ind w:left="720" w:hanging="360"/>
+      </w:pPr>
+      <w:rPr>
+        <w:rFonts w:ascii="Symbol" w:hAnsi="Symbol" w:hint="default"/>
+        <w:sz w:val="20"/>
+      </w:rPr>
+    </w:lvl>
+    <w:lvl w:ilvl="1" w:tentative="1">
+      <w:start w:val="1"/>
+      <w:numFmt w:val="bullet"/>
+      <w:lvlText w:val="o"/>
+      <w:lvlJc w:val="left"/>
+      <w:pPr>
+        <w:tabs>
+          <w:tab w:val="num" w:pos="1440"/>
+        </w:tabs>
+        <w:ind w:left="1440" w:hanging="360"/>
+      </w:pPr>
+      <w:rPr>
+        <w:rFonts w:ascii="Courier New" w:hAnsi="Courier New" w:hint="default"/>
+        <w:sz w:val="20"/>
+      </w:rPr>
+    </w:lvl>
+    <w:lvl w:ilvl="2" w:tentative="1">
+      <w:start w:val="1"/>
+      <w:numFmt w:val="bullet"/>
+      <w:lvlText w:val=""/>
+      <w:lvlJc w:val="left"/>
+      <w:pPr>
+        <w:tabs>
+          <w:tab w:val="num" w:pos="2160"/>
+        </w:tabs>
+        <w:ind w:left="2160" w:hanging="360"/>
+      </w:pPr>
+      <w:rPr>
+        <w:rFonts w:ascii="Wingdings" w:hAnsi="Wingdings" w:hint="default"/>
+        <w:sz w:val="20"/>
+      </w:rPr>
+    </w:lvl>
+    <w:lvl w:ilvl="3" w:tentative="1">
+      <w:start w:val="1"/>
+      <w:numFmt w:val="bullet"/>
+      <w:lvlText w:val=""/>
+      <w:lvlJc w:val="left"/>
+      <w:pPr>
+        <w:tabs>
+          <w:tab w:val="num" w:pos="2880"/>
+        </w:tabs>
+        <w:ind w:left="2880" w:hanging="360"/>
+      </w:pPr>
+      <w:rPr>
+        <w:rFonts w:ascii="Wingdings" w:hAnsi="Wingdings" w:hint="default"/>
+        <w:sz w:val="20"/>
+      </w:rPr>
+    </w:lvl>
+    <w:lvl w:ilvl="4" w:tentative="1">
+      <w:start w:val="1"/>
+      <w:numFmt w:val="bullet"/>
+      <w:lvlText w:val=""/>
+      <w:lvlJc w:val="left"/>
+      <w:pPr>
+        <w:tabs>
+          <w:tab w:val="num" w:pos="3600"/>
+        </w:tabs>
+        <w:ind w:left="3600" w:hanging="360"/>
+      </w:pPr>
+      <w:rPr>
+        <w:rFonts w:ascii="Wingdings" w:hAnsi="Wingdings" w:hint="default"/>
+        <w:sz w:val="20"/>
+      </w:rPr>
+    </w:lvl>
+    <w:lvl w:ilvl="5" w:tentative="1">
+      <w:start w:val="1"/>
+      <w:numFmt w:val="bullet"/>
+      <w:lvlText w:val=""/>
+      <w:lvlJc w:val="left"/>
+      <w:pPr>
+        <w:tabs>
+          <w:tab w:val="num" w:pos="4320"/>
+        </w:tabs>
+        <w:ind w:left="4320" w:hanging="360"/>
+      </w:pPr>
+      <w:rPr>
+        <w:rFonts w:ascii="Wingdings" w:hAnsi="Wingdings" w:hint="default"/>
+        <w:sz w:val="20"/>
+      </w:rPr>
+    </w:lvl>
+    <w:lvl w:ilvl="6" w:tentative="1">
+      <w:start w:val="1"/>
+      <w:numFmt w:val="bullet"/>
+      <w:lvlText w:val=""/>
+      <w:lvlJc w:val="left"/>
+      <w:pPr>
+        <w:tabs>
+          <w:tab w:val="num" w:pos="5040"/>
+        </w:tabs>
+        <w:ind w:left="5040" w:hanging="360"/>
+      </w:pPr>
+      <w:rPr>
+        <w:rFonts w:ascii="Wingdings" w:hAnsi="Wingdings" w:hint="default"/>
+        <w:sz w:val="20"/>
+      </w:rPr>
+    </w:lvl>
+    <w:lvl w:ilvl="7" w:tentative="1">
+      <w:start w:val="1"/>
+      <w:numFmt w:val="bullet"/>
+      <w:lvlText w:val=""/>
+      <w:lvlJc w:val="left"/>
+      <w:pPr>
+        <w:tabs>
+          <w:tab w:val="num" w:pos="5760"/>
+        </w:tabs>
+        <w:ind w:left="5760" w:hanging="360"/>
+      </w:pPr>
+      <w:rPr>
+        <w:rFonts w:ascii="Wingdings" w:hAnsi="Wingdings" w:hint="default"/>
+        <w:sz w:val="20"/>
+      </w:rPr>
+    </w:lvl>
+    <w:lvl w:ilvl="8" w:tentative="1">
+      <w:start w:val="1"/>
+      <w:numFmt w:val="bullet"/>
+      <w:lvlText w:val=""/>
+      <w:lvlJc w:val="left"/>
+      <w:pPr>
+        <w:tabs>
+          <w:tab w:val="num" w:pos="6480"/>
+        </w:tabs>
+        <w:ind w:left="6480" w:hanging="360"/>
+      </w:pPr>
+      <w:rPr>
+        <w:rFonts w:ascii="Wingdings" w:hAnsi="Wingdings" w:hint="default"/>
+        <w:sz w:val="20"/>
+      </w:rPr>
+    </w:lvl>
+  </w:abstractNum>
+  <w:abstractNum w:abstractNumId="17" w15:restartNumberingAfterBreak="0">
     <w:nsid w:val="0BBD0EEA"/>
     <w:multiLevelType w:val="multilevel"/>
     <w:tmpl w:val="BFAA6F8C"/>
@@ -15597,7 +16342,7 @@
       </w:pPr>
     </w:lvl>
   </w:abstractNum>
-  <w:abstractNum w:abstractNumId="17" w15:restartNumberingAfterBreak="0">
+  <w:abstractNum w:abstractNumId="18" w15:restartNumberingAfterBreak="0">
     <w:nsid w:val="0C294005"/>
     <w:multiLevelType w:val="multilevel"/>
     <w:tmpl w:val="6CDE1156"/>
@@ -15746,7 +16491,7 @@
       </w:rPr>
     </w:lvl>
   </w:abstractNum>
-  <w:abstractNum w:abstractNumId="18" w15:restartNumberingAfterBreak="0">
+  <w:abstractNum w:abstractNumId="19" w15:restartNumberingAfterBreak="0">
     <w:nsid w:val="0CA42718"/>
     <w:multiLevelType w:val="multilevel"/>
     <w:tmpl w:val="DAB877E0"/>
@@ -15859,7 +16604,7 @@
       </w:rPr>
     </w:lvl>
   </w:abstractNum>
-  <w:abstractNum w:abstractNumId="19" w15:restartNumberingAfterBreak="0">
+  <w:abstractNum w:abstractNumId="20" w15:restartNumberingAfterBreak="0">
     <w:nsid w:val="0D7455AC"/>
     <w:multiLevelType w:val="multilevel"/>
     <w:tmpl w:val="0409001F"/>
@@ -15945,7 +16690,7 @@
       </w:pPr>
     </w:lvl>
   </w:abstractNum>
-  <w:abstractNum w:abstractNumId="20" w15:restartNumberingAfterBreak="0">
+  <w:abstractNum w:abstractNumId="21" w15:restartNumberingAfterBreak="0">
     <w:nsid w:val="0EBE31F2"/>
     <w:multiLevelType w:val="hybridMultilevel"/>
     <w:tmpl w:val="9F7E1DCE"/>
@@ -16060,7 +16805,7 @@
       </w:rPr>
     </w:lvl>
   </w:abstractNum>
-  <w:abstractNum w:abstractNumId="21" w15:restartNumberingAfterBreak="0">
+  <w:abstractNum w:abstractNumId="22" w15:restartNumberingAfterBreak="0">
     <w:nsid w:val="0EDD6728"/>
     <w:multiLevelType w:val="hybridMultilevel"/>
     <w:tmpl w:val="5868E488"/>
@@ -16173,7 +16918,7 @@
       </w:rPr>
     </w:lvl>
   </w:abstractNum>
-  <w:abstractNum w:abstractNumId="22" w15:restartNumberingAfterBreak="0">
+  <w:abstractNum w:abstractNumId="23" w15:restartNumberingAfterBreak="0">
     <w:nsid w:val="0F670DFD"/>
     <w:multiLevelType w:val="multilevel"/>
     <w:tmpl w:val="8820BE6C"/>
@@ -16286,7 +17031,7 @@
       </w:rPr>
     </w:lvl>
   </w:abstractNum>
-  <w:abstractNum w:abstractNumId="23" w15:restartNumberingAfterBreak="0">
+  <w:abstractNum w:abstractNumId="24" w15:restartNumberingAfterBreak="0">
     <w:nsid w:val="110F144D"/>
     <w:multiLevelType w:val="hybridMultilevel"/>
     <w:tmpl w:val="8564C58E"/>
@@ -16399,7 +17144,7 @@
       </w:rPr>
     </w:lvl>
   </w:abstractNum>
-  <w:abstractNum w:abstractNumId="24" w15:restartNumberingAfterBreak="0">
+  <w:abstractNum w:abstractNumId="25" w15:restartNumberingAfterBreak="0">
     <w:nsid w:val="131D7879"/>
     <w:multiLevelType w:val="multilevel"/>
     <w:tmpl w:val="14DCBCEA"/>
@@ -16505,7 +17250,7 @@
       </w:pPr>
     </w:lvl>
   </w:abstractNum>
-  <w:abstractNum w:abstractNumId="25" w15:restartNumberingAfterBreak="0">
+  <w:abstractNum w:abstractNumId="26" w15:restartNumberingAfterBreak="0">
     <w:nsid w:val="13723818"/>
     <w:multiLevelType w:val="hybridMultilevel"/>
     <w:tmpl w:val="64104854"/>
@@ -16591,7 +17336,7 @@
       </w:pPr>
     </w:lvl>
   </w:abstractNum>
-  <w:abstractNum w:abstractNumId="26" w15:restartNumberingAfterBreak="0">
+  <w:abstractNum w:abstractNumId="27" w15:restartNumberingAfterBreak="0">
     <w:nsid w:val="13E7307A"/>
     <w:multiLevelType w:val="multilevel"/>
     <w:tmpl w:val="0DAE0A9C"/>
@@ -16704,7 +17449,7 @@
       </w:rPr>
     </w:lvl>
   </w:abstractNum>
-  <w:abstractNum w:abstractNumId="27" w15:restartNumberingAfterBreak="0">
+  <w:abstractNum w:abstractNumId="28" w15:restartNumberingAfterBreak="0">
     <w:nsid w:val="145363F2"/>
     <w:multiLevelType w:val="multilevel"/>
     <w:tmpl w:val="2A322ED4"/>
@@ -16853,7 +17598,7 @@
       </w:rPr>
     </w:lvl>
   </w:abstractNum>
-  <w:abstractNum w:abstractNumId="28" w15:restartNumberingAfterBreak="0">
+  <w:abstractNum w:abstractNumId="29" w15:restartNumberingAfterBreak="0">
     <w:nsid w:val="14AD5E79"/>
     <w:multiLevelType w:val="multilevel"/>
     <w:tmpl w:val="7068C79A"/>
@@ -17003,7 +17748,7 @@
       </w:rPr>
     </w:lvl>
   </w:abstractNum>
-  <w:abstractNum w:abstractNumId="29" w15:restartNumberingAfterBreak="0">
+  <w:abstractNum w:abstractNumId="30" w15:restartNumberingAfterBreak="0">
     <w:nsid w:val="1518743A"/>
     <w:multiLevelType w:val="multilevel"/>
     <w:tmpl w:val="607E1786"/>
@@ -17116,7 +17861,7 @@
       </w:rPr>
     </w:lvl>
   </w:abstractNum>
-  <w:abstractNum w:abstractNumId="30" w15:restartNumberingAfterBreak="0">
+  <w:abstractNum w:abstractNumId="31" w15:restartNumberingAfterBreak="0">
     <w:nsid w:val="15522651"/>
     <w:multiLevelType w:val="multilevel"/>
     <w:tmpl w:val="4FFA8C08"/>
@@ -17265,7 +18010,7 @@
       </w:rPr>
     </w:lvl>
   </w:abstractNum>
-  <w:abstractNum w:abstractNumId="31" w15:restartNumberingAfterBreak="0">
+  <w:abstractNum w:abstractNumId="32" w15:restartNumberingAfterBreak="0">
     <w:nsid w:val="16E61A1C"/>
     <w:multiLevelType w:val="hybridMultilevel"/>
     <w:tmpl w:val="D2386B34"/>
@@ -17378,7 +18123,7 @@
       </w:rPr>
     </w:lvl>
   </w:abstractNum>
-  <w:abstractNum w:abstractNumId="32" w15:restartNumberingAfterBreak="0">
+  <w:abstractNum w:abstractNumId="33" w15:restartNumberingAfterBreak="0">
     <w:nsid w:val="16FE3536"/>
     <w:multiLevelType w:val="multilevel"/>
     <w:tmpl w:val="24DA0326"/>
@@ -17464,7 +18209,7 @@
       </w:pPr>
     </w:lvl>
   </w:abstractNum>
-  <w:abstractNum w:abstractNumId="33" w15:restartNumberingAfterBreak="0">
+  <w:abstractNum w:abstractNumId="34" w15:restartNumberingAfterBreak="0">
     <w:nsid w:val="174D1F86"/>
     <w:multiLevelType w:val="multilevel"/>
     <w:tmpl w:val="0310F79E"/>
@@ -17613,7 +18358,7 @@
       </w:rPr>
     </w:lvl>
   </w:abstractNum>
-  <w:abstractNum w:abstractNumId="34" w15:restartNumberingAfterBreak="0">
+  <w:abstractNum w:abstractNumId="35" w15:restartNumberingAfterBreak="0">
     <w:nsid w:val="17F01335"/>
     <w:multiLevelType w:val="multilevel"/>
     <w:tmpl w:val="AB28A342"/>
@@ -17729,7 +18474,7 @@
       </w:pPr>
     </w:lvl>
   </w:abstractNum>
-  <w:abstractNum w:abstractNumId="35" w15:restartNumberingAfterBreak="0">
+  <w:abstractNum w:abstractNumId="36" w15:restartNumberingAfterBreak="0">
     <w:nsid w:val="182B5FF0"/>
     <w:multiLevelType w:val="hybridMultilevel"/>
     <w:tmpl w:val="F0128754"/>
@@ -17842,7 +18587,7 @@
       </w:rPr>
     </w:lvl>
   </w:abstractNum>
-  <w:abstractNum w:abstractNumId="36" w15:restartNumberingAfterBreak="0">
+  <w:abstractNum w:abstractNumId="37" w15:restartNumberingAfterBreak="0">
     <w:nsid w:val="1A695970"/>
     <w:multiLevelType w:val="hybridMultilevel"/>
     <w:tmpl w:val="CD4EAAE4"/>
@@ -17955,7 +18700,7 @@
       </w:rPr>
     </w:lvl>
   </w:abstractNum>
-  <w:abstractNum w:abstractNumId="37" w15:restartNumberingAfterBreak="0">
+  <w:abstractNum w:abstractNumId="38" w15:restartNumberingAfterBreak="0">
     <w:nsid w:val="1AE2158E"/>
     <w:multiLevelType w:val="multilevel"/>
     <w:tmpl w:val="3E384C60"/>
@@ -18104,7 +18849,7 @@
       </w:rPr>
     </w:lvl>
   </w:abstractNum>
-  <w:abstractNum w:abstractNumId="38" w15:restartNumberingAfterBreak="0">
+  <w:abstractNum w:abstractNumId="39" w15:restartNumberingAfterBreak="0">
     <w:nsid w:val="1CC03847"/>
     <w:multiLevelType w:val="hybridMultilevel"/>
     <w:tmpl w:val="B3D69264"/>
@@ -18217,7 +18962,7 @@
       </w:rPr>
     </w:lvl>
   </w:abstractNum>
-  <w:abstractNum w:abstractNumId="39" w15:restartNumberingAfterBreak="0">
+  <w:abstractNum w:abstractNumId="40" w15:restartNumberingAfterBreak="0">
     <w:nsid w:val="1D516685"/>
     <w:multiLevelType w:val="hybridMultilevel"/>
     <w:tmpl w:val="D2E2D9BA"/>
@@ -18331,7 +19076,7 @@
       </w:rPr>
     </w:lvl>
   </w:abstractNum>
-  <w:abstractNum w:abstractNumId="40" w15:restartNumberingAfterBreak="0">
+  <w:abstractNum w:abstractNumId="41" w15:restartNumberingAfterBreak="0">
     <w:nsid w:val="1E6D7FD7"/>
     <w:multiLevelType w:val="multilevel"/>
     <w:tmpl w:val="41D879EC"/>
@@ -18442,7 +19187,120 @@
       </w:rPr>
     </w:lvl>
   </w:abstractNum>
-  <w:abstractNum w:abstractNumId="41" w15:restartNumberingAfterBreak="0">
+  <w:abstractNum w:abstractNumId="42" w15:restartNumberingAfterBreak="0">
+    <w:nsid w:val="1EBA7CA3"/>
+    <w:multiLevelType w:val="hybridMultilevel"/>
+    <w:tmpl w:val="E22EA1E8"/>
+    <w:lvl w:ilvl="0" w:tplc="04090001">
+      <w:start w:val="1"/>
+      <w:numFmt w:val="bullet"/>
+      <w:lvlText w:val=""/>
+      <w:lvlJc w:val="left"/>
+      <w:pPr>
+        <w:ind w:left="720" w:hanging="360"/>
+      </w:pPr>
+      <w:rPr>
+        <w:rFonts w:ascii="Symbol" w:hAnsi="Symbol" w:hint="default"/>
+      </w:rPr>
+    </w:lvl>
+    <w:lvl w:ilvl="1" w:tplc="04090003" w:tentative="1">
+      <w:start w:val="1"/>
+      <w:numFmt w:val="bullet"/>
+      <w:lvlText w:val="o"/>
+      <w:lvlJc w:val="left"/>
+      <w:pPr>
+        <w:ind w:left="1440" w:hanging="360"/>
+      </w:pPr>
+      <w:rPr>
+        <w:rFonts w:ascii="Courier New" w:hAnsi="Courier New" w:cs="Courier New" w:hint="default"/>
+      </w:rPr>
+    </w:lvl>
+    <w:lvl w:ilvl="2" w:tplc="04090005" w:tentative="1">
+      <w:start w:val="1"/>
+      <w:numFmt w:val="bullet"/>
+      <w:lvlText w:val=""/>
+      <w:lvlJc w:val="left"/>
+      <w:pPr>
+        <w:ind w:left="2160" w:hanging="360"/>
+      </w:pPr>
+      <w:rPr>
+        <w:rFonts w:ascii="Wingdings" w:hAnsi="Wingdings" w:hint="default"/>
+      </w:rPr>
+    </w:lvl>
+    <w:lvl w:ilvl="3" w:tplc="04090001" w:tentative="1">
+      <w:start w:val="1"/>
+      <w:numFmt w:val="bullet"/>
+      <w:lvlText w:val=""/>
+      <w:lvlJc w:val="left"/>
+      <w:pPr>
+        <w:ind w:left="2880" w:hanging="360"/>
+      </w:pPr>
+      <w:rPr>
+        <w:rFonts w:ascii="Symbol" w:hAnsi="Symbol" w:hint="default"/>
+      </w:rPr>
+    </w:lvl>
+    <w:lvl w:ilvl="4" w:tplc="04090003" w:tentative="1">
+      <w:start w:val="1"/>
+      <w:numFmt w:val="bullet"/>
+      <w:lvlText w:val="o"/>
+      <w:lvlJc w:val="left"/>
+      <w:pPr>
+        <w:ind w:left="3600" w:hanging="360"/>
+      </w:pPr>
+      <w:rPr>
+        <w:rFonts w:ascii="Courier New" w:hAnsi="Courier New" w:cs="Courier New" w:hint="default"/>
+      </w:rPr>
+    </w:lvl>
+    <w:lvl w:ilvl="5" w:tplc="04090005" w:tentative="1">
+      <w:start w:val="1"/>
+      <w:numFmt w:val="bullet"/>
+      <w:lvlText w:val=""/>
+      <w:lvlJc w:val="left"/>
+      <w:pPr>
+        <w:ind w:left="4320" w:hanging="360"/>
+      </w:pPr>
+      <w:rPr>
+        <w:rFonts w:ascii="Wingdings" w:hAnsi="Wingdings" w:hint="default"/>
+      </w:rPr>
+    </w:lvl>
+    <w:lvl w:ilvl="6" w:tplc="04090001" w:tentative="1">
+      <w:start w:val="1"/>
+      <w:numFmt w:val="bullet"/>
+      <w:lvlText w:val=""/>
+      <w:lvlJc w:val="left"/>
+      <w:pPr>
+        <w:ind w:left="5040" w:hanging="360"/>
+      </w:pPr>
+      <w:rPr>
+        <w:rFonts w:ascii="Symbol" w:hAnsi="Symbol" w:hint="default"/>
+      </w:rPr>
+    </w:lvl>
+    <w:lvl w:ilvl="7" w:tplc="04090003" w:tentative="1">
+      <w:start w:val="1"/>
+      <w:numFmt w:val="bullet"/>
+      <w:lvlText w:val="o"/>
+      <w:lvlJc w:val="left"/>
+      <w:pPr>
+        <w:ind w:left="5760" w:hanging="360"/>
+      </w:pPr>
+      <w:rPr>
+        <w:rFonts w:ascii="Courier New" w:hAnsi="Courier New" w:cs="Courier New" w:hint="default"/>
+      </w:rPr>
+    </w:lvl>
+    <w:lvl w:ilvl="8" w:tplc="04090005" w:tentative="1">
+      <w:start w:val="1"/>
+      <w:numFmt w:val="bullet"/>
+      <w:lvlText w:val=""/>
+      <w:lvlJc w:val="left"/>
+      <w:pPr>
+        <w:ind w:left="6480" w:hanging="360"/>
+      </w:pPr>
+      <w:rPr>
+        <w:rFonts w:ascii="Wingdings" w:hAnsi="Wingdings" w:hint="default"/>
+      </w:rPr>
+    </w:lvl>
+  </w:abstractNum>
+  <w:abstractNum w:abstractNumId="43" w15:restartNumberingAfterBreak="0">
     <w:nsid w:val="1EFD7BF7"/>
     <w:multiLevelType w:val="multilevel"/>
     <w:tmpl w:val="78FA8CC8"/>
@@ -18533,7 +19391,7 @@
       </w:pPr>
     </w:lvl>
   </w:abstractNum>
-  <w:abstractNum w:abstractNumId="42" w15:restartNumberingAfterBreak="0">
+  <w:abstractNum w:abstractNumId="44" w15:restartNumberingAfterBreak="0">
     <w:nsid w:val="20A1061D"/>
     <w:multiLevelType w:val="multilevel"/>
     <w:tmpl w:val="6D6437FE"/>
@@ -18646,7 +19504,7 @@
       </w:pPr>
     </w:lvl>
   </w:abstractNum>
-  <w:abstractNum w:abstractNumId="43" w15:restartNumberingAfterBreak="0">
+  <w:abstractNum w:abstractNumId="45" w15:restartNumberingAfterBreak="0">
     <w:nsid w:val="210A2D81"/>
     <w:multiLevelType w:val="multilevel"/>
     <w:tmpl w:val="B7D8509C"/>
@@ -18795,7 +19653,7 @@
       </w:rPr>
     </w:lvl>
   </w:abstractNum>
-  <w:abstractNum w:abstractNumId="44" w15:restartNumberingAfterBreak="0">
+  <w:abstractNum w:abstractNumId="46" w15:restartNumberingAfterBreak="0">
     <w:nsid w:val="22A426C0"/>
     <w:multiLevelType w:val="multilevel"/>
     <w:tmpl w:val="14DCBCEA"/>
@@ -18901,7 +19759,7 @@
       </w:pPr>
     </w:lvl>
   </w:abstractNum>
-  <w:abstractNum w:abstractNumId="45" w15:restartNumberingAfterBreak="0">
+  <w:abstractNum w:abstractNumId="47" w15:restartNumberingAfterBreak="0">
     <w:nsid w:val="22E6784B"/>
     <w:multiLevelType w:val="multilevel"/>
     <w:tmpl w:val="6A083EDE"/>
@@ -19050,7 +19908,7 @@
       </w:rPr>
     </w:lvl>
   </w:abstractNum>
-  <w:abstractNum w:abstractNumId="46" w15:restartNumberingAfterBreak="0">
+  <w:abstractNum w:abstractNumId="48" w15:restartNumberingAfterBreak="0">
     <w:nsid w:val="23024A36"/>
     <w:multiLevelType w:val="multilevel"/>
     <w:tmpl w:val="63C605A0"/>
@@ -19199,7 +20057,120 @@
       </w:rPr>
     </w:lvl>
   </w:abstractNum>
-  <w:abstractNum w:abstractNumId="47" w15:restartNumberingAfterBreak="0">
+  <w:abstractNum w:abstractNumId="49" w15:restartNumberingAfterBreak="0">
+    <w:nsid w:val="234258FB"/>
+    <w:multiLevelType w:val="hybridMultilevel"/>
+    <w:tmpl w:val="197CEDA0"/>
+    <w:lvl w:ilvl="0" w:tplc="04090001">
+      <w:start w:val="1"/>
+      <w:numFmt w:val="bullet"/>
+      <w:lvlText w:val=""/>
+      <w:lvlJc w:val="left"/>
+      <w:pPr>
+        <w:ind w:left="720" w:hanging="360"/>
+      </w:pPr>
+      <w:rPr>
+        <w:rFonts w:ascii="Symbol" w:hAnsi="Symbol" w:hint="default"/>
+      </w:rPr>
+    </w:lvl>
+    <w:lvl w:ilvl="1" w:tplc="3F7A870A">
+      <w:start w:val="7"/>
+      <w:numFmt w:val="bullet"/>
+      <w:lvlText w:val="-"/>
+      <w:lvlJc w:val="left"/>
+      <w:pPr>
+        <w:ind w:left="1440" w:hanging="360"/>
+      </w:pPr>
+      <w:rPr>
+        <w:rFonts w:ascii="Times New Roman" w:eastAsia="Times New Roman" w:hAnsi="Times New Roman" w:cs="Times New Roman" w:hint="default"/>
+      </w:rPr>
+    </w:lvl>
+    <w:lvl w:ilvl="2" w:tplc="04090005" w:tentative="1">
+      <w:start w:val="1"/>
+      <w:numFmt w:val="bullet"/>
+      <w:lvlText w:val=""/>
+      <w:lvlJc w:val="left"/>
+      <w:pPr>
+        <w:ind w:left="2160" w:hanging="360"/>
+      </w:pPr>
+      <w:rPr>
+        <w:rFonts w:ascii="Wingdings" w:hAnsi="Wingdings" w:hint="default"/>
+      </w:rPr>
+    </w:lvl>
+    <w:lvl w:ilvl="3" w:tplc="04090001" w:tentative="1">
+      <w:start w:val="1"/>
+      <w:numFmt w:val="bullet"/>
+      <w:lvlText w:val=""/>
+      <w:lvlJc w:val="left"/>
+      <w:pPr>
+        <w:ind w:left="2880" w:hanging="360"/>
+      </w:pPr>
+      <w:rPr>
+        <w:rFonts w:ascii="Symbol" w:hAnsi="Symbol" w:hint="default"/>
+      </w:rPr>
+    </w:lvl>
+    <w:lvl w:ilvl="4" w:tplc="04090003" w:tentative="1">
+      <w:start w:val="1"/>
+      <w:numFmt w:val="bullet"/>
+      <w:lvlText w:val="o"/>
+      <w:lvlJc w:val="left"/>
+      <w:pPr>
+        <w:ind w:left="3600" w:hanging="360"/>
+      </w:pPr>
+      <w:rPr>
+        <w:rFonts w:ascii="Courier New" w:hAnsi="Courier New" w:cs="Courier New" w:hint="default"/>
+      </w:rPr>
+    </w:lvl>
+    <w:lvl w:ilvl="5" w:tplc="04090005" w:tentative="1">
+      <w:start w:val="1"/>
+      <w:numFmt w:val="bullet"/>
+      <w:lvlText w:val=""/>
+      <w:lvlJc w:val="left"/>
+      <w:pPr>
+        <w:ind w:left="4320" w:hanging="360"/>
+      </w:pPr>
+      <w:rPr>
+        <w:rFonts w:ascii="Wingdings" w:hAnsi="Wingdings" w:hint="default"/>
+      </w:rPr>
+    </w:lvl>
+    <w:lvl w:ilvl="6" w:tplc="04090001" w:tentative="1">
+      <w:start w:val="1"/>
+      <w:numFmt w:val="bullet"/>
+      <w:lvlText w:val=""/>
+      <w:lvlJc w:val="left"/>
+      <w:pPr>
+        <w:ind w:left="5040" w:hanging="360"/>
+      </w:pPr>
+      <w:rPr>
+        <w:rFonts w:ascii="Symbol" w:hAnsi="Symbol" w:hint="default"/>
+      </w:rPr>
+    </w:lvl>
+    <w:lvl w:ilvl="7" w:tplc="04090003" w:tentative="1">
+      <w:start w:val="1"/>
+      <w:numFmt w:val="bullet"/>
+      <w:lvlText w:val="o"/>
+      <w:lvlJc w:val="left"/>
+      <w:pPr>
+        <w:ind w:left="5760" w:hanging="360"/>
+      </w:pPr>
+      <w:rPr>
+        <w:rFonts w:ascii="Courier New" w:hAnsi="Courier New" w:cs="Courier New" w:hint="default"/>
+      </w:rPr>
+    </w:lvl>
+    <w:lvl w:ilvl="8" w:tplc="04090005" w:tentative="1">
+      <w:start w:val="1"/>
+      <w:numFmt w:val="bullet"/>
+      <w:lvlText w:val=""/>
+      <w:lvlJc w:val="left"/>
+      <w:pPr>
+        <w:ind w:left="6480" w:hanging="360"/>
+      </w:pPr>
+      <w:rPr>
+        <w:rFonts w:ascii="Wingdings" w:hAnsi="Wingdings" w:hint="default"/>
+      </w:rPr>
+    </w:lvl>
+  </w:abstractNum>
+  <w:abstractNum w:abstractNumId="50" w15:restartNumberingAfterBreak="0">
     <w:nsid w:val="23E24ED1"/>
     <w:multiLevelType w:val="multilevel"/>
     <w:tmpl w:val="0409001F"/>
@@ -19285,7 +20256,7 @@
       </w:pPr>
     </w:lvl>
   </w:abstractNum>
-  <w:abstractNum w:abstractNumId="48" w15:restartNumberingAfterBreak="0">
+  <w:abstractNum w:abstractNumId="51" w15:restartNumberingAfterBreak="0">
     <w:nsid w:val="23E66407"/>
     <w:multiLevelType w:val="hybridMultilevel"/>
     <w:tmpl w:val="69041E5C"/>
@@ -19398,7 +20369,7 @@
       </w:rPr>
     </w:lvl>
   </w:abstractNum>
-  <w:abstractNum w:abstractNumId="49" w15:restartNumberingAfterBreak="0">
+  <w:abstractNum w:abstractNumId="52" w15:restartNumberingAfterBreak="0">
     <w:nsid w:val="24E771F5"/>
     <w:multiLevelType w:val="multilevel"/>
     <w:tmpl w:val="3F365512"/>
@@ -19547,7 +20518,7 @@
       </w:rPr>
     </w:lvl>
   </w:abstractNum>
-  <w:abstractNum w:abstractNumId="50" w15:restartNumberingAfterBreak="0">
+  <w:abstractNum w:abstractNumId="53" w15:restartNumberingAfterBreak="0">
     <w:nsid w:val="258C31D2"/>
     <w:multiLevelType w:val="multilevel"/>
     <w:tmpl w:val="EC8C5206"/>
@@ -19660,7 +20631,7 @@
       </w:rPr>
     </w:lvl>
   </w:abstractNum>
-  <w:abstractNum w:abstractNumId="51" w15:restartNumberingAfterBreak="0">
+  <w:abstractNum w:abstractNumId="54" w15:restartNumberingAfterBreak="0">
     <w:nsid w:val="260A0F99"/>
     <w:multiLevelType w:val="multilevel"/>
     <w:tmpl w:val="4632633C"/>
@@ -19809,7 +20780,156 @@
       </w:rPr>
     </w:lvl>
   </w:abstractNum>
-  <w:abstractNum w:abstractNumId="52" w15:restartNumberingAfterBreak="0">
+  <w:abstractNum w:abstractNumId="55" w15:restartNumberingAfterBreak="0">
+    <w:nsid w:val="27662E68"/>
+    <w:multiLevelType w:val="multilevel"/>
+    <w:tmpl w:val="FA5E8468"/>
+    <w:lvl w:ilvl="0">
+      <w:start w:val="1"/>
+      <w:numFmt w:val="bullet"/>
+      <w:lvlText w:val=""/>
+      <w:lvlJc w:val="left"/>
+      <w:pPr>
+        <w:tabs>
+          <w:tab w:val="num" w:pos="720"/>
+        </w:tabs>
+        <w:ind w:left="720" w:hanging="360"/>
+      </w:pPr>
+      <w:rPr>
+        <w:rFonts w:ascii="Symbol" w:hAnsi="Symbol" w:hint="default"/>
+        <w:sz w:val="20"/>
+      </w:rPr>
+    </w:lvl>
+    <w:lvl w:ilvl="1" w:tentative="1">
+      <w:start w:val="1"/>
+      <w:numFmt w:val="bullet"/>
+      <w:lvlText w:val="o"/>
+      <w:lvlJc w:val="left"/>
+      <w:pPr>
+        <w:tabs>
+          <w:tab w:val="num" w:pos="1440"/>
+        </w:tabs>
+        <w:ind w:left="1440" w:hanging="360"/>
+      </w:pPr>
+      <w:rPr>
+        <w:rFonts w:ascii="Courier New" w:hAnsi="Courier New" w:hint="default"/>
+        <w:sz w:val="20"/>
+      </w:rPr>
+    </w:lvl>
+    <w:lvl w:ilvl="2" w:tentative="1">
+      <w:start w:val="1"/>
+      <w:numFmt w:val="bullet"/>
+      <w:lvlText w:val=""/>
+      <w:lvlJc w:val="left"/>
+      <w:pPr>
+        <w:tabs>
+          <w:tab w:val="num" w:pos="2160"/>
+        </w:tabs>
+        <w:ind w:left="2160" w:hanging="360"/>
+      </w:pPr>
+      <w:rPr>
+        <w:rFonts w:ascii="Wingdings" w:hAnsi="Wingdings" w:hint="default"/>
+        <w:sz w:val="20"/>
+      </w:rPr>
+    </w:lvl>
+    <w:lvl w:ilvl="3" w:tentative="1">
+      <w:start w:val="1"/>
+      <w:numFmt w:val="bullet"/>
+      <w:lvlText w:val=""/>
+      <w:lvlJc w:val="left"/>
+      <w:pPr>
+        <w:tabs>
+          <w:tab w:val="num" w:pos="2880"/>
+        </w:tabs>
+        <w:ind w:left="2880" w:hanging="360"/>
+      </w:pPr>
+      <w:rPr>
+        <w:rFonts w:ascii="Wingdings" w:hAnsi="Wingdings" w:hint="default"/>
+        <w:sz w:val="20"/>
+      </w:rPr>
+    </w:lvl>
+    <w:lvl w:ilvl="4" w:tentative="1">
+      <w:start w:val="1"/>
+      <w:numFmt w:val="bullet"/>
+      <w:lvlText w:val=""/>
+      <w:lvlJc w:val="left"/>
+      <w:pPr>
+        <w:tabs>
+          <w:tab w:val="num" w:pos="3600"/>
+        </w:tabs>
+        <w:ind w:left="3600" w:hanging="360"/>
+      </w:pPr>
+      <w:rPr>
+        <w:rFonts w:ascii="Wingdings" w:hAnsi="Wingdings" w:hint="default"/>
+        <w:sz w:val="20"/>
+      </w:rPr>
+    </w:lvl>
+    <w:lvl w:ilvl="5" w:tentative="1">
+      <w:start w:val="1"/>
+      <w:numFmt w:val="bullet"/>
+      <w:lvlText w:val=""/>
+      <w:lvlJc w:val="left"/>
+      <w:pPr>
+        <w:tabs>
+          <w:tab w:val="num" w:pos="4320"/>
+        </w:tabs>
+        <w:ind w:left="4320" w:hanging="360"/>
+      </w:pPr>
+      <w:rPr>
+        <w:rFonts w:ascii="Wingdings" w:hAnsi="Wingdings" w:hint="default"/>
+        <w:sz w:val="20"/>
+      </w:rPr>
+    </w:lvl>
+    <w:lvl w:ilvl="6" w:tentative="1">
+      <w:start w:val="1"/>
+      <w:numFmt w:val="bullet"/>
+      <w:lvlText w:val=""/>
+      <w:lvlJc w:val="left"/>
+      <w:pPr>
+        <w:tabs>
+          <w:tab w:val="num" w:pos="5040"/>
+        </w:tabs>
+        <w:ind w:left="5040" w:hanging="360"/>
+      </w:pPr>
+      <w:rPr>
+        <w:rFonts w:ascii="Wingdings" w:hAnsi="Wingdings" w:hint="default"/>
+        <w:sz w:val="20"/>
+      </w:rPr>
+    </w:lvl>
+    <w:lvl w:ilvl="7" w:tentative="1">
+      <w:start w:val="1"/>
+      <w:numFmt w:val="bullet"/>
+      <w:lvlText w:val=""/>
+      <w:lvlJc w:val="left"/>
+      <w:pPr>
+        <w:tabs>
+          <w:tab w:val="num" w:pos="5760"/>
+        </w:tabs>
+        <w:ind w:left="5760" w:hanging="360"/>
+      </w:pPr>
+      <w:rPr>
+        <w:rFonts w:ascii="Wingdings" w:hAnsi="Wingdings" w:hint="default"/>
+        <w:sz w:val="20"/>
+      </w:rPr>
+    </w:lvl>
+    <w:lvl w:ilvl="8" w:tentative="1">
+      <w:start w:val="1"/>
+      <w:numFmt w:val="bullet"/>
+      <w:lvlText w:val=""/>
+      <w:lvlJc w:val="left"/>
+      <w:pPr>
+        <w:tabs>
+          <w:tab w:val="num" w:pos="6480"/>
+        </w:tabs>
+        <w:ind w:left="6480" w:hanging="360"/>
+      </w:pPr>
+      <w:rPr>
+        <w:rFonts w:ascii="Wingdings" w:hAnsi="Wingdings" w:hint="default"/>
+        <w:sz w:val="20"/>
+      </w:rPr>
+    </w:lvl>
+  </w:abstractNum>
+  <w:abstractNum w:abstractNumId="56" w15:restartNumberingAfterBreak="0">
     <w:nsid w:val="27AA4D95"/>
     <w:multiLevelType w:val="multilevel"/>
     <w:tmpl w:val="3CDC4B8A"/>
@@ -19922,7 +21042,7 @@
       </w:rPr>
     </w:lvl>
   </w:abstractNum>
-  <w:abstractNum w:abstractNumId="53" w15:restartNumberingAfterBreak="0">
+  <w:abstractNum w:abstractNumId="57" w15:restartNumberingAfterBreak="0">
     <w:nsid w:val="297C291D"/>
     <w:multiLevelType w:val="multilevel"/>
     <w:tmpl w:val="FB7092D4"/>
@@ -20071,7 +21191,7 @@
       </w:rPr>
     </w:lvl>
   </w:abstractNum>
-  <w:abstractNum w:abstractNumId="54" w15:restartNumberingAfterBreak="0">
+  <w:abstractNum w:abstractNumId="58" w15:restartNumberingAfterBreak="0">
     <w:nsid w:val="2A5A7CC4"/>
     <w:multiLevelType w:val="multilevel"/>
     <w:tmpl w:val="A1CEEE78"/>
@@ -20186,7 +21306,7 @@
       </w:rPr>
     </w:lvl>
   </w:abstractNum>
-  <w:abstractNum w:abstractNumId="55" w15:restartNumberingAfterBreak="0">
+  <w:abstractNum w:abstractNumId="59" w15:restartNumberingAfterBreak="0">
     <w:nsid w:val="2A693C07"/>
     <w:multiLevelType w:val="multilevel"/>
     <w:tmpl w:val="2D707ADE"/>
@@ -20299,7 +21419,7 @@
       </w:pPr>
     </w:lvl>
   </w:abstractNum>
-  <w:abstractNum w:abstractNumId="56" w15:restartNumberingAfterBreak="0">
+  <w:abstractNum w:abstractNumId="60" w15:restartNumberingAfterBreak="0">
     <w:nsid w:val="2A6E7A7F"/>
     <w:multiLevelType w:val="multilevel"/>
     <w:tmpl w:val="35E852EC"/>
@@ -20448,7 +21568,7 @@
       </w:rPr>
     </w:lvl>
   </w:abstractNum>
-  <w:abstractNum w:abstractNumId="57" w15:restartNumberingAfterBreak="0">
+  <w:abstractNum w:abstractNumId="61" w15:restartNumberingAfterBreak="0">
     <w:nsid w:val="2B0069F1"/>
     <w:multiLevelType w:val="multilevel"/>
     <w:tmpl w:val="3E50DC84"/>
@@ -20597,7 +21717,7 @@
       </w:rPr>
     </w:lvl>
   </w:abstractNum>
-  <w:abstractNum w:abstractNumId="58" w15:restartNumberingAfterBreak="0">
+  <w:abstractNum w:abstractNumId="62" w15:restartNumberingAfterBreak="0">
     <w:nsid w:val="2C2C4DDC"/>
     <w:multiLevelType w:val="multilevel"/>
     <w:tmpl w:val="901C1E5A"/>
@@ -20711,7 +21831,7 @@
       </w:rPr>
     </w:lvl>
   </w:abstractNum>
-  <w:abstractNum w:abstractNumId="59" w15:restartNumberingAfterBreak="0">
+  <w:abstractNum w:abstractNumId="63" w15:restartNumberingAfterBreak="0">
     <w:nsid w:val="2C2E1AAC"/>
     <w:multiLevelType w:val="multilevel"/>
     <w:tmpl w:val="D8609398"/>
@@ -20825,7 +21945,120 @@
       </w:rPr>
     </w:lvl>
   </w:abstractNum>
-  <w:abstractNum w:abstractNumId="60" w15:restartNumberingAfterBreak="0">
+  <w:abstractNum w:abstractNumId="64" w15:restartNumberingAfterBreak="0">
+    <w:nsid w:val="2D2C3B08"/>
+    <w:multiLevelType w:val="hybridMultilevel"/>
+    <w:tmpl w:val="B7A27682"/>
+    <w:lvl w:ilvl="0" w:tplc="04090001">
+      <w:start w:val="1"/>
+      <w:numFmt w:val="bullet"/>
+      <w:lvlText w:val=""/>
+      <w:lvlJc w:val="left"/>
+      <w:pPr>
+        <w:ind w:left="720" w:hanging="360"/>
+      </w:pPr>
+      <w:rPr>
+        <w:rFonts w:ascii="Symbol" w:hAnsi="Symbol" w:hint="default"/>
+      </w:rPr>
+    </w:lvl>
+    <w:lvl w:ilvl="1" w:tplc="04090003" w:tentative="1">
+      <w:start w:val="1"/>
+      <w:numFmt w:val="bullet"/>
+      <w:lvlText w:val="o"/>
+      <w:lvlJc w:val="left"/>
+      <w:pPr>
+        <w:ind w:left="1440" w:hanging="360"/>
+      </w:pPr>
+      <w:rPr>
+        <w:rFonts w:ascii="Courier New" w:hAnsi="Courier New" w:cs="Courier New" w:hint="default"/>
+      </w:rPr>
+    </w:lvl>
+    <w:lvl w:ilvl="2" w:tplc="04090005" w:tentative="1">
+      <w:start w:val="1"/>
+      <w:numFmt w:val="bullet"/>
+      <w:lvlText w:val=""/>
+      <w:lvlJc w:val="left"/>
+      <w:pPr>
+        <w:ind w:left="2160" w:hanging="360"/>
+      </w:pPr>
+      <w:rPr>
+        <w:rFonts w:ascii="Wingdings" w:hAnsi="Wingdings" w:hint="default"/>
+      </w:rPr>
+    </w:lvl>
+    <w:lvl w:ilvl="3" w:tplc="04090001" w:tentative="1">
+      <w:start w:val="1"/>
+      <w:numFmt w:val="bullet"/>
+      <w:lvlText w:val=""/>
+      <w:lvlJc w:val="left"/>
+      <w:pPr>
+        <w:ind w:left="2880" w:hanging="360"/>
+      </w:pPr>
+      <w:rPr>
+        <w:rFonts w:ascii="Symbol" w:hAnsi="Symbol" w:hint="default"/>
+      </w:rPr>
+    </w:lvl>
+    <w:lvl w:ilvl="4" w:tplc="04090003" w:tentative="1">
+      <w:start w:val="1"/>
+      <w:numFmt w:val="bullet"/>
+      <w:lvlText w:val="o"/>
+      <w:lvlJc w:val="left"/>
+      <w:pPr>
+        <w:ind w:left="3600" w:hanging="360"/>
+      </w:pPr>
+      <w:rPr>
+        <w:rFonts w:ascii="Courier New" w:hAnsi="Courier New" w:cs="Courier New" w:hint="default"/>
+      </w:rPr>
+    </w:lvl>
+    <w:lvl w:ilvl="5" w:tplc="04090005" w:tentative="1">
+      <w:start w:val="1"/>
+      <w:numFmt w:val="bullet"/>
+      <w:lvlText w:val=""/>
+      <w:lvlJc w:val="left"/>
+      <w:pPr>
+        <w:ind w:left="4320" w:hanging="360"/>
+      </w:pPr>
+      <w:rPr>
+        <w:rFonts w:ascii="Wingdings" w:hAnsi="Wingdings" w:hint="default"/>
+      </w:rPr>
+    </w:lvl>
+    <w:lvl w:ilvl="6" w:tplc="04090001" w:tentative="1">
+      <w:start w:val="1"/>
+      <w:numFmt w:val="bullet"/>
+      <w:lvlText w:val=""/>
+      <w:lvlJc w:val="left"/>
+      <w:pPr>
+        <w:ind w:left="5040" w:hanging="360"/>
+      </w:pPr>
+      <w:rPr>
+        <w:rFonts w:ascii="Symbol" w:hAnsi="Symbol" w:hint="default"/>
+      </w:rPr>
+    </w:lvl>
+    <w:lvl w:ilvl="7" w:tplc="04090003" w:tentative="1">
+      <w:start w:val="1"/>
+      <w:numFmt w:val="bullet"/>
+      <w:lvlText w:val="o"/>
+      <w:lvlJc w:val="left"/>
+      <w:pPr>
+        <w:ind w:left="5760" w:hanging="360"/>
+      </w:pPr>
+      <w:rPr>
+        <w:rFonts w:ascii="Courier New" w:hAnsi="Courier New" w:cs="Courier New" w:hint="default"/>
+      </w:rPr>
+    </w:lvl>
+    <w:lvl w:ilvl="8" w:tplc="04090005" w:tentative="1">
+      <w:start w:val="1"/>
+      <w:numFmt w:val="bullet"/>
+      <w:lvlText w:val=""/>
+      <w:lvlJc w:val="left"/>
+      <w:pPr>
+        <w:ind w:left="6480" w:hanging="360"/>
+      </w:pPr>
+      <w:rPr>
+        <w:rFonts w:ascii="Wingdings" w:hAnsi="Wingdings" w:hint="default"/>
+      </w:rPr>
+    </w:lvl>
+  </w:abstractNum>
+  <w:abstractNum w:abstractNumId="65" w15:restartNumberingAfterBreak="0">
     <w:nsid w:val="2D7936DA"/>
     <w:multiLevelType w:val="multilevel"/>
     <w:tmpl w:val="14DCBCEA"/>
@@ -20938,7 +22171,7 @@
       </w:pPr>
     </w:lvl>
   </w:abstractNum>
-  <w:abstractNum w:abstractNumId="61" w15:restartNumberingAfterBreak="0">
+  <w:abstractNum w:abstractNumId="66" w15:restartNumberingAfterBreak="0">
     <w:nsid w:val="2D7A6B48"/>
     <w:multiLevelType w:val="multilevel"/>
     <w:tmpl w:val="10305A80"/>
@@ -21087,7 +22320,7 @@
       </w:rPr>
     </w:lvl>
   </w:abstractNum>
-  <w:abstractNum w:abstractNumId="62" w15:restartNumberingAfterBreak="0">
+  <w:abstractNum w:abstractNumId="67" w15:restartNumberingAfterBreak="0">
     <w:nsid w:val="2DE155EC"/>
     <w:multiLevelType w:val="multilevel"/>
     <w:tmpl w:val="F2F67850"/>
@@ -21203,7 +22436,7 @@
       </w:rPr>
     </w:lvl>
   </w:abstractNum>
-  <w:abstractNum w:abstractNumId="63" w15:restartNumberingAfterBreak="0">
+  <w:abstractNum w:abstractNumId="68" w15:restartNumberingAfterBreak="0">
     <w:nsid w:val="2E384A4F"/>
     <w:multiLevelType w:val="multilevel"/>
     <w:tmpl w:val="0D1412B8"/>
@@ -21352,7 +22585,7 @@
       </w:rPr>
     </w:lvl>
   </w:abstractNum>
-  <w:abstractNum w:abstractNumId="64" w15:restartNumberingAfterBreak="0">
+  <w:abstractNum w:abstractNumId="69" w15:restartNumberingAfterBreak="0">
     <w:nsid w:val="2E6A5A49"/>
     <w:multiLevelType w:val="multilevel"/>
     <w:tmpl w:val="4FBC4C46"/>
@@ -21462,7 +22695,7 @@
       </w:pPr>
     </w:lvl>
   </w:abstractNum>
-  <w:abstractNum w:abstractNumId="65" w15:restartNumberingAfterBreak="0">
+  <w:abstractNum w:abstractNumId="70" w15:restartNumberingAfterBreak="0">
     <w:nsid w:val="2EEE1A4D"/>
     <w:multiLevelType w:val="multilevel"/>
     <w:tmpl w:val="AE905C88"/>
@@ -21578,7 +22811,7 @@
       </w:rPr>
     </w:lvl>
   </w:abstractNum>
-  <w:abstractNum w:abstractNumId="66" w15:restartNumberingAfterBreak="0">
+  <w:abstractNum w:abstractNumId="71" w15:restartNumberingAfterBreak="0">
     <w:nsid w:val="303F303D"/>
     <w:multiLevelType w:val="multilevel"/>
     <w:tmpl w:val="78FA8CC8"/>
@@ -21669,7 +22902,7 @@
       </w:pPr>
     </w:lvl>
   </w:abstractNum>
-  <w:abstractNum w:abstractNumId="67" w15:restartNumberingAfterBreak="0">
+  <w:abstractNum w:abstractNumId="72" w15:restartNumberingAfterBreak="0">
     <w:nsid w:val="304F04FD"/>
     <w:multiLevelType w:val="multilevel"/>
     <w:tmpl w:val="FE5A5908"/>
@@ -21818,7 +23051,7 @@
       </w:rPr>
     </w:lvl>
   </w:abstractNum>
-  <w:abstractNum w:abstractNumId="68" w15:restartNumberingAfterBreak="0">
+  <w:abstractNum w:abstractNumId="73" w15:restartNumberingAfterBreak="0">
     <w:nsid w:val="319B4916"/>
     <w:multiLevelType w:val="hybridMultilevel"/>
     <w:tmpl w:val="0914A9C8"/>
@@ -21931,7 +23164,7 @@
       </w:rPr>
     </w:lvl>
   </w:abstractNum>
-  <w:abstractNum w:abstractNumId="69" w15:restartNumberingAfterBreak="0">
+  <w:abstractNum w:abstractNumId="74" w15:restartNumberingAfterBreak="0">
     <w:nsid w:val="32C979B0"/>
     <w:multiLevelType w:val="multilevel"/>
     <w:tmpl w:val="BBD8F1AC"/>
@@ -22041,7 +23274,7 @@
       </w:pPr>
     </w:lvl>
   </w:abstractNum>
-  <w:abstractNum w:abstractNumId="70" w15:restartNumberingAfterBreak="0">
+  <w:abstractNum w:abstractNumId="75" w15:restartNumberingAfterBreak="0">
     <w:nsid w:val="35860472"/>
     <w:multiLevelType w:val="multilevel"/>
     <w:tmpl w:val="14DCBCEA"/>
@@ -22147,7 +23380,7 @@
       </w:pPr>
     </w:lvl>
   </w:abstractNum>
-  <w:abstractNum w:abstractNumId="71" w15:restartNumberingAfterBreak="0">
+  <w:abstractNum w:abstractNumId="76" w15:restartNumberingAfterBreak="0">
     <w:nsid w:val="36976AC9"/>
     <w:multiLevelType w:val="multilevel"/>
     <w:tmpl w:val="D438EC5C"/>
@@ -22296,7 +23529,7 @@
       </w:rPr>
     </w:lvl>
   </w:abstractNum>
-  <w:abstractNum w:abstractNumId="72" w15:restartNumberingAfterBreak="0">
+  <w:abstractNum w:abstractNumId="77" w15:restartNumberingAfterBreak="0">
     <w:nsid w:val="37FB5E0B"/>
     <w:multiLevelType w:val="multilevel"/>
     <w:tmpl w:val="2E922434"/>
@@ -22445,7 +23678,7 @@
       </w:rPr>
     </w:lvl>
   </w:abstractNum>
-  <w:abstractNum w:abstractNumId="73" w15:restartNumberingAfterBreak="0">
+  <w:abstractNum w:abstractNumId="78" w15:restartNumberingAfterBreak="0">
     <w:nsid w:val="384622A1"/>
     <w:multiLevelType w:val="hybridMultilevel"/>
     <w:tmpl w:val="4C96921C"/>
@@ -22558,7 +23791,7 @@
       </w:rPr>
     </w:lvl>
   </w:abstractNum>
-  <w:abstractNum w:abstractNumId="74" w15:restartNumberingAfterBreak="0">
+  <w:abstractNum w:abstractNumId="79" w15:restartNumberingAfterBreak="0">
     <w:nsid w:val="38A41C3A"/>
     <w:multiLevelType w:val="multilevel"/>
     <w:tmpl w:val="18D4C04A"/>
@@ -22669,7 +23902,120 @@
       </w:rPr>
     </w:lvl>
   </w:abstractNum>
-  <w:abstractNum w:abstractNumId="75" w15:restartNumberingAfterBreak="0">
+  <w:abstractNum w:abstractNumId="80" w15:restartNumberingAfterBreak="0">
+    <w:nsid w:val="3AB02692"/>
+    <w:multiLevelType w:val="hybridMultilevel"/>
+    <w:tmpl w:val="D8E44904"/>
+    <w:lvl w:ilvl="0" w:tplc="04090001">
+      <w:start w:val="1"/>
+      <w:numFmt w:val="bullet"/>
+      <w:lvlText w:val=""/>
+      <w:lvlJc w:val="left"/>
+      <w:pPr>
+        <w:ind w:left="720" w:hanging="360"/>
+      </w:pPr>
+      <w:rPr>
+        <w:rFonts w:ascii="Symbol" w:hAnsi="Symbol" w:hint="default"/>
+      </w:rPr>
+    </w:lvl>
+    <w:lvl w:ilvl="1" w:tplc="04090003" w:tentative="1">
+      <w:start w:val="1"/>
+      <w:numFmt w:val="bullet"/>
+      <w:lvlText w:val="o"/>
+      <w:lvlJc w:val="left"/>
+      <w:pPr>
+        <w:ind w:left="1440" w:hanging="360"/>
+      </w:pPr>
+      <w:rPr>
+        <w:rFonts w:ascii="Courier New" w:hAnsi="Courier New" w:cs="Courier New" w:hint="default"/>
+      </w:rPr>
+    </w:lvl>
+    <w:lvl w:ilvl="2" w:tplc="04090005" w:tentative="1">
+      <w:start w:val="1"/>
+      <w:numFmt w:val="bullet"/>
+      <w:lvlText w:val=""/>
+      <w:lvlJc w:val="left"/>
+      <w:pPr>
+        <w:ind w:left="2160" w:hanging="360"/>
+      </w:pPr>
+      <w:rPr>
+        <w:rFonts w:ascii="Wingdings" w:hAnsi="Wingdings" w:hint="default"/>
+      </w:rPr>
+    </w:lvl>
+    <w:lvl w:ilvl="3" w:tplc="04090001" w:tentative="1">
+      <w:start w:val="1"/>
+      <w:numFmt w:val="bullet"/>
+      <w:lvlText w:val=""/>
+      <w:lvlJc w:val="left"/>
+      <w:pPr>
+        <w:ind w:left="2880" w:hanging="360"/>
+      </w:pPr>
+      <w:rPr>
+        <w:rFonts w:ascii="Symbol" w:hAnsi="Symbol" w:hint="default"/>
+      </w:rPr>
+    </w:lvl>
+    <w:lvl w:ilvl="4" w:tplc="04090003" w:tentative="1">
+      <w:start w:val="1"/>
+      <w:numFmt w:val="bullet"/>
+      <w:lvlText w:val="o"/>
+      <w:lvlJc w:val="left"/>
+      <w:pPr>
+        <w:ind w:left="3600" w:hanging="360"/>
+      </w:pPr>
+      <w:rPr>
+        <w:rFonts w:ascii="Courier New" w:hAnsi="Courier New" w:cs="Courier New" w:hint="default"/>
+      </w:rPr>
+    </w:lvl>
+    <w:lvl w:ilvl="5" w:tplc="04090005" w:tentative="1">
+      <w:start w:val="1"/>
+      <w:numFmt w:val="bullet"/>
+      <w:lvlText w:val=""/>
+      <w:lvlJc w:val="left"/>
+      <w:pPr>
+        <w:ind w:left="4320" w:hanging="360"/>
+      </w:pPr>
+      <w:rPr>
+        <w:rFonts w:ascii="Wingdings" w:hAnsi="Wingdings" w:hint="default"/>
+      </w:rPr>
+    </w:lvl>
+    <w:lvl w:ilvl="6" w:tplc="04090001" w:tentative="1">
+      <w:start w:val="1"/>
+      <w:numFmt w:val="bullet"/>
+      <w:lvlText w:val=""/>
+      <w:lvlJc w:val="left"/>
+      <w:pPr>
+        <w:ind w:left="5040" w:hanging="360"/>
+      </w:pPr>
+      <w:rPr>
+        <w:rFonts w:ascii="Symbol" w:hAnsi="Symbol" w:hint="default"/>
+      </w:rPr>
+    </w:lvl>
+    <w:lvl w:ilvl="7" w:tplc="04090003" w:tentative="1">
+      <w:start w:val="1"/>
+      <w:numFmt w:val="bullet"/>
+      <w:lvlText w:val="o"/>
+      <w:lvlJc w:val="left"/>
+      <w:pPr>
+        <w:ind w:left="5760" w:hanging="360"/>
+      </w:pPr>
+      <w:rPr>
+        <w:rFonts w:ascii="Courier New" w:hAnsi="Courier New" w:cs="Courier New" w:hint="default"/>
+      </w:rPr>
+    </w:lvl>
+    <w:lvl w:ilvl="8" w:tplc="04090005" w:tentative="1">
+      <w:start w:val="1"/>
+      <w:numFmt w:val="bullet"/>
+      <w:lvlText w:val=""/>
+      <w:lvlJc w:val="left"/>
+      <w:pPr>
+        <w:ind w:left="6480" w:hanging="360"/>
+      </w:pPr>
+      <w:rPr>
+        <w:rFonts w:ascii="Wingdings" w:hAnsi="Wingdings" w:hint="default"/>
+      </w:rPr>
+    </w:lvl>
+  </w:abstractNum>
+  <w:abstractNum w:abstractNumId="81" w15:restartNumberingAfterBreak="0">
     <w:nsid w:val="3B113E03"/>
     <w:multiLevelType w:val="hybridMultilevel"/>
     <w:tmpl w:val="52E6CE3A"/>
@@ -22782,7 +24128,7 @@
       </w:rPr>
     </w:lvl>
   </w:abstractNum>
-  <w:abstractNum w:abstractNumId="76" w15:restartNumberingAfterBreak="0">
+  <w:abstractNum w:abstractNumId="82" w15:restartNumberingAfterBreak="0">
     <w:nsid w:val="3B281FB3"/>
     <w:multiLevelType w:val="multilevel"/>
     <w:tmpl w:val="8C586FFC"/>
@@ -22931,7 +24277,120 @@
       </w:rPr>
     </w:lvl>
   </w:abstractNum>
-  <w:abstractNum w:abstractNumId="77" w15:restartNumberingAfterBreak="0">
+  <w:abstractNum w:abstractNumId="83" w15:restartNumberingAfterBreak="0">
+    <w:nsid w:val="3B5B5268"/>
+    <w:multiLevelType w:val="hybridMultilevel"/>
+    <w:tmpl w:val="4F340DC6"/>
+    <w:lvl w:ilvl="0" w:tplc="04090001">
+      <w:start w:val="1"/>
+      <w:numFmt w:val="bullet"/>
+      <w:lvlText w:val=""/>
+      <w:lvlJc w:val="left"/>
+      <w:pPr>
+        <w:ind w:left="720" w:hanging="360"/>
+      </w:pPr>
+      <w:rPr>
+        <w:rFonts w:ascii="Symbol" w:hAnsi="Symbol" w:hint="default"/>
+      </w:rPr>
+    </w:lvl>
+    <w:lvl w:ilvl="1" w:tplc="04090003" w:tentative="1">
+      <w:start w:val="1"/>
+      <w:numFmt w:val="bullet"/>
+      <w:lvlText w:val="o"/>
+      <w:lvlJc w:val="left"/>
+      <w:pPr>
+        <w:ind w:left="1440" w:hanging="360"/>
+      </w:pPr>
+      <w:rPr>
+        <w:rFonts w:ascii="Courier New" w:hAnsi="Courier New" w:cs="Courier New" w:hint="default"/>
+      </w:rPr>
+    </w:lvl>
+    <w:lvl w:ilvl="2" w:tplc="04090005" w:tentative="1">
+      <w:start w:val="1"/>
+      <w:numFmt w:val="bullet"/>
+      <w:lvlText w:val=""/>
+      <w:lvlJc w:val="left"/>
+      <w:pPr>
+        <w:ind w:left="2160" w:hanging="360"/>
+      </w:pPr>
+      <w:rPr>
+        <w:rFonts w:ascii="Wingdings" w:hAnsi="Wingdings" w:hint="default"/>
+      </w:rPr>
+    </w:lvl>
+    <w:lvl w:ilvl="3" w:tplc="04090001" w:tentative="1">
+      <w:start w:val="1"/>
+      <w:numFmt w:val="bullet"/>
+      <w:lvlText w:val=""/>
+      <w:lvlJc w:val="left"/>
+      <w:pPr>
+        <w:ind w:left="2880" w:hanging="360"/>
+      </w:pPr>
+      <w:rPr>
+        <w:rFonts w:ascii="Symbol" w:hAnsi="Symbol" w:hint="default"/>
+      </w:rPr>
+    </w:lvl>
+    <w:lvl w:ilvl="4" w:tplc="04090003" w:tentative="1">
+      <w:start w:val="1"/>
+      <w:numFmt w:val="bullet"/>
+      <w:lvlText w:val="o"/>
+      <w:lvlJc w:val="left"/>
+      <w:pPr>
+        <w:ind w:left="3600" w:hanging="360"/>
+      </w:pPr>
+      <w:rPr>
+        <w:rFonts w:ascii="Courier New" w:hAnsi="Courier New" w:cs="Courier New" w:hint="default"/>
+      </w:rPr>
+    </w:lvl>
+    <w:lvl w:ilvl="5" w:tplc="04090005" w:tentative="1">
+      <w:start w:val="1"/>
+      <w:numFmt w:val="bullet"/>
+      <w:lvlText w:val=""/>
+      <w:lvlJc w:val="left"/>
+      <w:pPr>
+        <w:ind w:left="4320" w:hanging="360"/>
+      </w:pPr>
+      <w:rPr>
+        <w:rFonts w:ascii="Wingdings" w:hAnsi="Wingdings" w:hint="default"/>
+      </w:rPr>
+    </w:lvl>
+    <w:lvl w:ilvl="6" w:tplc="04090001" w:tentative="1">
+      <w:start w:val="1"/>
+      <w:numFmt w:val="bullet"/>
+      <w:lvlText w:val=""/>
+      <w:lvlJc w:val="left"/>
+      <w:pPr>
+        <w:ind w:left="5040" w:hanging="360"/>
+      </w:pPr>
+      <w:rPr>
+        <w:rFonts w:ascii="Symbol" w:hAnsi="Symbol" w:hint="default"/>
+      </w:rPr>
+    </w:lvl>
+    <w:lvl w:ilvl="7" w:tplc="04090003" w:tentative="1">
+      <w:start w:val="1"/>
+      <w:numFmt w:val="bullet"/>
+      <w:lvlText w:val="o"/>
+      <w:lvlJc w:val="left"/>
+      <w:pPr>
+        <w:ind w:left="5760" w:hanging="360"/>
+      </w:pPr>
+      <w:rPr>
+        <w:rFonts w:ascii="Courier New" w:hAnsi="Courier New" w:cs="Courier New" w:hint="default"/>
+      </w:rPr>
+    </w:lvl>
+    <w:lvl w:ilvl="8" w:tplc="04090005" w:tentative="1">
+      <w:start w:val="1"/>
+      <w:numFmt w:val="bullet"/>
+      <w:lvlText w:val=""/>
+      <w:lvlJc w:val="left"/>
+      <w:pPr>
+        <w:ind w:left="6480" w:hanging="360"/>
+      </w:pPr>
+      <w:rPr>
+        <w:rFonts w:ascii="Wingdings" w:hAnsi="Wingdings" w:hint="default"/>
+      </w:rPr>
+    </w:lvl>
+  </w:abstractNum>
+  <w:abstractNum w:abstractNumId="84" w15:restartNumberingAfterBreak="0">
     <w:nsid w:val="3BE17362"/>
     <w:multiLevelType w:val="hybridMultilevel"/>
     <w:tmpl w:val="4A34103C"/>
@@ -23020,7 +24479,7 @@
       </w:pPr>
     </w:lvl>
   </w:abstractNum>
-  <w:abstractNum w:abstractNumId="78" w15:restartNumberingAfterBreak="0">
+  <w:abstractNum w:abstractNumId="85" w15:restartNumberingAfterBreak="0">
     <w:nsid w:val="3D4C4539"/>
     <w:multiLevelType w:val="hybridMultilevel"/>
     <w:tmpl w:val="BF0EFAC0"/>
@@ -23133,7 +24592,7 @@
       </w:rPr>
     </w:lvl>
   </w:abstractNum>
-  <w:abstractNum w:abstractNumId="79" w15:restartNumberingAfterBreak="0">
+  <w:abstractNum w:abstractNumId="86" w15:restartNumberingAfterBreak="0">
     <w:nsid w:val="3DF073A5"/>
     <w:multiLevelType w:val="multilevel"/>
     <w:tmpl w:val="8982D8A2"/>
@@ -23282,7 +24741,7 @@
       </w:rPr>
     </w:lvl>
   </w:abstractNum>
-  <w:abstractNum w:abstractNumId="80" w15:restartNumberingAfterBreak="0">
+  <w:abstractNum w:abstractNumId="87" w15:restartNumberingAfterBreak="0">
     <w:nsid w:val="402340ED"/>
     <w:multiLevelType w:val="multilevel"/>
     <w:tmpl w:val="24040C8A"/>
@@ -23431,7 +24890,7 @@
       </w:rPr>
     </w:lvl>
   </w:abstractNum>
-  <w:abstractNum w:abstractNumId="81" w15:restartNumberingAfterBreak="0">
+  <w:abstractNum w:abstractNumId="88" w15:restartNumberingAfterBreak="0">
     <w:nsid w:val="424B6975"/>
     <w:multiLevelType w:val="multilevel"/>
     <w:tmpl w:val="07081CF8"/>
@@ -23580,7 +25039,7 @@
       </w:rPr>
     </w:lvl>
   </w:abstractNum>
-  <w:abstractNum w:abstractNumId="82" w15:restartNumberingAfterBreak="0">
+  <w:abstractNum w:abstractNumId="89" w15:restartNumberingAfterBreak="0">
     <w:nsid w:val="44681CF9"/>
     <w:multiLevelType w:val="hybridMultilevel"/>
     <w:tmpl w:val="39361B4E"/>
@@ -23693,7 +25152,7 @@
       </w:rPr>
     </w:lvl>
   </w:abstractNum>
-  <w:abstractNum w:abstractNumId="83" w15:restartNumberingAfterBreak="0">
+  <w:abstractNum w:abstractNumId="90" w15:restartNumberingAfterBreak="0">
     <w:nsid w:val="454F258E"/>
     <w:multiLevelType w:val="multilevel"/>
     <w:tmpl w:val="C90E9622"/>
@@ -23842,7 +25301,7 @@
       </w:rPr>
     </w:lvl>
   </w:abstractNum>
-  <w:abstractNum w:abstractNumId="84" w15:restartNumberingAfterBreak="0">
+  <w:abstractNum w:abstractNumId="91" w15:restartNumberingAfterBreak="0">
     <w:nsid w:val="458B19E9"/>
     <w:multiLevelType w:val="multilevel"/>
     <w:tmpl w:val="14DCBCEA"/>
@@ -23948,7 +25407,7 @@
       </w:pPr>
     </w:lvl>
   </w:abstractNum>
-  <w:abstractNum w:abstractNumId="85" w15:restartNumberingAfterBreak="0">
+  <w:abstractNum w:abstractNumId="92" w15:restartNumberingAfterBreak="0">
     <w:nsid w:val="45AD4E7D"/>
     <w:multiLevelType w:val="multilevel"/>
     <w:tmpl w:val="9EBE740E"/>
@@ -24097,7 +25556,7 @@
       </w:rPr>
     </w:lvl>
   </w:abstractNum>
-  <w:abstractNum w:abstractNumId="86" w15:restartNumberingAfterBreak="0">
+  <w:abstractNum w:abstractNumId="93" w15:restartNumberingAfterBreak="0">
     <w:nsid w:val="463D5A56"/>
     <w:multiLevelType w:val="multilevel"/>
     <w:tmpl w:val="BCE2D07C"/>
@@ -24246,7 +25705,7 @@
       </w:rPr>
     </w:lvl>
   </w:abstractNum>
-  <w:abstractNum w:abstractNumId="87" w15:restartNumberingAfterBreak="0">
+  <w:abstractNum w:abstractNumId="94" w15:restartNumberingAfterBreak="0">
     <w:nsid w:val="465D1D42"/>
     <w:multiLevelType w:val="multilevel"/>
     <w:tmpl w:val="643EFDF0"/>
@@ -24395,7 +25854,7 @@
       </w:rPr>
     </w:lvl>
   </w:abstractNum>
-  <w:abstractNum w:abstractNumId="88" w15:restartNumberingAfterBreak="0">
+  <w:abstractNum w:abstractNumId="95" w15:restartNumberingAfterBreak="0">
     <w:nsid w:val="47030603"/>
     <w:multiLevelType w:val="multilevel"/>
     <w:tmpl w:val="B8B0D9E0"/>
@@ -24544,7 +26003,7 @@
       </w:rPr>
     </w:lvl>
   </w:abstractNum>
-  <w:abstractNum w:abstractNumId="89" w15:restartNumberingAfterBreak="0">
+  <w:abstractNum w:abstractNumId="96" w15:restartNumberingAfterBreak="0">
     <w:nsid w:val="48EF2CB9"/>
     <w:multiLevelType w:val="multilevel"/>
     <w:tmpl w:val="D03E9590"/>
@@ -24657,7 +26116,7 @@
       </w:rPr>
     </w:lvl>
   </w:abstractNum>
-  <w:abstractNum w:abstractNumId="90" w15:restartNumberingAfterBreak="0">
+  <w:abstractNum w:abstractNumId="97" w15:restartNumberingAfterBreak="0">
     <w:nsid w:val="491E4199"/>
     <w:multiLevelType w:val="hybridMultilevel"/>
     <w:tmpl w:val="768C4D28"/>
@@ -24743,7 +26202,7 @@
       </w:pPr>
     </w:lvl>
   </w:abstractNum>
-  <w:abstractNum w:abstractNumId="91" w15:restartNumberingAfterBreak="0">
+  <w:abstractNum w:abstractNumId="98" w15:restartNumberingAfterBreak="0">
     <w:nsid w:val="49C41DA3"/>
     <w:multiLevelType w:val="multilevel"/>
     <w:tmpl w:val="520C0FC4"/>
@@ -24856,7 +26315,7 @@
       </w:pPr>
     </w:lvl>
   </w:abstractNum>
-  <w:abstractNum w:abstractNumId="92" w15:restartNumberingAfterBreak="0">
+  <w:abstractNum w:abstractNumId="99" w15:restartNumberingAfterBreak="0">
     <w:nsid w:val="4A5A2968"/>
     <w:multiLevelType w:val="hybridMultilevel"/>
     <w:tmpl w:val="7E282C20"/>
@@ -24969,7 +26428,7 @@
       </w:rPr>
     </w:lvl>
   </w:abstractNum>
-  <w:abstractNum w:abstractNumId="93" w15:restartNumberingAfterBreak="0">
+  <w:abstractNum w:abstractNumId="100" w15:restartNumberingAfterBreak="0">
     <w:nsid w:val="4A852086"/>
     <w:multiLevelType w:val="multilevel"/>
     <w:tmpl w:val="C2A4C82C"/>
@@ -25118,7 +26577,7 @@
       </w:rPr>
     </w:lvl>
   </w:abstractNum>
-  <w:abstractNum w:abstractNumId="94" w15:restartNumberingAfterBreak="0">
+  <w:abstractNum w:abstractNumId="101" w15:restartNumberingAfterBreak="0">
     <w:nsid w:val="4AED1D52"/>
     <w:multiLevelType w:val="multilevel"/>
     <w:tmpl w:val="4404C92C"/>
@@ -25268,7 +26727,7 @@
       </w:rPr>
     </w:lvl>
   </w:abstractNum>
-  <w:abstractNum w:abstractNumId="95" w15:restartNumberingAfterBreak="0">
+  <w:abstractNum w:abstractNumId="102" w15:restartNumberingAfterBreak="0">
     <w:nsid w:val="4D684561"/>
     <w:multiLevelType w:val="multilevel"/>
     <w:tmpl w:val="B87887A2"/>
@@ -25417,7 +26876,7 @@
       </w:rPr>
     </w:lvl>
   </w:abstractNum>
-  <w:abstractNum w:abstractNumId="96" w15:restartNumberingAfterBreak="0">
+  <w:abstractNum w:abstractNumId="103" w15:restartNumberingAfterBreak="0">
     <w:nsid w:val="4DB14E84"/>
     <w:multiLevelType w:val="multilevel"/>
     <w:tmpl w:val="14DCBCEA"/>
@@ -25523,7 +26982,7 @@
       </w:pPr>
     </w:lvl>
   </w:abstractNum>
-  <w:abstractNum w:abstractNumId="97" w15:restartNumberingAfterBreak="0">
+  <w:abstractNum w:abstractNumId="104" w15:restartNumberingAfterBreak="0">
     <w:nsid w:val="4DEF145F"/>
     <w:multiLevelType w:val="multilevel"/>
     <w:tmpl w:val="C0680AAC"/>
@@ -25633,7 +27092,7 @@
       </w:pPr>
     </w:lvl>
   </w:abstractNum>
-  <w:abstractNum w:abstractNumId="98" w15:restartNumberingAfterBreak="0">
+  <w:abstractNum w:abstractNumId="105" w15:restartNumberingAfterBreak="0">
     <w:nsid w:val="4DF458D9"/>
     <w:multiLevelType w:val="multilevel"/>
     <w:tmpl w:val="6F7C8306"/>
@@ -25782,7 +27241,7 @@
       </w:rPr>
     </w:lvl>
   </w:abstractNum>
-  <w:abstractNum w:abstractNumId="99" w15:restartNumberingAfterBreak="0">
+  <w:abstractNum w:abstractNumId="106" w15:restartNumberingAfterBreak="0">
     <w:nsid w:val="4E060F9A"/>
     <w:multiLevelType w:val="multilevel"/>
     <w:tmpl w:val="796A398A"/>
@@ -25895,7 +27354,7 @@
       </w:pPr>
     </w:lvl>
   </w:abstractNum>
-  <w:abstractNum w:abstractNumId="100" w15:restartNumberingAfterBreak="0">
+  <w:abstractNum w:abstractNumId="107" w15:restartNumberingAfterBreak="0">
     <w:nsid w:val="4F2A33C8"/>
     <w:multiLevelType w:val="multilevel"/>
     <w:tmpl w:val="68343464"/>
@@ -26044,7 +27503,7 @@
       </w:rPr>
     </w:lvl>
   </w:abstractNum>
-  <w:abstractNum w:abstractNumId="101" w15:restartNumberingAfterBreak="0">
+  <w:abstractNum w:abstractNumId="108" w15:restartNumberingAfterBreak="0">
     <w:nsid w:val="50F75CDB"/>
     <w:multiLevelType w:val="hybridMultilevel"/>
     <w:tmpl w:val="33BAB49E"/>
@@ -26158,7 +27617,7 @@
       </w:rPr>
     </w:lvl>
   </w:abstractNum>
-  <w:abstractNum w:abstractNumId="102" w15:restartNumberingAfterBreak="0">
+  <w:abstractNum w:abstractNumId="109" w15:restartNumberingAfterBreak="0">
     <w:nsid w:val="512715F8"/>
     <w:multiLevelType w:val="hybridMultilevel"/>
     <w:tmpl w:val="09B49400"/>
@@ -26271,7 +27730,7 @@
       </w:rPr>
     </w:lvl>
   </w:abstractNum>
-  <w:abstractNum w:abstractNumId="103" w15:restartNumberingAfterBreak="0">
+  <w:abstractNum w:abstractNumId="110" w15:restartNumberingAfterBreak="0">
     <w:nsid w:val="51810E4B"/>
     <w:multiLevelType w:val="multilevel"/>
     <w:tmpl w:val="64DCC496"/>
@@ -26360,7 +27819,7 @@
       </w:pPr>
     </w:lvl>
   </w:abstractNum>
-  <w:abstractNum w:abstractNumId="104" w15:restartNumberingAfterBreak="0">
+  <w:abstractNum w:abstractNumId="111" w15:restartNumberingAfterBreak="0">
     <w:nsid w:val="51FB50B2"/>
     <w:multiLevelType w:val="hybridMultilevel"/>
     <w:tmpl w:val="F976DC58"/>
@@ -26475,7 +27934,7 @@
       </w:rPr>
     </w:lvl>
   </w:abstractNum>
-  <w:abstractNum w:abstractNumId="105" w15:restartNumberingAfterBreak="0">
+  <w:abstractNum w:abstractNumId="112" w15:restartNumberingAfterBreak="0">
     <w:nsid w:val="53A05ABA"/>
     <w:multiLevelType w:val="multilevel"/>
     <w:tmpl w:val="0409001F"/>
@@ -26561,7 +28020,7 @@
       </w:pPr>
     </w:lvl>
   </w:abstractNum>
-  <w:abstractNum w:abstractNumId="106" w15:restartNumberingAfterBreak="0">
+  <w:abstractNum w:abstractNumId="113" w15:restartNumberingAfterBreak="0">
     <w:nsid w:val="548660A0"/>
     <w:multiLevelType w:val="multilevel"/>
     <w:tmpl w:val="2626D4DA"/>
@@ -26676,7 +28135,7 @@
       </w:rPr>
     </w:lvl>
   </w:abstractNum>
-  <w:abstractNum w:abstractNumId="107" w15:restartNumberingAfterBreak="0">
+  <w:abstractNum w:abstractNumId="114" w15:restartNumberingAfterBreak="0">
     <w:nsid w:val="54DA6671"/>
     <w:multiLevelType w:val="multilevel"/>
     <w:tmpl w:val="7B528A16"/>
@@ -26825,7 +28284,120 @@
       </w:rPr>
     </w:lvl>
   </w:abstractNum>
-  <w:abstractNum w:abstractNumId="108" w15:restartNumberingAfterBreak="0">
+  <w:abstractNum w:abstractNumId="115" w15:restartNumberingAfterBreak="0">
+    <w:nsid w:val="56152C58"/>
+    <w:multiLevelType w:val="hybridMultilevel"/>
+    <w:tmpl w:val="D83E50B6"/>
+    <w:lvl w:ilvl="0" w:tplc="04090001">
+      <w:start w:val="1"/>
+      <w:numFmt w:val="bullet"/>
+      <w:lvlText w:val=""/>
+      <w:lvlJc w:val="left"/>
+      <w:pPr>
+        <w:ind w:left="793" w:hanging="360"/>
+      </w:pPr>
+      <w:rPr>
+        <w:rFonts w:ascii="Symbol" w:hAnsi="Symbol" w:hint="default"/>
+      </w:rPr>
+    </w:lvl>
+    <w:lvl w:ilvl="1" w:tplc="04090003" w:tentative="1">
+      <w:start w:val="1"/>
+      <w:numFmt w:val="bullet"/>
+      <w:lvlText w:val="o"/>
+      <w:lvlJc w:val="left"/>
+      <w:pPr>
+        <w:ind w:left="1513" w:hanging="360"/>
+      </w:pPr>
+      <w:rPr>
+        <w:rFonts w:ascii="Courier New" w:hAnsi="Courier New" w:cs="Courier New" w:hint="default"/>
+      </w:rPr>
+    </w:lvl>
+    <w:lvl w:ilvl="2" w:tplc="04090005" w:tentative="1">
+      <w:start w:val="1"/>
+      <w:numFmt w:val="bullet"/>
+      <w:lvlText w:val=""/>
+      <w:lvlJc w:val="left"/>
+      <w:pPr>
+        <w:ind w:left="2233" w:hanging="360"/>
+      </w:pPr>
+      <w:rPr>
+        <w:rFonts w:ascii="Wingdings" w:hAnsi="Wingdings" w:hint="default"/>
+      </w:rPr>
+    </w:lvl>
+    <w:lvl w:ilvl="3" w:tplc="04090001" w:tentative="1">
+      <w:start w:val="1"/>
+      <w:numFmt w:val="bullet"/>
+      <w:lvlText w:val=""/>
+      <w:lvlJc w:val="left"/>
+      <w:pPr>
+        <w:ind w:left="2953" w:hanging="360"/>
+      </w:pPr>
+      <w:rPr>
+        <w:rFonts w:ascii="Symbol" w:hAnsi="Symbol" w:hint="default"/>
+      </w:rPr>
+    </w:lvl>
+    <w:lvl w:ilvl="4" w:tplc="04090003" w:tentative="1">
+      <w:start w:val="1"/>
+      <w:numFmt w:val="bullet"/>
+      <w:lvlText w:val="o"/>
+      <w:lvlJc w:val="left"/>
+      <w:pPr>
+        <w:ind w:left="3673" w:hanging="360"/>
+      </w:pPr>
+      <w:rPr>
+        <w:rFonts w:ascii="Courier New" w:hAnsi="Courier New" w:cs="Courier New" w:hint="default"/>
+      </w:rPr>
+    </w:lvl>
+    <w:lvl w:ilvl="5" w:tplc="04090005" w:tentative="1">
+      <w:start w:val="1"/>
+      <w:numFmt w:val="bullet"/>
+      <w:lvlText w:val=""/>
+      <w:lvlJc w:val="left"/>
+      <w:pPr>
+        <w:ind w:left="4393" w:hanging="360"/>
+      </w:pPr>
+      <w:rPr>
+        <w:rFonts w:ascii="Wingdings" w:hAnsi="Wingdings" w:hint="default"/>
+      </w:rPr>
+    </w:lvl>
+    <w:lvl w:ilvl="6" w:tplc="04090001" w:tentative="1">
+      <w:start w:val="1"/>
+      <w:numFmt w:val="bullet"/>
+      <w:lvlText w:val=""/>
+      <w:lvlJc w:val="left"/>
+      <w:pPr>
+        <w:ind w:left="5113" w:hanging="360"/>
+      </w:pPr>
+      <w:rPr>
+        <w:rFonts w:ascii="Symbol" w:hAnsi="Symbol" w:hint="default"/>
+      </w:rPr>
+    </w:lvl>
+    <w:lvl w:ilvl="7" w:tplc="04090003" w:tentative="1">
+      <w:start w:val="1"/>
+      <w:numFmt w:val="bullet"/>
+      <w:lvlText w:val="o"/>
+      <w:lvlJc w:val="left"/>
+      <w:pPr>
+        <w:ind w:left="5833" w:hanging="360"/>
+      </w:pPr>
+      <w:rPr>
+        <w:rFonts w:ascii="Courier New" w:hAnsi="Courier New" w:cs="Courier New" w:hint="default"/>
+      </w:rPr>
+    </w:lvl>
+    <w:lvl w:ilvl="8" w:tplc="04090005" w:tentative="1">
+      <w:start w:val="1"/>
+      <w:numFmt w:val="bullet"/>
+      <w:lvlText w:val=""/>
+      <w:lvlJc w:val="left"/>
+      <w:pPr>
+        <w:ind w:left="6553" w:hanging="360"/>
+      </w:pPr>
+      <w:rPr>
+        <w:rFonts w:ascii="Wingdings" w:hAnsi="Wingdings" w:hint="default"/>
+      </w:rPr>
+    </w:lvl>
+  </w:abstractNum>
+  <w:abstractNum w:abstractNumId="116" w15:restartNumberingAfterBreak="0">
     <w:nsid w:val="562A5A57"/>
     <w:multiLevelType w:val="multilevel"/>
     <w:tmpl w:val="1DA218AA"/>
@@ -26938,7 +28510,7 @@
       </w:pPr>
     </w:lvl>
   </w:abstractNum>
-  <w:abstractNum w:abstractNumId="109" w15:restartNumberingAfterBreak="0">
+  <w:abstractNum w:abstractNumId="117" w15:restartNumberingAfterBreak="0">
     <w:nsid w:val="568C7313"/>
     <w:multiLevelType w:val="multilevel"/>
     <w:tmpl w:val="C0680AAC"/>
@@ -27048,7 +28620,7 @@
       </w:pPr>
     </w:lvl>
   </w:abstractNum>
-  <w:abstractNum w:abstractNumId="110" w15:restartNumberingAfterBreak="0">
+  <w:abstractNum w:abstractNumId="118" w15:restartNumberingAfterBreak="0">
     <w:nsid w:val="579D77E6"/>
     <w:multiLevelType w:val="multilevel"/>
     <w:tmpl w:val="F1340330"/>
@@ -27138,7 +28710,7 @@
       </w:pPr>
     </w:lvl>
   </w:abstractNum>
-  <w:abstractNum w:abstractNumId="111" w15:restartNumberingAfterBreak="0">
+  <w:abstractNum w:abstractNumId="119" w15:restartNumberingAfterBreak="0">
     <w:nsid w:val="5881272C"/>
     <w:multiLevelType w:val="multilevel"/>
     <w:tmpl w:val="D8EED108"/>
@@ -27287,7 +28859,7 @@
       </w:rPr>
     </w:lvl>
   </w:abstractNum>
-  <w:abstractNum w:abstractNumId="112" w15:restartNumberingAfterBreak="0">
+  <w:abstractNum w:abstractNumId="120" w15:restartNumberingAfterBreak="0">
     <w:nsid w:val="58D51AC0"/>
     <w:multiLevelType w:val="hybridMultilevel"/>
     <w:tmpl w:val="EC003A12"/>
@@ -27400,7 +28972,7 @@
       </w:rPr>
     </w:lvl>
   </w:abstractNum>
-  <w:abstractNum w:abstractNumId="113" w15:restartNumberingAfterBreak="0">
+  <w:abstractNum w:abstractNumId="121" w15:restartNumberingAfterBreak="0">
     <w:nsid w:val="59820C33"/>
     <w:multiLevelType w:val="multilevel"/>
     <w:tmpl w:val="710445DC"/>
@@ -27513,7 +29085,7 @@
       </w:rPr>
     </w:lvl>
   </w:abstractNum>
-  <w:abstractNum w:abstractNumId="114" w15:restartNumberingAfterBreak="0">
+  <w:abstractNum w:abstractNumId="122" w15:restartNumberingAfterBreak="0">
     <w:nsid w:val="5A134363"/>
     <w:multiLevelType w:val="multilevel"/>
     <w:tmpl w:val="C270E0AC"/>
@@ -27626,7 +29198,156 @@
       </w:rPr>
     </w:lvl>
   </w:abstractNum>
-  <w:abstractNum w:abstractNumId="115" w15:restartNumberingAfterBreak="0">
+  <w:abstractNum w:abstractNumId="123" w15:restartNumberingAfterBreak="0">
+    <w:nsid w:val="5AC15DA4"/>
+    <w:multiLevelType w:val="multilevel"/>
+    <w:tmpl w:val="30B016A6"/>
+    <w:lvl w:ilvl="0">
+      <w:start w:val="1"/>
+      <w:numFmt w:val="bullet"/>
+      <w:lvlText w:val=""/>
+      <w:lvlJc w:val="left"/>
+      <w:pPr>
+        <w:tabs>
+          <w:tab w:val="num" w:pos="720"/>
+        </w:tabs>
+        <w:ind w:left="720" w:hanging="360"/>
+      </w:pPr>
+      <w:rPr>
+        <w:rFonts w:ascii="Symbol" w:hAnsi="Symbol" w:hint="default"/>
+        <w:sz w:val="20"/>
+      </w:rPr>
+    </w:lvl>
+    <w:lvl w:ilvl="1" w:tentative="1">
+      <w:start w:val="1"/>
+      <w:numFmt w:val="bullet"/>
+      <w:lvlText w:val="o"/>
+      <w:lvlJc w:val="left"/>
+      <w:pPr>
+        <w:tabs>
+          <w:tab w:val="num" w:pos="1440"/>
+        </w:tabs>
+        <w:ind w:left="1440" w:hanging="360"/>
+      </w:pPr>
+      <w:rPr>
+        <w:rFonts w:ascii="Courier New" w:hAnsi="Courier New" w:hint="default"/>
+        <w:sz w:val="20"/>
+      </w:rPr>
+    </w:lvl>
+    <w:lvl w:ilvl="2" w:tentative="1">
+      <w:start w:val="1"/>
+      <w:numFmt w:val="bullet"/>
+      <w:lvlText w:val=""/>
+      <w:lvlJc w:val="left"/>
+      <w:pPr>
+        <w:tabs>
+          <w:tab w:val="num" w:pos="2160"/>
+        </w:tabs>
+        <w:ind w:left="2160" w:hanging="360"/>
+      </w:pPr>
+      <w:rPr>
+        <w:rFonts w:ascii="Wingdings" w:hAnsi="Wingdings" w:hint="default"/>
+        <w:sz w:val="20"/>
+      </w:rPr>
+    </w:lvl>
+    <w:lvl w:ilvl="3" w:tentative="1">
+      <w:start w:val="1"/>
+      <w:numFmt w:val="bullet"/>
+      <w:lvlText w:val=""/>
+      <w:lvlJc w:val="left"/>
+      <w:pPr>
+        <w:tabs>
+          <w:tab w:val="num" w:pos="2880"/>
+        </w:tabs>
+        <w:ind w:left="2880" w:hanging="360"/>
+      </w:pPr>
+      <w:rPr>
+        <w:rFonts w:ascii="Wingdings" w:hAnsi="Wingdings" w:hint="default"/>
+        <w:sz w:val="20"/>
+      </w:rPr>
+    </w:lvl>
+    <w:lvl w:ilvl="4" w:tentative="1">
+      <w:start w:val="1"/>
+      <w:numFmt w:val="bullet"/>
+      <w:lvlText w:val=""/>
+      <w:lvlJc w:val="left"/>
+      <w:pPr>
+        <w:tabs>
+          <w:tab w:val="num" w:pos="3600"/>
+        </w:tabs>
+        <w:ind w:left="3600" w:hanging="360"/>
+      </w:pPr>
+      <w:rPr>
+        <w:rFonts w:ascii="Wingdings" w:hAnsi="Wingdings" w:hint="default"/>
+        <w:sz w:val="20"/>
+      </w:rPr>
+    </w:lvl>
+    <w:lvl w:ilvl="5" w:tentative="1">
+      <w:start w:val="1"/>
+      <w:numFmt w:val="bullet"/>
+      <w:lvlText w:val=""/>
+      <w:lvlJc w:val="left"/>
+      <w:pPr>
+        <w:tabs>
+          <w:tab w:val="num" w:pos="4320"/>
+        </w:tabs>
+        <w:ind w:left="4320" w:hanging="360"/>
+      </w:pPr>
+      <w:rPr>
+        <w:rFonts w:ascii="Wingdings" w:hAnsi="Wingdings" w:hint="default"/>
+        <w:sz w:val="20"/>
+      </w:rPr>
+    </w:lvl>
+    <w:lvl w:ilvl="6" w:tentative="1">
+      <w:start w:val="1"/>
+      <w:numFmt w:val="bullet"/>
+      <w:lvlText w:val=""/>
+      <w:lvlJc w:val="left"/>
+      <w:pPr>
+        <w:tabs>
+          <w:tab w:val="num" w:pos="5040"/>
+        </w:tabs>
+        <w:ind w:left="5040" w:hanging="360"/>
+      </w:pPr>
+      <w:rPr>
+        <w:rFonts w:ascii="Wingdings" w:hAnsi="Wingdings" w:hint="default"/>
+        <w:sz w:val="20"/>
+      </w:rPr>
+    </w:lvl>
+    <w:lvl w:ilvl="7" w:tentative="1">
+      <w:start w:val="1"/>
+      <w:numFmt w:val="bullet"/>
+      <w:lvlText w:val=""/>
+      <w:lvlJc w:val="left"/>
+      <w:pPr>
+        <w:tabs>
+          <w:tab w:val="num" w:pos="5760"/>
+        </w:tabs>
+        <w:ind w:left="5760" w:hanging="360"/>
+      </w:pPr>
+      <w:rPr>
+        <w:rFonts w:ascii="Wingdings" w:hAnsi="Wingdings" w:hint="default"/>
+        <w:sz w:val="20"/>
+      </w:rPr>
+    </w:lvl>
+    <w:lvl w:ilvl="8" w:tentative="1">
+      <w:start w:val="1"/>
+      <w:numFmt w:val="bullet"/>
+      <w:lvlText w:val=""/>
+      <w:lvlJc w:val="left"/>
+      <w:pPr>
+        <w:tabs>
+          <w:tab w:val="num" w:pos="6480"/>
+        </w:tabs>
+        <w:ind w:left="6480" w:hanging="360"/>
+      </w:pPr>
+      <w:rPr>
+        <w:rFonts w:ascii="Wingdings" w:hAnsi="Wingdings" w:hint="default"/>
+        <w:sz w:val="20"/>
+      </w:rPr>
+    </w:lvl>
+  </w:abstractNum>
+  <w:abstractNum w:abstractNumId="124" w15:restartNumberingAfterBreak="0">
     <w:nsid w:val="5D096120"/>
     <w:multiLevelType w:val="multilevel"/>
     <w:tmpl w:val="AE6ACA2E"/>
@@ -27739,7 +29460,7 @@
       </w:pPr>
     </w:lvl>
   </w:abstractNum>
-  <w:abstractNum w:abstractNumId="116" w15:restartNumberingAfterBreak="0">
+  <w:abstractNum w:abstractNumId="125" w15:restartNumberingAfterBreak="0">
     <w:nsid w:val="5E4372E6"/>
     <w:multiLevelType w:val="hybridMultilevel"/>
     <w:tmpl w:val="67D268A2"/>
@@ -27852,7 +29573,7 @@
       </w:rPr>
     </w:lvl>
   </w:abstractNum>
-  <w:abstractNum w:abstractNumId="117" w15:restartNumberingAfterBreak="0">
+  <w:abstractNum w:abstractNumId="126" w15:restartNumberingAfterBreak="0">
     <w:nsid w:val="5F1D2E8F"/>
     <w:multiLevelType w:val="multilevel"/>
     <w:tmpl w:val="A426F616"/>
@@ -27965,7 +29686,7 @@
       </w:pPr>
     </w:lvl>
   </w:abstractNum>
-  <w:abstractNum w:abstractNumId="118" w15:restartNumberingAfterBreak="0">
+  <w:abstractNum w:abstractNumId="127" w15:restartNumberingAfterBreak="0">
     <w:nsid w:val="5F3822A2"/>
     <w:multiLevelType w:val="hybridMultilevel"/>
     <w:tmpl w:val="C898FA66"/>
@@ -28078,7 +29799,7 @@
       </w:rPr>
     </w:lvl>
   </w:abstractNum>
-  <w:abstractNum w:abstractNumId="119" w15:restartNumberingAfterBreak="0">
+  <w:abstractNum w:abstractNumId="128" w15:restartNumberingAfterBreak="0">
     <w:nsid w:val="5FA0467C"/>
     <w:multiLevelType w:val="multilevel"/>
     <w:tmpl w:val="A1C6A452"/>
@@ -28227,7 +29948,7 @@
       </w:rPr>
     </w:lvl>
   </w:abstractNum>
-  <w:abstractNum w:abstractNumId="120" w15:restartNumberingAfterBreak="0">
+  <w:abstractNum w:abstractNumId="129" w15:restartNumberingAfterBreak="0">
     <w:nsid w:val="5FB449DB"/>
     <w:multiLevelType w:val="multilevel"/>
     <w:tmpl w:val="DFDEF1BE"/>
@@ -28341,7 +30062,7 @@
       </w:rPr>
     </w:lvl>
   </w:abstractNum>
-  <w:abstractNum w:abstractNumId="121" w15:restartNumberingAfterBreak="0">
+  <w:abstractNum w:abstractNumId="130" w15:restartNumberingAfterBreak="0">
     <w:nsid w:val="6024117C"/>
     <w:multiLevelType w:val="hybridMultilevel"/>
     <w:tmpl w:val="EBC0E4B8"/>
@@ -28454,7 +30175,120 @@
       </w:rPr>
     </w:lvl>
   </w:abstractNum>
-  <w:abstractNum w:abstractNumId="122" w15:restartNumberingAfterBreak="0">
+  <w:abstractNum w:abstractNumId="131" w15:restartNumberingAfterBreak="0">
+    <w:nsid w:val="61720C28"/>
+    <w:multiLevelType w:val="hybridMultilevel"/>
+    <w:tmpl w:val="35D81200"/>
+    <w:lvl w:ilvl="0" w:tplc="04090001">
+      <w:start w:val="1"/>
+      <w:numFmt w:val="bullet"/>
+      <w:lvlText w:val=""/>
+      <w:lvlJc w:val="left"/>
+      <w:pPr>
+        <w:ind w:left="360" w:hanging="360"/>
+      </w:pPr>
+      <w:rPr>
+        <w:rFonts w:ascii="Symbol" w:hAnsi="Symbol" w:hint="default"/>
+      </w:rPr>
+    </w:lvl>
+    <w:lvl w:ilvl="1" w:tplc="04090003" w:tentative="1">
+      <w:start w:val="1"/>
+      <w:numFmt w:val="bullet"/>
+      <w:lvlText w:val="o"/>
+      <w:lvlJc w:val="left"/>
+      <w:pPr>
+        <w:ind w:left="1080" w:hanging="360"/>
+      </w:pPr>
+      <w:rPr>
+        <w:rFonts w:ascii="Courier New" w:hAnsi="Courier New" w:cs="Courier New" w:hint="default"/>
+      </w:rPr>
+    </w:lvl>
+    <w:lvl w:ilvl="2" w:tplc="04090005" w:tentative="1">
+      <w:start w:val="1"/>
+      <w:numFmt w:val="bullet"/>
+      <w:lvlText w:val=""/>
+      <w:lvlJc w:val="left"/>
+      <w:pPr>
+        <w:ind w:left="1800" w:hanging="360"/>
+      </w:pPr>
+      <w:rPr>
+        <w:rFonts w:ascii="Wingdings" w:hAnsi="Wingdings" w:hint="default"/>
+      </w:rPr>
+    </w:lvl>
+    <w:lvl w:ilvl="3" w:tplc="04090001" w:tentative="1">
+      <w:start w:val="1"/>
+      <w:numFmt w:val="bullet"/>
+      <w:lvlText w:val=""/>
+      <w:lvlJc w:val="left"/>
+      <w:pPr>
+        <w:ind w:left="2520" w:hanging="360"/>
+      </w:pPr>
+      <w:rPr>
+        <w:rFonts w:ascii="Symbol" w:hAnsi="Symbol" w:hint="default"/>
+      </w:rPr>
+    </w:lvl>
+    <w:lvl w:ilvl="4" w:tplc="04090003" w:tentative="1">
+      <w:start w:val="1"/>
+      <w:numFmt w:val="bullet"/>
+      <w:lvlText w:val="o"/>
+      <w:lvlJc w:val="left"/>
+      <w:pPr>
+        <w:ind w:left="3240" w:hanging="360"/>
+      </w:pPr>
+      <w:rPr>
+        <w:rFonts w:ascii="Courier New" w:hAnsi="Courier New" w:cs="Courier New" w:hint="default"/>
+      </w:rPr>
+    </w:lvl>
+    <w:lvl w:ilvl="5" w:tplc="04090005" w:tentative="1">
+      <w:start w:val="1"/>
+      <w:numFmt w:val="bullet"/>
+      <w:lvlText w:val=""/>
+      <w:lvlJc w:val="left"/>
+      <w:pPr>
+        <w:ind w:left="3960" w:hanging="360"/>
+      </w:pPr>
+      <w:rPr>
+        <w:rFonts w:ascii="Wingdings" w:hAnsi="Wingdings" w:hint="default"/>
+      </w:rPr>
+    </w:lvl>
+    <w:lvl w:ilvl="6" w:tplc="04090001" w:tentative="1">
+      <w:start w:val="1"/>
+      <w:numFmt w:val="bullet"/>
+      <w:lvlText w:val=""/>
+      <w:lvlJc w:val="left"/>
+      <w:pPr>
+        <w:ind w:left="4680" w:hanging="360"/>
+      </w:pPr>
+      <w:rPr>
+        <w:rFonts w:ascii="Symbol" w:hAnsi="Symbol" w:hint="default"/>
+      </w:rPr>
+    </w:lvl>
+    <w:lvl w:ilvl="7" w:tplc="04090003" w:tentative="1">
+      <w:start w:val="1"/>
+      <w:numFmt w:val="bullet"/>
+      <w:lvlText w:val="o"/>
+      <w:lvlJc w:val="left"/>
+      <w:pPr>
+        <w:ind w:left="5400" w:hanging="360"/>
+      </w:pPr>
+      <w:rPr>
+        <w:rFonts w:ascii="Courier New" w:hAnsi="Courier New" w:cs="Courier New" w:hint="default"/>
+      </w:rPr>
+    </w:lvl>
+    <w:lvl w:ilvl="8" w:tplc="04090005" w:tentative="1">
+      <w:start w:val="1"/>
+      <w:numFmt w:val="bullet"/>
+      <w:lvlText w:val=""/>
+      <w:lvlJc w:val="left"/>
+      <w:pPr>
+        <w:ind w:left="6120" w:hanging="360"/>
+      </w:pPr>
+      <w:rPr>
+        <w:rFonts w:ascii="Wingdings" w:hAnsi="Wingdings" w:hint="default"/>
+      </w:rPr>
+    </w:lvl>
+  </w:abstractNum>
+  <w:abstractNum w:abstractNumId="132" w15:restartNumberingAfterBreak="0">
     <w:nsid w:val="6254007F"/>
     <w:multiLevelType w:val="hybridMultilevel"/>
     <w:tmpl w:val="624200B8"/>
@@ -28567,7 +30401,7 @@
       </w:rPr>
     </w:lvl>
   </w:abstractNum>
-  <w:abstractNum w:abstractNumId="123" w15:restartNumberingAfterBreak="0">
+  <w:abstractNum w:abstractNumId="133" w15:restartNumberingAfterBreak="0">
     <w:nsid w:val="627D3450"/>
     <w:multiLevelType w:val="hybridMultilevel"/>
     <w:tmpl w:val="F80C9B44"/>
@@ -28680,7 +30514,7 @@
       </w:rPr>
     </w:lvl>
   </w:abstractNum>
-  <w:abstractNum w:abstractNumId="124" w15:restartNumberingAfterBreak="0">
+  <w:abstractNum w:abstractNumId="134" w15:restartNumberingAfterBreak="0">
     <w:nsid w:val="63411162"/>
     <w:multiLevelType w:val="multilevel"/>
     <w:tmpl w:val="3828DF62"/>
@@ -28793,7 +30627,7 @@
       </w:pPr>
     </w:lvl>
   </w:abstractNum>
-  <w:abstractNum w:abstractNumId="125" w15:restartNumberingAfterBreak="0">
+  <w:abstractNum w:abstractNumId="135" w15:restartNumberingAfterBreak="0">
     <w:nsid w:val="64044B74"/>
     <w:multiLevelType w:val="multilevel"/>
     <w:tmpl w:val="BFFA4CCC"/>
@@ -28942,7 +30776,7 @@
       </w:rPr>
     </w:lvl>
   </w:abstractNum>
-  <w:abstractNum w:abstractNumId="126" w15:restartNumberingAfterBreak="0">
+  <w:abstractNum w:abstractNumId="136" w15:restartNumberingAfterBreak="0">
     <w:nsid w:val="64BD7E70"/>
     <w:multiLevelType w:val="multilevel"/>
     <w:tmpl w:val="82F6BDA4"/>
@@ -29028,7 +30862,7 @@
       </w:pPr>
     </w:lvl>
   </w:abstractNum>
-  <w:abstractNum w:abstractNumId="127" w15:restartNumberingAfterBreak="0">
+  <w:abstractNum w:abstractNumId="137" w15:restartNumberingAfterBreak="0">
     <w:nsid w:val="6500771B"/>
     <w:multiLevelType w:val="multilevel"/>
     <w:tmpl w:val="2ADA4974"/>
@@ -29177,7 +31011,7 @@
       </w:rPr>
     </w:lvl>
   </w:abstractNum>
-  <w:abstractNum w:abstractNumId="128" w15:restartNumberingAfterBreak="0">
+  <w:abstractNum w:abstractNumId="138" w15:restartNumberingAfterBreak="0">
     <w:nsid w:val="668F3C43"/>
     <w:multiLevelType w:val="multilevel"/>
     <w:tmpl w:val="28E2EA2E"/>
@@ -29326,7 +31160,7 @@
       </w:rPr>
     </w:lvl>
   </w:abstractNum>
-  <w:abstractNum w:abstractNumId="129" w15:restartNumberingAfterBreak="0">
+  <w:abstractNum w:abstractNumId="139" w15:restartNumberingAfterBreak="0">
     <w:nsid w:val="66C97DB8"/>
     <w:multiLevelType w:val="multilevel"/>
     <w:tmpl w:val="24DA0326"/>
@@ -29413,7 +31247,7 @@
       </w:pPr>
     </w:lvl>
   </w:abstractNum>
-  <w:abstractNum w:abstractNumId="130" w15:restartNumberingAfterBreak="0">
+  <w:abstractNum w:abstractNumId="140" w15:restartNumberingAfterBreak="0">
     <w:nsid w:val="675F6656"/>
     <w:multiLevelType w:val="multilevel"/>
     <w:tmpl w:val="DFDEF1BE"/>
@@ -29527,7 +31361,7 @@
       </w:rPr>
     </w:lvl>
   </w:abstractNum>
-  <w:abstractNum w:abstractNumId="131" w15:restartNumberingAfterBreak="0">
+  <w:abstractNum w:abstractNumId="141" w15:restartNumberingAfterBreak="0">
     <w:nsid w:val="67B967FA"/>
     <w:multiLevelType w:val="multilevel"/>
     <w:tmpl w:val="4478FB4C"/>
@@ -29640,7 +31474,7 @@
       </w:pPr>
     </w:lvl>
   </w:abstractNum>
-  <w:abstractNum w:abstractNumId="132" w15:restartNumberingAfterBreak="0">
+  <w:abstractNum w:abstractNumId="142" w15:restartNumberingAfterBreak="0">
     <w:nsid w:val="6AEE684B"/>
     <w:multiLevelType w:val="multilevel"/>
     <w:tmpl w:val="AB28A342"/>
@@ -29753,7 +31587,7 @@
       </w:pPr>
     </w:lvl>
   </w:abstractNum>
-  <w:abstractNum w:abstractNumId="133" w15:restartNumberingAfterBreak="0">
+  <w:abstractNum w:abstractNumId="143" w15:restartNumberingAfterBreak="0">
     <w:nsid w:val="6B55760B"/>
     <w:multiLevelType w:val="multilevel"/>
     <w:tmpl w:val="D0E8D94E"/>
@@ -29866,7 +31700,120 @@
       </w:pPr>
     </w:lvl>
   </w:abstractNum>
-  <w:abstractNum w:abstractNumId="134" w15:restartNumberingAfterBreak="0">
+  <w:abstractNum w:abstractNumId="144" w15:restartNumberingAfterBreak="0">
+    <w:nsid w:val="6B9E54BA"/>
+    <w:multiLevelType w:val="multilevel"/>
+    <w:tmpl w:val="6DEC91D6"/>
+    <w:lvl w:ilvl="0">
+      <w:start w:val="1"/>
+      <w:numFmt w:val="decimal"/>
+      <w:lvlText w:val="%1."/>
+      <w:lvlJc w:val="left"/>
+      <w:pPr>
+        <w:tabs>
+          <w:tab w:val="num" w:pos="720"/>
+        </w:tabs>
+        <w:ind w:left="720" w:hanging="360"/>
+      </w:pPr>
+    </w:lvl>
+    <w:lvl w:ilvl="1" w:tentative="1">
+      <w:start w:val="1"/>
+      <w:numFmt w:val="decimal"/>
+      <w:lvlText w:val="%2."/>
+      <w:lvlJc w:val="left"/>
+      <w:pPr>
+        <w:tabs>
+          <w:tab w:val="num" w:pos="1440"/>
+        </w:tabs>
+        <w:ind w:left="1440" w:hanging="360"/>
+      </w:pPr>
+    </w:lvl>
+    <w:lvl w:ilvl="2" w:tentative="1">
+      <w:start w:val="1"/>
+      <w:numFmt w:val="decimal"/>
+      <w:lvlText w:val="%3."/>
+      <w:lvlJc w:val="left"/>
+      <w:pPr>
+        <w:tabs>
+          <w:tab w:val="num" w:pos="2160"/>
+        </w:tabs>
+        <w:ind w:left="2160" w:hanging="360"/>
+      </w:pPr>
+    </w:lvl>
+    <w:lvl w:ilvl="3" w:tentative="1">
+      <w:start w:val="1"/>
+      <w:numFmt w:val="decimal"/>
+      <w:lvlText w:val="%4."/>
+      <w:lvlJc w:val="left"/>
+      <w:pPr>
+        <w:tabs>
+          <w:tab w:val="num" w:pos="2880"/>
+        </w:tabs>
+        <w:ind w:left="2880" w:hanging="360"/>
+      </w:pPr>
+    </w:lvl>
+    <w:lvl w:ilvl="4" w:tentative="1">
+      <w:start w:val="1"/>
+      <w:numFmt w:val="decimal"/>
+      <w:lvlText w:val="%5."/>
+      <w:lvlJc w:val="left"/>
+      <w:pPr>
+        <w:tabs>
+          <w:tab w:val="num" w:pos="3600"/>
+        </w:tabs>
+        <w:ind w:left="3600" w:hanging="360"/>
+      </w:pPr>
+    </w:lvl>
+    <w:lvl w:ilvl="5" w:tentative="1">
+      <w:start w:val="1"/>
+      <w:numFmt w:val="decimal"/>
+      <w:lvlText w:val="%6."/>
+      <w:lvlJc w:val="left"/>
+      <w:pPr>
+        <w:tabs>
+          <w:tab w:val="num" w:pos="4320"/>
+        </w:tabs>
+        <w:ind w:left="4320" w:hanging="360"/>
+      </w:pPr>
+    </w:lvl>
+    <w:lvl w:ilvl="6" w:tentative="1">
+      <w:start w:val="1"/>
+      <w:numFmt w:val="decimal"/>
+      <w:lvlText w:val="%7."/>
+      <w:lvlJc w:val="left"/>
+      <w:pPr>
+        <w:tabs>
+          <w:tab w:val="num" w:pos="5040"/>
+        </w:tabs>
+        <w:ind w:left="5040" w:hanging="360"/>
+      </w:pPr>
+    </w:lvl>
+    <w:lvl w:ilvl="7" w:tentative="1">
+      <w:start w:val="1"/>
+      <w:numFmt w:val="decimal"/>
+      <w:lvlText w:val="%8."/>
+      <w:lvlJc w:val="left"/>
+      <w:pPr>
+        <w:tabs>
+          <w:tab w:val="num" w:pos="5760"/>
+        </w:tabs>
+        <w:ind w:left="5760" w:hanging="360"/>
+      </w:pPr>
+    </w:lvl>
+    <w:lvl w:ilvl="8" w:tentative="1">
+      <w:start w:val="1"/>
+      <w:numFmt w:val="decimal"/>
+      <w:lvlText w:val="%9."/>
+      <w:lvlJc w:val="left"/>
+      <w:pPr>
+        <w:tabs>
+          <w:tab w:val="num" w:pos="6480"/>
+        </w:tabs>
+        <w:ind w:left="6480" w:hanging="360"/>
+      </w:pPr>
+    </w:lvl>
+  </w:abstractNum>
+  <w:abstractNum w:abstractNumId="145" w15:restartNumberingAfterBreak="0">
     <w:nsid w:val="6BE33A25"/>
     <w:multiLevelType w:val="multilevel"/>
     <w:tmpl w:val="C8FE49A0"/>
@@ -29977,7 +31924,7 @@
       </w:rPr>
     </w:lvl>
   </w:abstractNum>
-  <w:abstractNum w:abstractNumId="135" w15:restartNumberingAfterBreak="0">
+  <w:abstractNum w:abstractNumId="146" w15:restartNumberingAfterBreak="0">
     <w:nsid w:val="6DB91627"/>
     <w:multiLevelType w:val="multilevel"/>
     <w:tmpl w:val="10B8CDCE"/>
@@ -30090,7 +32037,7 @@
       </w:pPr>
     </w:lvl>
   </w:abstractNum>
-  <w:abstractNum w:abstractNumId="136" w15:restartNumberingAfterBreak="0">
+  <w:abstractNum w:abstractNumId="147" w15:restartNumberingAfterBreak="0">
     <w:nsid w:val="6F4446BD"/>
     <w:multiLevelType w:val="multilevel"/>
     <w:tmpl w:val="118C9B26"/>
@@ -30239,7 +32186,7 @@
       </w:rPr>
     </w:lvl>
   </w:abstractNum>
-  <w:abstractNum w:abstractNumId="137" w15:restartNumberingAfterBreak="0">
+  <w:abstractNum w:abstractNumId="148" w15:restartNumberingAfterBreak="0">
     <w:nsid w:val="6FC23BC9"/>
     <w:multiLevelType w:val="multilevel"/>
     <w:tmpl w:val="14DCBCEA"/>
@@ -30345,7 +32292,120 @@
       </w:pPr>
     </w:lvl>
   </w:abstractNum>
-  <w:abstractNum w:abstractNumId="138" w15:restartNumberingAfterBreak="0">
+  <w:abstractNum w:abstractNumId="149" w15:restartNumberingAfterBreak="0">
+    <w:nsid w:val="6FDC18B9"/>
+    <w:multiLevelType w:val="hybridMultilevel"/>
+    <w:tmpl w:val="2A6CE1EC"/>
+    <w:lvl w:ilvl="0" w:tplc="04090001">
+      <w:start w:val="1"/>
+      <w:numFmt w:val="bullet"/>
+      <w:lvlText w:val=""/>
+      <w:lvlJc w:val="left"/>
+      <w:pPr>
+        <w:ind w:left="720" w:hanging="360"/>
+      </w:pPr>
+      <w:rPr>
+        <w:rFonts w:ascii="Symbol" w:hAnsi="Symbol" w:hint="default"/>
+      </w:rPr>
+    </w:lvl>
+    <w:lvl w:ilvl="1" w:tplc="04090003" w:tentative="1">
+      <w:start w:val="1"/>
+      <w:numFmt w:val="bullet"/>
+      <w:lvlText w:val="o"/>
+      <w:lvlJc w:val="left"/>
+      <w:pPr>
+        <w:ind w:left="1440" w:hanging="360"/>
+      </w:pPr>
+      <w:rPr>
+        <w:rFonts w:ascii="Courier New" w:hAnsi="Courier New" w:cs="Courier New" w:hint="default"/>
+      </w:rPr>
+    </w:lvl>
+    <w:lvl w:ilvl="2" w:tplc="04090005" w:tentative="1">
+      <w:start w:val="1"/>
+      <w:numFmt w:val="bullet"/>
+      <w:lvlText w:val=""/>
+      <w:lvlJc w:val="left"/>
+      <w:pPr>
+        <w:ind w:left="2160" w:hanging="360"/>
+      </w:pPr>
+      <w:rPr>
+        <w:rFonts w:ascii="Wingdings" w:hAnsi="Wingdings" w:hint="default"/>
+      </w:rPr>
+    </w:lvl>
+    <w:lvl w:ilvl="3" w:tplc="04090001" w:tentative="1">
+      <w:start w:val="1"/>
+      <w:numFmt w:val="bullet"/>
+      <w:lvlText w:val=""/>
+      <w:lvlJc w:val="left"/>
+      <w:pPr>
+        <w:ind w:left="2880" w:hanging="360"/>
+      </w:pPr>
+      <w:rPr>
+        <w:rFonts w:ascii="Symbol" w:hAnsi="Symbol" w:hint="default"/>
+      </w:rPr>
+    </w:lvl>
+    <w:lvl w:ilvl="4" w:tplc="04090003" w:tentative="1">
+      <w:start w:val="1"/>
+      <w:numFmt w:val="bullet"/>
+      <w:lvlText w:val="o"/>
+      <w:lvlJc w:val="left"/>
+      <w:pPr>
+        <w:ind w:left="3600" w:hanging="360"/>
+      </w:pPr>
+      <w:rPr>
+        <w:rFonts w:ascii="Courier New" w:hAnsi="Courier New" w:cs="Courier New" w:hint="default"/>
+      </w:rPr>
+    </w:lvl>
+    <w:lvl w:ilvl="5" w:tplc="04090005" w:tentative="1">
+      <w:start w:val="1"/>
+      <w:numFmt w:val="bullet"/>
+      <w:lvlText w:val=""/>
+      <w:lvlJc w:val="left"/>
+      <w:pPr>
+        <w:ind w:left="4320" w:hanging="360"/>
+      </w:pPr>
+      <w:rPr>
+        <w:rFonts w:ascii="Wingdings" w:hAnsi="Wingdings" w:hint="default"/>
+      </w:rPr>
+    </w:lvl>
+    <w:lvl w:ilvl="6" w:tplc="04090001" w:tentative="1">
+      <w:start w:val="1"/>
+      <w:numFmt w:val="bullet"/>
+      <w:lvlText w:val=""/>
+      <w:lvlJc w:val="left"/>
+      <w:pPr>
+        <w:ind w:left="5040" w:hanging="360"/>
+      </w:pPr>
+      <w:rPr>
+        <w:rFonts w:ascii="Symbol" w:hAnsi="Symbol" w:hint="default"/>
+      </w:rPr>
+    </w:lvl>
+    <w:lvl w:ilvl="7" w:tplc="04090003" w:tentative="1">
+      <w:start w:val="1"/>
+      <w:numFmt w:val="bullet"/>
+      <w:lvlText w:val="o"/>
+      <w:lvlJc w:val="left"/>
+      <w:pPr>
+        <w:ind w:left="5760" w:hanging="360"/>
+      </w:pPr>
+      <w:rPr>
+        <w:rFonts w:ascii="Courier New" w:hAnsi="Courier New" w:cs="Courier New" w:hint="default"/>
+      </w:rPr>
+    </w:lvl>
+    <w:lvl w:ilvl="8" w:tplc="04090005" w:tentative="1">
+      <w:start w:val="1"/>
+      <w:numFmt w:val="bullet"/>
+      <w:lvlText w:val=""/>
+      <w:lvlJc w:val="left"/>
+      <w:pPr>
+        <w:ind w:left="6480" w:hanging="360"/>
+      </w:pPr>
+      <w:rPr>
+        <w:rFonts w:ascii="Wingdings" w:hAnsi="Wingdings" w:hint="default"/>
+      </w:rPr>
+    </w:lvl>
+  </w:abstractNum>
+  <w:abstractNum w:abstractNumId="150" w15:restartNumberingAfterBreak="0">
     <w:nsid w:val="70E7124F"/>
     <w:multiLevelType w:val="multilevel"/>
     <w:tmpl w:val="296C731E"/>
@@ -30494,7 +32554,7 @@
       </w:rPr>
     </w:lvl>
   </w:abstractNum>
-  <w:abstractNum w:abstractNumId="139" w15:restartNumberingAfterBreak="0">
+  <w:abstractNum w:abstractNumId="151" w15:restartNumberingAfterBreak="0">
     <w:nsid w:val="711A5142"/>
     <w:multiLevelType w:val="multilevel"/>
     <w:tmpl w:val="F710D958"/>
@@ -30610,7 +32670,7 @@
       </w:rPr>
     </w:lvl>
   </w:abstractNum>
-  <w:abstractNum w:abstractNumId="140" w15:restartNumberingAfterBreak="0">
+  <w:abstractNum w:abstractNumId="152" w15:restartNumberingAfterBreak="0">
     <w:nsid w:val="72451D3C"/>
     <w:multiLevelType w:val="multilevel"/>
     <w:tmpl w:val="893665BA"/>
@@ -30759,7 +32819,7 @@
       </w:rPr>
     </w:lvl>
   </w:abstractNum>
-  <w:abstractNum w:abstractNumId="141" w15:restartNumberingAfterBreak="0">
+  <w:abstractNum w:abstractNumId="153" w15:restartNumberingAfterBreak="0">
     <w:nsid w:val="7360693A"/>
     <w:multiLevelType w:val="multilevel"/>
     <w:tmpl w:val="78FA8CC8"/>
@@ -30850,7 +32910,7 @@
       </w:pPr>
     </w:lvl>
   </w:abstractNum>
-  <w:abstractNum w:abstractNumId="142" w15:restartNumberingAfterBreak="0">
+  <w:abstractNum w:abstractNumId="154" w15:restartNumberingAfterBreak="0">
     <w:nsid w:val="73B245EC"/>
     <w:multiLevelType w:val="multilevel"/>
     <w:tmpl w:val="73AE46BA"/>
@@ -30999,7 +33059,7 @@
       </w:rPr>
     </w:lvl>
   </w:abstractNum>
-  <w:abstractNum w:abstractNumId="143" w15:restartNumberingAfterBreak="0">
+  <w:abstractNum w:abstractNumId="155" w15:restartNumberingAfterBreak="0">
     <w:nsid w:val="740066FE"/>
     <w:multiLevelType w:val="multilevel"/>
     <w:tmpl w:val="FB0C7D9C"/>
@@ -31148,7 +33208,7 @@
       </w:rPr>
     </w:lvl>
   </w:abstractNum>
-  <w:abstractNum w:abstractNumId="144" w15:restartNumberingAfterBreak="0">
+  <w:abstractNum w:abstractNumId="156" w15:restartNumberingAfterBreak="0">
     <w:nsid w:val="741C189B"/>
     <w:multiLevelType w:val="multilevel"/>
     <w:tmpl w:val="C76C306C"/>
@@ -31238,7 +33298,7 @@
       </w:pPr>
     </w:lvl>
   </w:abstractNum>
-  <w:abstractNum w:abstractNumId="145" w15:restartNumberingAfterBreak="0">
+  <w:abstractNum w:abstractNumId="157" w15:restartNumberingAfterBreak="0">
     <w:nsid w:val="75F15FAC"/>
     <w:multiLevelType w:val="hybridMultilevel"/>
     <w:tmpl w:val="15361322"/>
@@ -31351,7 +33411,7 @@
       </w:rPr>
     </w:lvl>
   </w:abstractNum>
-  <w:abstractNum w:abstractNumId="146" w15:restartNumberingAfterBreak="0">
+  <w:abstractNum w:abstractNumId="158" w15:restartNumberingAfterBreak="0">
     <w:nsid w:val="76527EDE"/>
     <w:multiLevelType w:val="multilevel"/>
     <w:tmpl w:val="14DCBCEA"/>
@@ -31457,7 +33517,7 @@
       </w:pPr>
     </w:lvl>
   </w:abstractNum>
-  <w:abstractNum w:abstractNumId="147" w15:restartNumberingAfterBreak="0">
+  <w:abstractNum w:abstractNumId="159" w15:restartNumberingAfterBreak="0">
     <w:nsid w:val="77293301"/>
     <w:multiLevelType w:val="hybridMultilevel"/>
     <w:tmpl w:val="042A08F8"/>
@@ -31570,7 +33630,7 @@
       </w:rPr>
     </w:lvl>
   </w:abstractNum>
-  <w:abstractNum w:abstractNumId="148" w15:restartNumberingAfterBreak="0">
+  <w:abstractNum w:abstractNumId="160" w15:restartNumberingAfterBreak="0">
     <w:nsid w:val="774442FA"/>
     <w:multiLevelType w:val="multilevel"/>
     <w:tmpl w:val="80D0347E"/>
@@ -31683,7 +33743,7 @@
       </w:pPr>
     </w:lvl>
   </w:abstractNum>
-  <w:abstractNum w:abstractNumId="149" w15:restartNumberingAfterBreak="0">
+  <w:abstractNum w:abstractNumId="161" w15:restartNumberingAfterBreak="0">
     <w:nsid w:val="77845502"/>
     <w:multiLevelType w:val="multilevel"/>
     <w:tmpl w:val="E76CC87A"/>
@@ -31796,7 +33856,120 @@
       </w:pPr>
     </w:lvl>
   </w:abstractNum>
-  <w:abstractNum w:abstractNumId="150" w15:restartNumberingAfterBreak="0">
+  <w:abstractNum w:abstractNumId="162" w15:restartNumberingAfterBreak="0">
+    <w:nsid w:val="78AA6D35"/>
+    <w:multiLevelType w:val="hybridMultilevel"/>
+    <w:tmpl w:val="69A0B58C"/>
+    <w:lvl w:ilvl="0" w:tplc="04090001">
+      <w:start w:val="1"/>
+      <w:numFmt w:val="bullet"/>
+      <w:lvlText w:val=""/>
+      <w:lvlJc w:val="left"/>
+      <w:pPr>
+        <w:ind w:left="720" w:hanging="360"/>
+      </w:pPr>
+      <w:rPr>
+        <w:rFonts w:ascii="Symbol" w:hAnsi="Symbol" w:hint="default"/>
+      </w:rPr>
+    </w:lvl>
+    <w:lvl w:ilvl="1" w:tplc="04090003" w:tentative="1">
+      <w:start w:val="1"/>
+      <w:numFmt w:val="bullet"/>
+      <w:lvlText w:val="o"/>
+      <w:lvlJc w:val="left"/>
+      <w:pPr>
+        <w:ind w:left="1440" w:hanging="360"/>
+      </w:pPr>
+      <w:rPr>
+        <w:rFonts w:ascii="Courier New" w:hAnsi="Courier New" w:cs="Courier New" w:hint="default"/>
+      </w:rPr>
+    </w:lvl>
+    <w:lvl w:ilvl="2" w:tplc="04090005" w:tentative="1">
+      <w:start w:val="1"/>
+      <w:numFmt w:val="bullet"/>
+      <w:lvlText w:val=""/>
+      <w:lvlJc w:val="left"/>
+      <w:pPr>
+        <w:ind w:left="2160" w:hanging="360"/>
+      </w:pPr>
+      <w:rPr>
+        <w:rFonts w:ascii="Wingdings" w:hAnsi="Wingdings" w:hint="default"/>
+      </w:rPr>
+    </w:lvl>
+    <w:lvl w:ilvl="3" w:tplc="04090001" w:tentative="1">
+      <w:start w:val="1"/>
+      <w:numFmt w:val="bullet"/>
+      <w:lvlText w:val=""/>
+      <w:lvlJc w:val="left"/>
+      <w:pPr>
+        <w:ind w:left="2880" w:hanging="360"/>
+      </w:pPr>
+      <w:rPr>
+        <w:rFonts w:ascii="Symbol" w:hAnsi="Symbol" w:hint="default"/>
+      </w:rPr>
+    </w:lvl>
+    <w:lvl w:ilvl="4" w:tplc="04090003" w:tentative="1">
+      <w:start w:val="1"/>
+      <w:numFmt w:val="bullet"/>
+      <w:lvlText w:val="o"/>
+      <w:lvlJc w:val="left"/>
+      <w:pPr>
+        <w:ind w:left="3600" w:hanging="360"/>
+      </w:pPr>
+      <w:rPr>
+        <w:rFonts w:ascii="Courier New" w:hAnsi="Courier New" w:cs="Courier New" w:hint="default"/>
+      </w:rPr>
+    </w:lvl>
+    <w:lvl w:ilvl="5" w:tplc="04090005" w:tentative="1">
+      <w:start w:val="1"/>
+      <w:numFmt w:val="bullet"/>
+      <w:lvlText w:val=""/>
+      <w:lvlJc w:val="left"/>
+      <w:pPr>
+        <w:ind w:left="4320" w:hanging="360"/>
+      </w:pPr>
+      <w:rPr>
+        <w:rFonts w:ascii="Wingdings" w:hAnsi="Wingdings" w:hint="default"/>
+      </w:rPr>
+    </w:lvl>
+    <w:lvl w:ilvl="6" w:tplc="04090001" w:tentative="1">
+      <w:start w:val="1"/>
+      <w:numFmt w:val="bullet"/>
+      <w:lvlText w:val=""/>
+      <w:lvlJc w:val="left"/>
+      <w:pPr>
+        <w:ind w:left="5040" w:hanging="360"/>
+      </w:pPr>
+      <w:rPr>
+        <w:rFonts w:ascii="Symbol" w:hAnsi="Symbol" w:hint="default"/>
+      </w:rPr>
+    </w:lvl>
+    <w:lvl w:ilvl="7" w:tplc="04090003" w:tentative="1">
+      <w:start w:val="1"/>
+      <w:numFmt w:val="bullet"/>
+      <w:lvlText w:val="o"/>
+      <w:lvlJc w:val="left"/>
+      <w:pPr>
+        <w:ind w:left="5760" w:hanging="360"/>
+      </w:pPr>
+      <w:rPr>
+        <w:rFonts w:ascii="Courier New" w:hAnsi="Courier New" w:cs="Courier New" w:hint="default"/>
+      </w:rPr>
+    </w:lvl>
+    <w:lvl w:ilvl="8" w:tplc="04090005" w:tentative="1">
+      <w:start w:val="1"/>
+      <w:numFmt w:val="bullet"/>
+      <w:lvlText w:val=""/>
+      <w:lvlJc w:val="left"/>
+      <w:pPr>
+        <w:ind w:left="6480" w:hanging="360"/>
+      </w:pPr>
+      <w:rPr>
+        <w:rFonts w:ascii="Wingdings" w:hAnsi="Wingdings" w:hint="default"/>
+      </w:rPr>
+    </w:lvl>
+  </w:abstractNum>
+  <w:abstractNum w:abstractNumId="163" w15:restartNumberingAfterBreak="0">
     <w:nsid w:val="78DD1651"/>
     <w:multiLevelType w:val="multilevel"/>
     <w:tmpl w:val="9300DA84"/>
@@ -31945,7 +34118,7 @@
       </w:rPr>
     </w:lvl>
   </w:abstractNum>
-  <w:abstractNum w:abstractNumId="151" w15:restartNumberingAfterBreak="0">
+  <w:abstractNum w:abstractNumId="164" w15:restartNumberingAfterBreak="0">
     <w:nsid w:val="78E236C4"/>
     <w:multiLevelType w:val="multilevel"/>
     <w:tmpl w:val="14DCBCEA"/>
@@ -32051,7 +34224,7 @@
       </w:pPr>
     </w:lvl>
   </w:abstractNum>
-  <w:abstractNum w:abstractNumId="152" w15:restartNumberingAfterBreak="0">
+  <w:abstractNum w:abstractNumId="165" w15:restartNumberingAfterBreak="0">
     <w:nsid w:val="799B7001"/>
     <w:multiLevelType w:val="multilevel"/>
     <w:tmpl w:val="5B2C15C8"/>
@@ -32200,7 +34373,7 @@
       </w:rPr>
     </w:lvl>
   </w:abstractNum>
-  <w:abstractNum w:abstractNumId="153" w15:restartNumberingAfterBreak="0">
+  <w:abstractNum w:abstractNumId="166" w15:restartNumberingAfterBreak="0">
     <w:nsid w:val="7A014D4B"/>
     <w:multiLevelType w:val="multilevel"/>
     <w:tmpl w:val="FB3A8CD2"/>
@@ -32313,7 +34486,7 @@
       </w:rPr>
     </w:lvl>
   </w:abstractNum>
-  <w:abstractNum w:abstractNumId="154" w15:restartNumberingAfterBreak="0">
+  <w:abstractNum w:abstractNumId="167" w15:restartNumberingAfterBreak="0">
     <w:nsid w:val="7A880D35"/>
     <w:multiLevelType w:val="multilevel"/>
     <w:tmpl w:val="AF5AC434"/>
@@ -32426,7 +34599,7 @@
       </w:pPr>
     </w:lvl>
   </w:abstractNum>
-  <w:abstractNum w:abstractNumId="155" w15:restartNumberingAfterBreak="0">
+  <w:abstractNum w:abstractNumId="168" w15:restartNumberingAfterBreak="0">
     <w:nsid w:val="7AA01294"/>
     <w:multiLevelType w:val="multilevel"/>
     <w:tmpl w:val="BB6A47FC"/>
@@ -32512,7 +34685,418 @@
       </w:pPr>
     </w:lvl>
   </w:abstractNum>
-  <w:abstractNum w:abstractNumId="156" w15:restartNumberingAfterBreak="0">
+  <w:abstractNum w:abstractNumId="169" w15:restartNumberingAfterBreak="0">
+    <w:nsid w:val="7B0A071B"/>
+    <w:multiLevelType w:val="multilevel"/>
+    <w:tmpl w:val="68C26C96"/>
+    <w:lvl w:ilvl="0">
+      <w:start w:val="1"/>
+      <w:numFmt w:val="bullet"/>
+      <w:lvlText w:val=""/>
+      <w:lvlJc w:val="left"/>
+      <w:pPr>
+        <w:tabs>
+          <w:tab w:val="num" w:pos="720"/>
+        </w:tabs>
+        <w:ind w:left="720" w:hanging="360"/>
+      </w:pPr>
+      <w:rPr>
+        <w:rFonts w:ascii="Symbol" w:hAnsi="Symbol" w:hint="default"/>
+        <w:sz w:val="20"/>
+      </w:rPr>
+    </w:lvl>
+    <w:lvl w:ilvl="1" w:tentative="1">
+      <w:start w:val="1"/>
+      <w:numFmt w:val="bullet"/>
+      <w:lvlText w:val="o"/>
+      <w:lvlJc w:val="left"/>
+      <w:pPr>
+        <w:tabs>
+          <w:tab w:val="num" w:pos="1440"/>
+        </w:tabs>
+        <w:ind w:left="1440" w:hanging="360"/>
+      </w:pPr>
+      <w:rPr>
+        <w:rFonts w:ascii="Courier New" w:hAnsi="Courier New" w:hint="default"/>
+        <w:sz w:val="20"/>
+      </w:rPr>
+    </w:lvl>
+    <w:lvl w:ilvl="2" w:tentative="1">
+      <w:start w:val="1"/>
+      <w:numFmt w:val="bullet"/>
+      <w:lvlText w:val=""/>
+      <w:lvlJc w:val="left"/>
+      <w:pPr>
+        <w:tabs>
+          <w:tab w:val="num" w:pos="2160"/>
+        </w:tabs>
+        <w:ind w:left="2160" w:hanging="360"/>
+      </w:pPr>
+      <w:rPr>
+        <w:rFonts w:ascii="Wingdings" w:hAnsi="Wingdings" w:hint="default"/>
+        <w:sz w:val="20"/>
+      </w:rPr>
+    </w:lvl>
+    <w:lvl w:ilvl="3" w:tentative="1">
+      <w:start w:val="1"/>
+      <w:numFmt w:val="bullet"/>
+      <w:lvlText w:val=""/>
+      <w:lvlJc w:val="left"/>
+      <w:pPr>
+        <w:tabs>
+          <w:tab w:val="num" w:pos="2880"/>
+        </w:tabs>
+        <w:ind w:left="2880" w:hanging="360"/>
+      </w:pPr>
+      <w:rPr>
+        <w:rFonts w:ascii="Wingdings" w:hAnsi="Wingdings" w:hint="default"/>
+        <w:sz w:val="20"/>
+      </w:rPr>
+    </w:lvl>
+    <w:lvl w:ilvl="4" w:tentative="1">
+      <w:start w:val="1"/>
+      <w:numFmt w:val="bullet"/>
+      <w:lvlText w:val=""/>
+      <w:lvlJc w:val="left"/>
+      <w:pPr>
+        <w:tabs>
+          <w:tab w:val="num" w:pos="3600"/>
+        </w:tabs>
+        <w:ind w:left="3600" w:hanging="360"/>
+      </w:pPr>
+      <w:rPr>
+        <w:rFonts w:ascii="Wingdings" w:hAnsi="Wingdings" w:hint="default"/>
+        <w:sz w:val="20"/>
+      </w:rPr>
+    </w:lvl>
+    <w:lvl w:ilvl="5" w:tentative="1">
+      <w:start w:val="1"/>
+      <w:numFmt w:val="bullet"/>
+      <w:lvlText w:val=""/>
+      <w:lvlJc w:val="left"/>
+      <w:pPr>
+        <w:tabs>
+          <w:tab w:val="num" w:pos="4320"/>
+        </w:tabs>
+        <w:ind w:left="4320" w:hanging="360"/>
+      </w:pPr>
+      <w:rPr>
+        <w:rFonts w:ascii="Wingdings" w:hAnsi="Wingdings" w:hint="default"/>
+        <w:sz w:val="20"/>
+      </w:rPr>
+    </w:lvl>
+    <w:lvl w:ilvl="6" w:tentative="1">
+      <w:start w:val="1"/>
+      <w:numFmt w:val="bullet"/>
+      <w:lvlText w:val=""/>
+      <w:lvlJc w:val="left"/>
+      <w:pPr>
+        <w:tabs>
+          <w:tab w:val="num" w:pos="5040"/>
+        </w:tabs>
+        <w:ind w:left="5040" w:hanging="360"/>
+      </w:pPr>
+      <w:rPr>
+        <w:rFonts w:ascii="Wingdings" w:hAnsi="Wingdings" w:hint="default"/>
+        <w:sz w:val="20"/>
+      </w:rPr>
+    </w:lvl>
+    <w:lvl w:ilvl="7" w:tentative="1">
+      <w:start w:val="1"/>
+      <w:numFmt w:val="bullet"/>
+      <w:lvlText w:val=""/>
+      <w:lvlJc w:val="left"/>
+      <w:pPr>
+        <w:tabs>
+          <w:tab w:val="num" w:pos="5760"/>
+        </w:tabs>
+        <w:ind w:left="5760" w:hanging="360"/>
+      </w:pPr>
+      <w:rPr>
+        <w:rFonts w:ascii="Wingdings" w:hAnsi="Wingdings" w:hint="default"/>
+        <w:sz w:val="20"/>
+      </w:rPr>
+    </w:lvl>
+    <w:lvl w:ilvl="8" w:tentative="1">
+      <w:start w:val="1"/>
+      <w:numFmt w:val="bullet"/>
+      <w:lvlText w:val=""/>
+      <w:lvlJc w:val="left"/>
+      <w:pPr>
+        <w:tabs>
+          <w:tab w:val="num" w:pos="6480"/>
+        </w:tabs>
+        <w:ind w:left="6480" w:hanging="360"/>
+      </w:pPr>
+      <w:rPr>
+        <w:rFonts w:ascii="Wingdings" w:hAnsi="Wingdings" w:hint="default"/>
+        <w:sz w:val="20"/>
+      </w:rPr>
+    </w:lvl>
+  </w:abstractNum>
+  <w:abstractNum w:abstractNumId="170" w15:restartNumberingAfterBreak="0">
+    <w:nsid w:val="7BFA6F66"/>
+    <w:multiLevelType w:val="hybridMultilevel"/>
+    <w:tmpl w:val="5E323EFA"/>
+    <w:lvl w:ilvl="0" w:tplc="04090001">
+      <w:start w:val="1"/>
+      <w:numFmt w:val="bullet"/>
+      <w:lvlText w:val=""/>
+      <w:lvlJc w:val="left"/>
+      <w:pPr>
+        <w:ind w:left="720" w:hanging="360"/>
+      </w:pPr>
+      <w:rPr>
+        <w:rFonts w:ascii="Symbol" w:hAnsi="Symbol" w:hint="default"/>
+      </w:rPr>
+    </w:lvl>
+    <w:lvl w:ilvl="1" w:tplc="04090003" w:tentative="1">
+      <w:start w:val="1"/>
+      <w:numFmt w:val="bullet"/>
+      <w:lvlText w:val="o"/>
+      <w:lvlJc w:val="left"/>
+      <w:pPr>
+        <w:ind w:left="1440" w:hanging="360"/>
+      </w:pPr>
+      <w:rPr>
+        <w:rFonts w:ascii="Courier New" w:hAnsi="Courier New" w:cs="Courier New" w:hint="default"/>
+      </w:rPr>
+    </w:lvl>
+    <w:lvl w:ilvl="2" w:tplc="04090005" w:tentative="1">
+      <w:start w:val="1"/>
+      <w:numFmt w:val="bullet"/>
+      <w:lvlText w:val=""/>
+      <w:lvlJc w:val="left"/>
+      <w:pPr>
+        <w:ind w:left="2160" w:hanging="360"/>
+      </w:pPr>
+      <w:rPr>
+        <w:rFonts w:ascii="Wingdings" w:hAnsi="Wingdings" w:hint="default"/>
+      </w:rPr>
+    </w:lvl>
+    <w:lvl w:ilvl="3" w:tplc="04090001" w:tentative="1">
+      <w:start w:val="1"/>
+      <w:numFmt w:val="bullet"/>
+      <w:lvlText w:val=""/>
+      <w:lvlJc w:val="left"/>
+      <w:pPr>
+        <w:ind w:left="2880" w:hanging="360"/>
+      </w:pPr>
+      <w:rPr>
+        <w:rFonts w:ascii="Symbol" w:hAnsi="Symbol" w:hint="default"/>
+      </w:rPr>
+    </w:lvl>
+    <w:lvl w:ilvl="4" w:tplc="04090003" w:tentative="1">
+      <w:start w:val="1"/>
+      <w:numFmt w:val="bullet"/>
+      <w:lvlText w:val="o"/>
+      <w:lvlJc w:val="left"/>
+      <w:pPr>
+        <w:ind w:left="3600" w:hanging="360"/>
+      </w:pPr>
+      <w:rPr>
+        <w:rFonts w:ascii="Courier New" w:hAnsi="Courier New" w:cs="Courier New" w:hint="default"/>
+      </w:rPr>
+    </w:lvl>
+    <w:lvl w:ilvl="5" w:tplc="04090005" w:tentative="1">
+      <w:start w:val="1"/>
+      <w:numFmt w:val="bullet"/>
+      <w:lvlText w:val=""/>
+      <w:lvlJc w:val="left"/>
+      <w:pPr>
+        <w:ind w:left="4320" w:hanging="360"/>
+      </w:pPr>
+      <w:rPr>
+        <w:rFonts w:ascii="Wingdings" w:hAnsi="Wingdings" w:hint="default"/>
+      </w:rPr>
+    </w:lvl>
+    <w:lvl w:ilvl="6" w:tplc="04090001" w:tentative="1">
+      <w:start w:val="1"/>
+      <w:numFmt w:val="bullet"/>
+      <w:lvlText w:val=""/>
+      <w:lvlJc w:val="left"/>
+      <w:pPr>
+        <w:ind w:left="5040" w:hanging="360"/>
+      </w:pPr>
+      <w:rPr>
+        <w:rFonts w:ascii="Symbol" w:hAnsi="Symbol" w:hint="default"/>
+      </w:rPr>
+    </w:lvl>
+    <w:lvl w:ilvl="7" w:tplc="04090003" w:tentative="1">
+      <w:start w:val="1"/>
+      <w:numFmt w:val="bullet"/>
+      <w:lvlText w:val="o"/>
+      <w:lvlJc w:val="left"/>
+      <w:pPr>
+        <w:ind w:left="5760" w:hanging="360"/>
+      </w:pPr>
+      <w:rPr>
+        <w:rFonts w:ascii="Courier New" w:hAnsi="Courier New" w:cs="Courier New" w:hint="default"/>
+      </w:rPr>
+    </w:lvl>
+    <w:lvl w:ilvl="8" w:tplc="04090005" w:tentative="1">
+      <w:start w:val="1"/>
+      <w:numFmt w:val="bullet"/>
+      <w:lvlText w:val=""/>
+      <w:lvlJc w:val="left"/>
+      <w:pPr>
+        <w:ind w:left="6480" w:hanging="360"/>
+      </w:pPr>
+      <w:rPr>
+        <w:rFonts w:ascii="Wingdings" w:hAnsi="Wingdings" w:hint="default"/>
+      </w:rPr>
+    </w:lvl>
+  </w:abstractNum>
+  <w:abstractNum w:abstractNumId="171" w15:restartNumberingAfterBreak="0">
+    <w:nsid w:val="7DEA495E"/>
+    <w:multiLevelType w:val="multilevel"/>
+    <w:tmpl w:val="D5744B6C"/>
+    <w:lvl w:ilvl="0">
+      <w:start w:val="1"/>
+      <w:numFmt w:val="bullet"/>
+      <w:lvlText w:val=""/>
+      <w:lvlJc w:val="left"/>
+      <w:pPr>
+        <w:tabs>
+          <w:tab w:val="num" w:pos="720"/>
+        </w:tabs>
+        <w:ind w:left="720" w:hanging="360"/>
+      </w:pPr>
+      <w:rPr>
+        <w:rFonts w:ascii="Symbol" w:hAnsi="Symbol" w:hint="default"/>
+        <w:sz w:val="20"/>
+      </w:rPr>
+    </w:lvl>
+    <w:lvl w:ilvl="1" w:tentative="1">
+      <w:start w:val="1"/>
+      <w:numFmt w:val="bullet"/>
+      <w:lvlText w:val="o"/>
+      <w:lvlJc w:val="left"/>
+      <w:pPr>
+        <w:tabs>
+          <w:tab w:val="num" w:pos="1440"/>
+        </w:tabs>
+        <w:ind w:left="1440" w:hanging="360"/>
+      </w:pPr>
+      <w:rPr>
+        <w:rFonts w:ascii="Courier New" w:hAnsi="Courier New" w:hint="default"/>
+        <w:sz w:val="20"/>
+      </w:rPr>
+    </w:lvl>
+    <w:lvl w:ilvl="2" w:tentative="1">
+      <w:start w:val="1"/>
+      <w:numFmt w:val="bullet"/>
+      <w:lvlText w:val=""/>
+      <w:lvlJc w:val="left"/>
+      <w:pPr>
+        <w:tabs>
+          <w:tab w:val="num" w:pos="2160"/>
+        </w:tabs>
+        <w:ind w:left="2160" w:hanging="360"/>
+      </w:pPr>
+      <w:rPr>
+        <w:rFonts w:ascii="Wingdings" w:hAnsi="Wingdings" w:hint="default"/>
+        <w:sz w:val="20"/>
+      </w:rPr>
+    </w:lvl>
+    <w:lvl w:ilvl="3" w:tentative="1">
+      <w:start w:val="1"/>
+      <w:numFmt w:val="bullet"/>
+      <w:lvlText w:val=""/>
+      <w:lvlJc w:val="left"/>
+      <w:pPr>
+        <w:tabs>
+          <w:tab w:val="num" w:pos="2880"/>
+        </w:tabs>
+        <w:ind w:left="2880" w:hanging="360"/>
+      </w:pPr>
+      <w:rPr>
+        <w:rFonts w:ascii="Wingdings" w:hAnsi="Wingdings" w:hint="default"/>
+        <w:sz w:val="20"/>
+      </w:rPr>
+    </w:lvl>
+    <w:lvl w:ilvl="4" w:tentative="1">
+      <w:start w:val="1"/>
+      <w:numFmt w:val="bullet"/>
+      <w:lvlText w:val=""/>
+      <w:lvlJc w:val="left"/>
+      <w:pPr>
+        <w:tabs>
+          <w:tab w:val="num" w:pos="3600"/>
+        </w:tabs>
+        <w:ind w:left="3600" w:hanging="360"/>
+      </w:pPr>
+      <w:rPr>
+        <w:rFonts w:ascii="Wingdings" w:hAnsi="Wingdings" w:hint="default"/>
+        <w:sz w:val="20"/>
+      </w:rPr>
+    </w:lvl>
+    <w:lvl w:ilvl="5" w:tentative="1">
+      <w:start w:val="1"/>
+      <w:numFmt w:val="bullet"/>
+      <w:lvlText w:val=""/>
+      <w:lvlJc w:val="left"/>
+      <w:pPr>
+        <w:tabs>
+          <w:tab w:val="num" w:pos="4320"/>
+        </w:tabs>
+        <w:ind w:left="4320" w:hanging="360"/>
+      </w:pPr>
+      <w:rPr>
+        <w:rFonts w:ascii="Wingdings" w:hAnsi="Wingdings" w:hint="default"/>
+        <w:sz w:val="20"/>
+      </w:rPr>
+    </w:lvl>
+    <w:lvl w:ilvl="6" w:tentative="1">
+      <w:start w:val="1"/>
+      <w:numFmt w:val="bullet"/>
+      <w:lvlText w:val=""/>
+      <w:lvlJc w:val="left"/>
+      <w:pPr>
+        <w:tabs>
+          <w:tab w:val="num" w:pos="5040"/>
+        </w:tabs>
+        <w:ind w:left="5040" w:hanging="360"/>
+      </w:pPr>
+      <w:rPr>
+        <w:rFonts w:ascii="Wingdings" w:hAnsi="Wingdings" w:hint="default"/>
+        <w:sz w:val="20"/>
+      </w:rPr>
+    </w:lvl>
+    <w:lvl w:ilvl="7" w:tentative="1">
+      <w:start w:val="1"/>
+      <w:numFmt w:val="bullet"/>
+      <w:lvlText w:val=""/>
+      <w:lvlJc w:val="left"/>
+      <w:pPr>
+        <w:tabs>
+          <w:tab w:val="num" w:pos="5760"/>
+        </w:tabs>
+        <w:ind w:left="5760" w:hanging="360"/>
+      </w:pPr>
+      <w:rPr>
+        <w:rFonts w:ascii="Wingdings" w:hAnsi="Wingdings" w:hint="default"/>
+        <w:sz w:val="20"/>
+      </w:rPr>
+    </w:lvl>
+    <w:lvl w:ilvl="8" w:tentative="1">
+      <w:start w:val="1"/>
+      <w:numFmt w:val="bullet"/>
+      <w:lvlText w:val=""/>
+      <w:lvlJc w:val="left"/>
+      <w:pPr>
+        <w:tabs>
+          <w:tab w:val="num" w:pos="6480"/>
+        </w:tabs>
+        <w:ind w:left="6480" w:hanging="360"/>
+      </w:pPr>
+      <w:rPr>
+        <w:rFonts w:ascii="Wingdings" w:hAnsi="Wingdings" w:hint="default"/>
+        <w:sz w:val="20"/>
+      </w:rPr>
+    </w:lvl>
+  </w:abstractNum>
+  <w:abstractNum w:abstractNumId="172" w15:restartNumberingAfterBreak="0">
     <w:nsid w:val="7F2743D3"/>
     <w:multiLevelType w:val="multilevel"/>
     <w:tmpl w:val="8240329E"/>
@@ -32661,7 +35245,7 @@
       </w:rPr>
     </w:lvl>
   </w:abstractNum>
-  <w:abstractNum w:abstractNumId="157" w15:restartNumberingAfterBreak="0">
+  <w:abstractNum w:abstractNumId="173" w15:restartNumberingAfterBreak="0">
     <w:nsid w:val="7F7217D1"/>
     <w:multiLevelType w:val="multilevel"/>
     <w:tmpl w:val="AD90E50E"/>
@@ -32810,7 +35394,7 @@
       </w:rPr>
     </w:lvl>
   </w:abstractNum>
-  <w:abstractNum w:abstractNumId="158" w15:restartNumberingAfterBreak="0">
+  <w:abstractNum w:abstractNumId="174" w15:restartNumberingAfterBreak="0">
     <w:nsid w:val="7F9A7DC3"/>
     <w:multiLevelType w:val="hybridMultilevel"/>
     <w:tmpl w:val="C9927728"/>
@@ -32924,13 +35508,13 @@
     </w:lvl>
   </w:abstractNum>
   <w:num w:numId="1" w16cid:durableId="1937664577">
-    <w:abstractNumId w:val="106"/>
+    <w:abstractNumId w:val="113"/>
   </w:num>
   <w:num w:numId="2" w16cid:durableId="985160180">
-    <w:abstractNumId w:val="58"/>
+    <w:abstractNumId w:val="62"/>
   </w:num>
   <w:num w:numId="3" w16cid:durableId="2125151550">
-    <w:abstractNumId w:val="74"/>
+    <w:abstractNumId w:val="79"/>
   </w:num>
   <w:num w:numId="4" w16cid:durableId="280452618">
     <w:abstractNumId w:val="8"/>
@@ -32939,136 +35523,136 @@
     <w:abstractNumId w:val="2"/>
   </w:num>
   <w:num w:numId="6" w16cid:durableId="560404819">
-    <w:abstractNumId w:val="40"/>
+    <w:abstractNumId w:val="41"/>
   </w:num>
   <w:num w:numId="7" w16cid:durableId="1129013777">
-    <w:abstractNumId w:val="59"/>
+    <w:abstractNumId w:val="63"/>
   </w:num>
   <w:num w:numId="8" w16cid:durableId="2093702054">
-    <w:abstractNumId w:val="144"/>
+    <w:abstractNumId w:val="156"/>
   </w:num>
   <w:num w:numId="9" w16cid:durableId="858468324">
-    <w:abstractNumId w:val="139"/>
+    <w:abstractNumId w:val="151"/>
   </w:num>
   <w:num w:numId="10" w16cid:durableId="209001979">
-    <w:abstractNumId w:val="26"/>
+    <w:abstractNumId w:val="27"/>
   </w:num>
   <w:num w:numId="11" w16cid:durableId="868224991">
-    <w:abstractNumId w:val="22"/>
+    <w:abstractNumId w:val="23"/>
   </w:num>
   <w:num w:numId="12" w16cid:durableId="1131436693">
     <w:abstractNumId w:val="3"/>
   </w:num>
   <w:num w:numId="13" w16cid:durableId="575433563">
-    <w:abstractNumId w:val="105"/>
+    <w:abstractNumId w:val="112"/>
   </w:num>
   <w:num w:numId="14" w16cid:durableId="1354116922">
     <w:abstractNumId w:val="13"/>
   </w:num>
   <w:num w:numId="15" w16cid:durableId="599532197">
-    <w:abstractNumId w:val="78"/>
+    <w:abstractNumId w:val="85"/>
   </w:num>
   <w:num w:numId="16" w16cid:durableId="275720995">
-    <w:abstractNumId w:val="48"/>
+    <w:abstractNumId w:val="51"/>
   </w:num>
   <w:num w:numId="17" w16cid:durableId="1830092919">
-    <w:abstractNumId w:val="158"/>
+    <w:abstractNumId w:val="174"/>
   </w:num>
   <w:num w:numId="18" w16cid:durableId="2024670315">
-    <w:abstractNumId w:val="134"/>
+    <w:abstractNumId w:val="145"/>
   </w:num>
   <w:num w:numId="19" w16cid:durableId="354886420">
-    <w:abstractNumId w:val="29"/>
+    <w:abstractNumId w:val="30"/>
   </w:num>
   <w:num w:numId="20" w16cid:durableId="2110153291">
-    <w:abstractNumId w:val="155"/>
+    <w:abstractNumId w:val="168"/>
   </w:num>
   <w:num w:numId="21" w16cid:durableId="975068584">
-    <w:abstractNumId w:val="103"/>
+    <w:abstractNumId w:val="110"/>
   </w:num>
   <w:num w:numId="22" w16cid:durableId="465468878">
-    <w:abstractNumId w:val="89"/>
+    <w:abstractNumId w:val="96"/>
   </w:num>
   <w:num w:numId="23" w16cid:durableId="1857186558">
-    <w:abstractNumId w:val="65"/>
+    <w:abstractNumId w:val="70"/>
   </w:num>
   <w:num w:numId="24" w16cid:durableId="1378431655">
-    <w:abstractNumId w:val="50"/>
+    <w:abstractNumId w:val="53"/>
   </w:num>
   <w:num w:numId="25" w16cid:durableId="561908023">
-    <w:abstractNumId w:val="110"/>
+    <w:abstractNumId w:val="118"/>
   </w:num>
   <w:num w:numId="26" w16cid:durableId="2094155004">
-    <w:abstractNumId w:val="54"/>
+    <w:abstractNumId w:val="58"/>
   </w:num>
   <w:num w:numId="27" w16cid:durableId="404424419">
-    <w:abstractNumId w:val="113"/>
+    <w:abstractNumId w:val="121"/>
   </w:num>
   <w:num w:numId="28" w16cid:durableId="895776417">
-    <w:abstractNumId w:val="62"/>
+    <w:abstractNumId w:val="67"/>
   </w:num>
   <w:num w:numId="29" w16cid:durableId="101733715">
-    <w:abstractNumId w:val="114"/>
+    <w:abstractNumId w:val="122"/>
   </w:num>
   <w:num w:numId="30" w16cid:durableId="361128259">
-    <w:abstractNumId w:val="20"/>
+    <w:abstractNumId w:val="21"/>
   </w:num>
   <w:num w:numId="31" w16cid:durableId="697242953">
-    <w:abstractNumId w:val="141"/>
+    <w:abstractNumId w:val="153"/>
   </w:num>
   <w:num w:numId="32" w16cid:durableId="1382441421">
-    <w:abstractNumId w:val="66"/>
+    <w:abstractNumId w:val="71"/>
   </w:num>
   <w:num w:numId="33" w16cid:durableId="885026126">
-    <w:abstractNumId w:val="41"/>
+    <w:abstractNumId w:val="43"/>
   </w:num>
   <w:num w:numId="34" w16cid:durableId="1254314267">
+    <w:abstractNumId w:val="139"/>
+  </w:num>
+  <w:num w:numId="35" w16cid:durableId="1468401964">
+    <w:abstractNumId w:val="33"/>
+  </w:num>
+  <w:num w:numId="36" w16cid:durableId="534658467">
+    <w:abstractNumId w:val="136"/>
+  </w:num>
+  <w:num w:numId="37" w16cid:durableId="2005355897">
+    <w:abstractNumId w:val="72"/>
+  </w:num>
+  <w:num w:numId="38" w16cid:durableId="1611164068">
+    <w:abstractNumId w:val="102"/>
+  </w:num>
+  <w:num w:numId="39" w16cid:durableId="856045854">
+    <w:abstractNumId w:val="140"/>
+  </w:num>
+  <w:num w:numId="40" w16cid:durableId="886841541">
     <w:abstractNumId w:val="129"/>
   </w:num>
-  <w:num w:numId="35" w16cid:durableId="1468401964">
-    <w:abstractNumId w:val="32"/>
-  </w:num>
-  <w:num w:numId="36" w16cid:durableId="534658467">
-    <w:abstractNumId w:val="126"/>
-  </w:num>
-  <w:num w:numId="37" w16cid:durableId="2005355897">
-    <w:abstractNumId w:val="67"/>
-  </w:num>
-  <w:num w:numId="38" w16cid:durableId="1611164068">
-    <w:abstractNumId w:val="95"/>
-  </w:num>
-  <w:num w:numId="39" w16cid:durableId="856045854">
-    <w:abstractNumId w:val="130"/>
-  </w:num>
-  <w:num w:numId="40" w16cid:durableId="886841541">
-    <w:abstractNumId w:val="120"/>
-  </w:num>
   <w:num w:numId="41" w16cid:durableId="495388040">
-    <w:abstractNumId w:val="122"/>
+    <w:abstractNumId w:val="132"/>
   </w:num>
   <w:num w:numId="42" w16cid:durableId="142628997">
     <w:abstractNumId w:val="9"/>
   </w:num>
   <w:num w:numId="43" w16cid:durableId="1939949926">
-    <w:abstractNumId w:val="31"/>
+    <w:abstractNumId w:val="32"/>
   </w:num>
   <w:num w:numId="44" w16cid:durableId="1156458487">
-    <w:abstractNumId w:val="116"/>
+    <w:abstractNumId w:val="125"/>
   </w:num>
   <w:num w:numId="45" w16cid:durableId="321853392">
-    <w:abstractNumId w:val="33"/>
+    <w:abstractNumId w:val="34"/>
   </w:num>
   <w:num w:numId="46" w16cid:durableId="635835931">
-    <w:abstractNumId w:val="94"/>
+    <w:abstractNumId w:val="101"/>
   </w:num>
   <w:num w:numId="47" w16cid:durableId="894583539">
-    <w:abstractNumId w:val="37"/>
+    <w:abstractNumId w:val="38"/>
   </w:num>
   <w:num w:numId="48" w16cid:durableId="2119521228">
-    <w:abstractNumId w:val="145"/>
+    <w:abstractNumId w:val="157"/>
   </w:num>
   <w:num w:numId="49" w16cid:durableId="1931770557">
-    <w:abstractNumId w:val="111"/>
+    <w:abstractNumId w:val="119"/>
     <w:lvlOverride w:ilvl="0">
       <w:lvl w:ilvl="0">
         <w:numFmt w:val="bullet"/>
@@ -33088,7 +35672,7 @@
     </w:lvlOverride>
   </w:num>
   <w:num w:numId="50" w16cid:durableId="1994488416">
-    <w:abstractNumId w:val="111"/>
+    <w:abstractNumId w:val="119"/>
     <w:lvlOverride w:ilvl="0">
       <w:lvl w:ilvl="0">
         <w:numFmt w:val="bullet"/>
@@ -33108,97 +35692,97 @@
     </w:lvlOverride>
   </w:num>
   <w:num w:numId="51" w16cid:durableId="2067486757">
-    <w:abstractNumId w:val="98"/>
+    <w:abstractNumId w:val="105"/>
   </w:num>
   <w:num w:numId="52" w16cid:durableId="963078398">
-    <w:abstractNumId w:val="79"/>
+    <w:abstractNumId w:val="86"/>
   </w:num>
   <w:num w:numId="53" w16cid:durableId="380907087">
-    <w:abstractNumId w:val="140"/>
+    <w:abstractNumId w:val="152"/>
   </w:num>
   <w:num w:numId="54" w16cid:durableId="2366158">
-    <w:abstractNumId w:val="83"/>
+    <w:abstractNumId w:val="90"/>
   </w:num>
   <w:num w:numId="55" w16cid:durableId="952322432">
-    <w:abstractNumId w:val="51"/>
+    <w:abstractNumId w:val="54"/>
   </w:num>
   <w:num w:numId="56" w16cid:durableId="277445136">
     <w:abstractNumId w:val="5"/>
   </w:num>
   <w:num w:numId="57" w16cid:durableId="517079944">
-    <w:abstractNumId w:val="68"/>
+    <w:abstractNumId w:val="73"/>
   </w:num>
   <w:num w:numId="58" w16cid:durableId="1026518506">
-    <w:abstractNumId w:val="53"/>
+    <w:abstractNumId w:val="57"/>
   </w:num>
   <w:num w:numId="59" w16cid:durableId="1020013665">
-    <w:abstractNumId w:val="30"/>
+    <w:abstractNumId w:val="31"/>
   </w:num>
   <w:num w:numId="60" w16cid:durableId="1114402485">
-    <w:abstractNumId w:val="118"/>
+    <w:abstractNumId w:val="127"/>
   </w:num>
   <w:num w:numId="61" w16cid:durableId="1473910729">
-    <w:abstractNumId w:val="73"/>
+    <w:abstractNumId w:val="78"/>
   </w:num>
   <w:num w:numId="62" w16cid:durableId="1900165460">
-    <w:abstractNumId w:val="23"/>
+    <w:abstractNumId w:val="24"/>
   </w:num>
   <w:num w:numId="63" w16cid:durableId="1563247247">
-    <w:abstractNumId w:val="39"/>
+    <w:abstractNumId w:val="40"/>
   </w:num>
   <w:num w:numId="64" w16cid:durableId="768502988">
-    <w:abstractNumId w:val="80"/>
+    <w:abstractNumId w:val="87"/>
   </w:num>
   <w:num w:numId="65" w16cid:durableId="1008482087">
-    <w:abstractNumId w:val="36"/>
+    <w:abstractNumId w:val="37"/>
   </w:num>
   <w:num w:numId="66" w16cid:durableId="247277898">
-    <w:abstractNumId w:val="75"/>
+    <w:abstractNumId w:val="81"/>
   </w:num>
   <w:num w:numId="67" w16cid:durableId="1792162766">
-    <w:abstractNumId w:val="157"/>
+    <w:abstractNumId w:val="173"/>
   </w:num>
   <w:num w:numId="68" w16cid:durableId="258413721">
+    <w:abstractNumId w:val="47"/>
+  </w:num>
+  <w:num w:numId="69" w16cid:durableId="1054962503">
+    <w:abstractNumId w:val="163"/>
+  </w:num>
+  <w:num w:numId="70" w16cid:durableId="27949210">
+    <w:abstractNumId w:val="114"/>
+  </w:num>
+  <w:num w:numId="71" w16cid:durableId="598947199">
+    <w:abstractNumId w:val="48"/>
+  </w:num>
+  <w:num w:numId="72" w16cid:durableId="470640658">
+    <w:abstractNumId w:val="99"/>
+  </w:num>
+  <w:num w:numId="73" w16cid:durableId="1773234873">
     <w:abstractNumId w:val="45"/>
   </w:num>
-  <w:num w:numId="69" w16cid:durableId="1054962503">
-    <w:abstractNumId w:val="150"/>
-  </w:num>
-  <w:num w:numId="70" w16cid:durableId="27949210">
-    <w:abstractNumId w:val="107"/>
-  </w:num>
-  <w:num w:numId="71" w16cid:durableId="598947199">
-    <w:abstractNumId w:val="46"/>
-  </w:num>
-  <w:num w:numId="72" w16cid:durableId="470640658">
-    <w:abstractNumId w:val="92"/>
-  </w:num>
-  <w:num w:numId="73" w16cid:durableId="1773234873">
-    <w:abstractNumId w:val="43"/>
-  </w:num>
   <w:num w:numId="74" w16cid:durableId="1977370026">
-    <w:abstractNumId w:val="102"/>
+    <w:abstractNumId w:val="109"/>
   </w:num>
   <w:num w:numId="75" w16cid:durableId="1603879632">
-    <w:abstractNumId w:val="112"/>
+    <w:abstractNumId w:val="120"/>
   </w:num>
   <w:num w:numId="76" w16cid:durableId="1466315535">
-    <w:abstractNumId w:val="125"/>
+    <w:abstractNumId w:val="135"/>
   </w:num>
   <w:num w:numId="77" w16cid:durableId="996610365">
-    <w:abstractNumId w:val="61"/>
+    <w:abstractNumId w:val="66"/>
   </w:num>
   <w:num w:numId="78" w16cid:durableId="613633198">
-    <w:abstractNumId w:val="91"/>
+    <w:abstractNumId w:val="98"/>
   </w:num>
   <w:num w:numId="79" w16cid:durableId="1159884509">
-    <w:abstractNumId w:val="132"/>
+    <w:abstractNumId w:val="142"/>
   </w:num>
   <w:num w:numId="80" w16cid:durableId="1203444722">
-    <w:abstractNumId w:val="136"/>
+    <w:abstractNumId w:val="147"/>
   </w:num>
   <w:num w:numId="81" w16cid:durableId="575674856">
-    <w:abstractNumId w:val="108"/>
+    <w:abstractNumId w:val="116"/>
     <w:lvlOverride w:ilvl="0">
       <w:lvl w:ilvl="0">
         <w:numFmt w:val="decimal"/>
@@ -33211,10 +35795,10 @@
     <w:abstractNumId w:val="0"/>
   </w:num>
   <w:num w:numId="83" w16cid:durableId="164631118">
-    <w:abstractNumId w:val="55"/>
+    <w:abstractNumId w:val="59"/>
   </w:num>
   <w:num w:numId="84" w16cid:durableId="427582833">
-    <w:abstractNumId w:val="55"/>
+    <w:abstractNumId w:val="59"/>
     <w:lvlOverride w:ilvl="0">
       <w:lvl w:ilvl="0">
         <w:numFmt w:val="decimal"/>
@@ -33224,7 +35808,7 @@
     </w:lvlOverride>
   </w:num>
   <w:num w:numId="85" w16cid:durableId="452940301">
-    <w:abstractNumId w:val="55"/>
+    <w:abstractNumId w:val="59"/>
     <w:lvlOverride w:ilvl="0">
       <w:lvl w:ilvl="0">
         <w:numFmt w:val="decimal"/>
@@ -33234,16 +35818,16 @@
     </w:lvlOverride>
   </w:num>
   <w:num w:numId="86" w16cid:durableId="1128280723">
-    <w:abstractNumId w:val="128"/>
+    <w:abstractNumId w:val="138"/>
   </w:num>
   <w:num w:numId="87" w16cid:durableId="505021629">
-    <w:abstractNumId w:val="148"/>
+    <w:abstractNumId w:val="160"/>
   </w:num>
   <w:num w:numId="88" w16cid:durableId="328799597">
-    <w:abstractNumId w:val="131"/>
+    <w:abstractNumId w:val="141"/>
   </w:num>
   <w:num w:numId="89" w16cid:durableId="1013798312">
-    <w:abstractNumId w:val="60"/>
+    <w:abstractNumId w:val="65"/>
     <w:lvlOverride w:ilvl="0">
       <w:lvl w:ilvl="0">
         <w:numFmt w:val="decimal"/>
@@ -33253,7 +35837,7 @@
     </w:lvlOverride>
   </w:num>
   <w:num w:numId="90" w16cid:durableId="1625765997">
-    <w:abstractNumId w:val="124"/>
+    <w:abstractNumId w:val="134"/>
     <w:lvlOverride w:ilvl="0">
       <w:lvl w:ilvl="0">
         <w:numFmt w:val="decimal"/>
@@ -33263,10 +35847,10 @@
     </w:lvlOverride>
   </w:num>
   <w:num w:numId="91" w16cid:durableId="1076586797">
-    <w:abstractNumId w:val="28"/>
+    <w:abstractNumId w:val="29"/>
   </w:num>
   <w:num w:numId="92" w16cid:durableId="260113699">
-    <w:abstractNumId w:val="42"/>
+    <w:abstractNumId w:val="44"/>
     <w:lvlOverride w:ilvl="0">
       <w:lvl w:ilvl="0">
         <w:numFmt w:val="decimal"/>
@@ -33276,7 +35860,7 @@
     </w:lvlOverride>
   </w:num>
   <w:num w:numId="93" w16cid:durableId="1238783973">
-    <w:abstractNumId w:val="133"/>
+    <w:abstractNumId w:val="143"/>
     <w:lvlOverride w:ilvl="0">
       <w:lvl w:ilvl="0">
         <w:numFmt w:val="decimal"/>
@@ -33286,76 +35870,76 @@
     </w:lvlOverride>
   </w:num>
   <w:num w:numId="94" w16cid:durableId="748649213">
-    <w:abstractNumId w:val="117"/>
+    <w:abstractNumId w:val="126"/>
   </w:num>
   <w:num w:numId="95" w16cid:durableId="1986277554">
-    <w:abstractNumId w:val="16"/>
+    <w:abstractNumId w:val="17"/>
   </w:num>
   <w:num w:numId="96" w16cid:durableId="2077434969">
-    <w:abstractNumId w:val="34"/>
+    <w:abstractNumId w:val="35"/>
   </w:num>
   <w:num w:numId="97" w16cid:durableId="582766046">
-    <w:abstractNumId w:val="19"/>
+    <w:abstractNumId w:val="20"/>
   </w:num>
   <w:num w:numId="98" w16cid:durableId="1165047885">
-    <w:abstractNumId w:val="47"/>
+    <w:abstractNumId w:val="50"/>
   </w:num>
   <w:num w:numId="99" w16cid:durableId="1710571658">
     <w:abstractNumId w:val="11"/>
   </w:num>
   <w:num w:numId="100" w16cid:durableId="1821727764">
-    <w:abstractNumId w:val="153"/>
+    <w:abstractNumId w:val="166"/>
   </w:num>
   <w:num w:numId="101" w16cid:durableId="942299524">
-    <w:abstractNumId w:val="123"/>
+    <w:abstractNumId w:val="133"/>
   </w:num>
   <w:num w:numId="102" w16cid:durableId="1361977790">
-    <w:abstractNumId w:val="86"/>
+    <w:abstractNumId w:val="93"/>
   </w:num>
   <w:num w:numId="103" w16cid:durableId="1086849674">
-    <w:abstractNumId w:val="35"/>
+    <w:abstractNumId w:val="36"/>
   </w:num>
   <w:num w:numId="104" w16cid:durableId="2075930846">
-    <w:abstractNumId w:val="49"/>
+    <w:abstractNumId w:val="52"/>
   </w:num>
   <w:num w:numId="105" w16cid:durableId="1761873876">
-    <w:abstractNumId w:val="27"/>
+    <w:abstractNumId w:val="28"/>
   </w:num>
   <w:num w:numId="106" w16cid:durableId="2048262364">
     <w:abstractNumId w:val="10"/>
   </w:num>
   <w:num w:numId="107" w16cid:durableId="1096825699">
-    <w:abstractNumId w:val="76"/>
+    <w:abstractNumId w:val="82"/>
   </w:num>
   <w:num w:numId="108" w16cid:durableId="645547239">
-    <w:abstractNumId w:val="57"/>
+    <w:abstractNumId w:val="61"/>
   </w:num>
   <w:num w:numId="109" w16cid:durableId="979304923">
-    <w:abstractNumId w:val="127"/>
+    <w:abstractNumId w:val="137"/>
   </w:num>
   <w:num w:numId="110" w16cid:durableId="1985771374">
-    <w:abstractNumId w:val="25"/>
+    <w:abstractNumId w:val="26"/>
   </w:num>
   <w:num w:numId="111" w16cid:durableId="874657129">
-    <w:abstractNumId w:val="96"/>
+    <w:abstractNumId w:val="103"/>
   </w:num>
   <w:num w:numId="112" w16cid:durableId="309018213">
-    <w:abstractNumId w:val="146"/>
+    <w:abstractNumId w:val="158"/>
   </w:num>
   <w:num w:numId="113" w16cid:durableId="1832983998">
-    <w:abstractNumId w:val="84"/>
+    <w:abstractNumId w:val="91"/>
   </w:num>
   <w:num w:numId="114" w16cid:durableId="1832285478">
     <w:abstractNumId w:val="14"/>
   </w:num>
   <w:num w:numId="115" w16cid:durableId="489180080">
-    <w:abstractNumId w:val="137"/>
+    <w:abstractNumId w:val="148"/>
   </w:num>
   <w:num w:numId="116" w16cid:durableId="875968514">
-    <w:abstractNumId w:val="121"/>
+    <w:abstractNumId w:val="130"/>
   </w:num>
   <w:num w:numId="117" w16cid:durableId="538662234">
-    <w:abstractNumId w:val="44"/>
+    <w:abstractNumId w:val="46"/>
   </w:num>
   <w:num w:numId="118" w16cid:durableId="1395541183">
     <w:abstractNumId w:val="4"/>
@@ -33364,40 +35948,40 @@
     <w:abstractNumId w:val="7"/>
   </w:num>
   <w:num w:numId="120" w16cid:durableId="1841920222">
-    <w:abstractNumId w:val="77"/>
+    <w:abstractNumId w:val="84"/>
   </w:num>
   <w:num w:numId="121" w16cid:durableId="304119688">
-    <w:abstractNumId w:val="90"/>
+    <w:abstractNumId w:val="97"/>
   </w:num>
   <w:num w:numId="122" w16cid:durableId="518082898">
-    <w:abstractNumId w:val="151"/>
+    <w:abstractNumId w:val="164"/>
   </w:num>
   <w:num w:numId="123" w16cid:durableId="2028095456">
-    <w:abstractNumId w:val="64"/>
+    <w:abstractNumId w:val="69"/>
   </w:num>
   <w:num w:numId="124" w16cid:durableId="1698308449">
-    <w:abstractNumId w:val="70"/>
+    <w:abstractNumId w:val="75"/>
   </w:num>
   <w:num w:numId="125" w16cid:durableId="1831095838">
-    <w:abstractNumId w:val="24"/>
+    <w:abstractNumId w:val="25"/>
   </w:num>
   <w:num w:numId="126" w16cid:durableId="1796825753">
-    <w:abstractNumId w:val="109"/>
+    <w:abstractNumId w:val="117"/>
   </w:num>
   <w:num w:numId="127" w16cid:durableId="1376852378">
-    <w:abstractNumId w:val="115"/>
+    <w:abstractNumId w:val="124"/>
   </w:num>
   <w:num w:numId="128" w16cid:durableId="900677013">
-    <w:abstractNumId w:val="97"/>
+    <w:abstractNumId w:val="104"/>
   </w:num>
   <w:num w:numId="129" w16cid:durableId="814176316">
-    <w:abstractNumId w:val="69"/>
+    <w:abstractNumId w:val="74"/>
   </w:num>
   <w:num w:numId="130" w16cid:durableId="558128415">
-    <w:abstractNumId w:val="18"/>
+    <w:abstractNumId w:val="19"/>
   </w:num>
   <w:num w:numId="131" w16cid:durableId="637346432">
-    <w:abstractNumId w:val="52"/>
+    <w:abstractNumId w:val="56"/>
   </w:num>
   <w:num w:numId="132" w16cid:durableId="201596752">
     <w:abstractNumId w:val="15"/>
@@ -33406,91 +35990,139 @@
     <w:abstractNumId w:val="12"/>
   </w:num>
   <w:num w:numId="134" w16cid:durableId="1116606111">
-    <w:abstractNumId w:val="63"/>
+    <w:abstractNumId w:val="68"/>
   </w:num>
   <w:num w:numId="135" w16cid:durableId="975379875">
-    <w:abstractNumId w:val="82"/>
+    <w:abstractNumId w:val="89"/>
   </w:num>
   <w:num w:numId="136" w16cid:durableId="218593821">
-    <w:abstractNumId w:val="104"/>
+    <w:abstractNumId w:val="111"/>
   </w:num>
   <w:num w:numId="137" w16cid:durableId="1463034523">
-    <w:abstractNumId w:val="87"/>
+    <w:abstractNumId w:val="94"/>
   </w:num>
   <w:num w:numId="138" w16cid:durableId="403845521">
-    <w:abstractNumId w:val="156"/>
+    <w:abstractNumId w:val="172"/>
   </w:num>
   <w:num w:numId="139" w16cid:durableId="225185023">
-    <w:abstractNumId w:val="101"/>
+    <w:abstractNumId w:val="108"/>
   </w:num>
   <w:num w:numId="140" w16cid:durableId="102503815">
-    <w:abstractNumId w:val="88"/>
+    <w:abstractNumId w:val="95"/>
   </w:num>
   <w:num w:numId="141" w16cid:durableId="1373338333">
-    <w:abstractNumId w:val="56"/>
+    <w:abstractNumId w:val="60"/>
   </w:num>
   <w:num w:numId="142" w16cid:durableId="1057389070">
-    <w:abstractNumId w:val="17"/>
+    <w:abstractNumId w:val="18"/>
   </w:num>
   <w:num w:numId="143" w16cid:durableId="1322613540">
     <w:abstractNumId w:val="6"/>
   </w:num>
   <w:num w:numId="144" w16cid:durableId="912934941">
+    <w:abstractNumId w:val="107"/>
+  </w:num>
+  <w:num w:numId="145" w16cid:durableId="1268150336">
+    <w:abstractNumId w:val="88"/>
+  </w:num>
+  <w:num w:numId="146" w16cid:durableId="1156608171">
+    <w:abstractNumId w:val="128"/>
+  </w:num>
+  <w:num w:numId="147" w16cid:durableId="640111618">
+    <w:abstractNumId w:val="155"/>
+  </w:num>
+  <w:num w:numId="148" w16cid:durableId="506987255">
+    <w:abstractNumId w:val="159"/>
+  </w:num>
+  <w:num w:numId="149" w16cid:durableId="1193112415">
+    <w:abstractNumId w:val="167"/>
+  </w:num>
+  <w:num w:numId="150" w16cid:durableId="1916165678">
+    <w:abstractNumId w:val="146"/>
+  </w:num>
+  <w:num w:numId="151" w16cid:durableId="1860466508">
+    <w:abstractNumId w:val="106"/>
+  </w:num>
+  <w:num w:numId="152" w16cid:durableId="1123891153">
+    <w:abstractNumId w:val="161"/>
+  </w:num>
+  <w:num w:numId="153" w16cid:durableId="329262570">
+    <w:abstractNumId w:val="76"/>
+  </w:num>
+  <w:num w:numId="154" w16cid:durableId="1899508297">
+    <w:abstractNumId w:val="150"/>
+  </w:num>
+  <w:num w:numId="155" w16cid:durableId="146096881">
+    <w:abstractNumId w:val="165"/>
+  </w:num>
+  <w:num w:numId="156" w16cid:durableId="393705439">
+    <w:abstractNumId w:val="77"/>
+  </w:num>
+  <w:num w:numId="157" w16cid:durableId="1390496108">
+    <w:abstractNumId w:val="154"/>
+  </w:num>
+  <w:num w:numId="158" w16cid:durableId="1859613802">
     <w:abstractNumId w:val="100"/>
   </w:num>
-  <w:num w:numId="145" w16cid:durableId="1268150336">
-    <w:abstractNumId w:val="81"/>
-  </w:num>
-  <w:num w:numId="146" w16cid:durableId="1156608171">
-    <w:abstractNumId w:val="119"/>
-  </w:num>
-  <w:num w:numId="147" w16cid:durableId="640111618">
-    <w:abstractNumId w:val="143"/>
-  </w:num>
-  <w:num w:numId="148" w16cid:durableId="506987255">
-    <w:abstractNumId w:val="147"/>
-  </w:num>
-  <w:num w:numId="149" w16cid:durableId="1193112415">
-    <w:abstractNumId w:val="154"/>
-  </w:num>
-  <w:num w:numId="150" w16cid:durableId="1916165678">
-    <w:abstractNumId w:val="135"/>
-  </w:num>
-  <w:num w:numId="151" w16cid:durableId="1860466508">
-    <w:abstractNumId w:val="99"/>
-  </w:num>
-  <w:num w:numId="152" w16cid:durableId="1123891153">
-    <w:abstractNumId w:val="149"/>
-  </w:num>
-  <w:num w:numId="153" w16cid:durableId="329262570">
-    <w:abstractNumId w:val="71"/>
-  </w:num>
-  <w:num w:numId="154" w16cid:durableId="1899508297">
-    <w:abstractNumId w:val="138"/>
-  </w:num>
-  <w:num w:numId="155" w16cid:durableId="146096881">
-    <w:abstractNumId w:val="152"/>
-  </w:num>
-  <w:num w:numId="156" w16cid:durableId="393705439">
-    <w:abstractNumId w:val="72"/>
-  </w:num>
-  <w:num w:numId="157" w16cid:durableId="1390496108">
-    <w:abstractNumId w:val="142"/>
-  </w:num>
-  <w:num w:numId="158" w16cid:durableId="1859613802">
-    <w:abstractNumId w:val="93"/>
-  </w:num>
   <w:num w:numId="159" w16cid:durableId="28992699">
-    <w:abstractNumId w:val="38"/>
+    <w:abstractNumId w:val="39"/>
   </w:num>
   <w:num w:numId="160" w16cid:durableId="1292634224">
-    <w:abstractNumId w:val="85"/>
+    <w:abstractNumId w:val="92"/>
   </w:num>
   <w:num w:numId="161" w16cid:durableId="321323608">
-    <w:abstractNumId w:val="21"/>
+    <w:abstractNumId w:val="22"/>
   </w:num>
   <w:num w:numId="162" w16cid:durableId="1754542476">
     <w:abstractNumId w:val="1"/>
+  </w:num>
+  <w:num w:numId="163" w16cid:durableId="1555122480">
+    <w:abstractNumId w:val="162"/>
+  </w:num>
+  <w:num w:numId="164" w16cid:durableId="866212627">
+    <w:abstractNumId w:val="16"/>
+  </w:num>
+  <w:num w:numId="165" w16cid:durableId="355230777">
+    <w:abstractNumId w:val="80"/>
+  </w:num>
+  <w:num w:numId="166" w16cid:durableId="2057507027">
+    <w:abstractNumId w:val="171"/>
+  </w:num>
+  <w:num w:numId="167" w16cid:durableId="522936684">
+    <w:abstractNumId w:val="83"/>
+  </w:num>
+  <w:num w:numId="168" w16cid:durableId="497506204">
+    <w:abstractNumId w:val="169"/>
+  </w:num>
+  <w:num w:numId="169" w16cid:durableId="1240213360">
+    <w:abstractNumId w:val="42"/>
+  </w:num>
+  <w:num w:numId="170" w16cid:durableId="375666891">
+    <w:abstractNumId w:val="55"/>
+  </w:num>
+  <w:num w:numId="171" w16cid:durableId="1444421908">
+    <w:abstractNumId w:val="64"/>
+  </w:num>
+  <w:num w:numId="172" w16cid:durableId="783155758">
+    <w:abstractNumId w:val="115"/>
+  </w:num>
+  <w:num w:numId="173" w16cid:durableId="1833178182">
+    <w:abstractNumId w:val="170"/>
+  </w:num>
+  <w:num w:numId="174" w16cid:durableId="1693142360">
+    <w:abstractNumId w:val="149"/>
+  </w:num>
+  <w:num w:numId="175" w16cid:durableId="324745949">
+    <w:abstractNumId w:val="131"/>
+  </w:num>
+  <w:num w:numId="176" w16cid:durableId="1702130332">
+    <w:abstractNumId w:val="49"/>
+  </w:num>
+  <w:num w:numId="177" w16cid:durableId="588807573">
+    <w:abstractNumId w:val="144"/>
+  </w:num>
+  <w:num w:numId="178" w16cid:durableId="430784860">
+    <w:abstractNumId w:val="123"/>
   </w:num>
 </w:numbering>
 </file>
@@ -33891,7 +36523,7 @@
   <w:style w:type="paragraph" w:default="1" w:styleId="Normal">
     <w:name w:val="Normal"/>
     <w:qFormat/>
-    <w:rsid w:val="00617C0E"/>
+    <w:rsid w:val="00493C38"/>
     <w:rPr>
       <w:rFonts w:ascii="Times New Roman" w:eastAsia="Times New Roman" w:hAnsi="Times New Roman" w:cs="Times New Roman"/>
       <w:kern w:val="0"/>
@@ -34213,6 +36845,17 @@
       <w:rFonts w:ascii="Liberation Mono" w:eastAsia="Liberation Mono" w:hAnsi="Liberation Mono" w:cs="Liberation Mono"/>
     </w:rPr>
   </w:style>
+  <w:style w:type="character" w:styleId="Hyperlink">
+    <w:name w:val="Hyperlink"/>
+    <w:basedOn w:val="DefaultParagraphFont"/>
+    <w:uiPriority w:val="99"/>
+    <w:unhideWhenUsed/>
+    <w:rsid w:val="00493DE2"/>
+    <w:rPr>
+      <w:color w:val="0000FF"/>
+      <w:u w:val="single"/>
+    </w:rPr>
+  </w:style>
 </w:styles>
 </file>
 

</xml_diff>

<commit_message>
completed all tasks & wrote a conclusion
</commit_message>
<xml_diff>
--- a/labs/lab6/lab6_os.docx
+++ b/labs/lab6/lab6_os.docx
@@ -13777,6 +13777,161 @@
     </w:p>
     <w:p>
       <w:pPr>
+        <w:jc w:val="both"/>
+        <w:rPr>
+          <w:sz w:val="28"/>
+          <w:szCs w:val="28"/>
+        </w:rPr>
+      </w:pPr>
+      <w:r>
+        <w:rPr>
+          <w:sz w:val="28"/>
+          <w:szCs w:val="28"/>
+        </w:rPr>
+        <w:lastRenderedPageBreak/>
+        <w:t>The iPhone's built-in File manager provides an easy and intuitive way to manage files and folders. It also has the ability to compress files to ZIP archives.</w:t>
+      </w:r>
+    </w:p>
+    <w:p>
+      <w:pPr>
+        <w:jc w:val="both"/>
+      </w:pPr>
+    </w:p>
+    <w:p>
+      <w:pPr>
+        <w:spacing w:line="276" w:lineRule="auto"/>
+        <w:jc w:val="both"/>
+        <w:rPr>
+          <w:sz w:val="28"/>
+          <w:szCs w:val="28"/>
+          <w:lang w:val="en-US"/>
+        </w:rPr>
+      </w:pPr>
+      <w:r>
+        <w:rPr>
+          <w:sz w:val="28"/>
+          <w:szCs w:val="28"/>
+        </w:rPr>
+        <w:t>Non-built-in applications</w:t>
+      </w:r>
+      <w:r>
+        <w:rPr>
+          <w:sz w:val="28"/>
+          <w:szCs w:val="28"/>
+          <w:lang w:val="en-US"/>
+        </w:rPr>
+        <w:t>:</w:t>
+      </w:r>
+    </w:p>
+    <w:p>
+      <w:pPr>
+        <w:pStyle w:val="ListParagraph"/>
+        <w:numPr>
+          <w:ilvl w:val="0"/>
+          <w:numId w:val="179"/>
+        </w:numPr>
+        <w:ind w:left="360"/>
+        <w:jc w:val="both"/>
+        <w:rPr>
+          <w:sz w:val="28"/>
+          <w:szCs w:val="28"/>
+          <w:lang w:val="en-US"/>
+        </w:rPr>
+      </w:pPr>
+      <w:proofErr w:type="spellStart"/>
+      <w:r>
+        <w:rPr>
+          <w:sz w:val="28"/>
+          <w:szCs w:val="28"/>
+          <w:lang w:val="en-US"/>
+        </w:rPr>
+        <w:t>iZip</w:t>
+      </w:r>
+      <w:proofErr w:type="spellEnd"/>
+      <w:r>
+        <w:rPr>
+          <w:sz w:val="28"/>
+          <w:szCs w:val="28"/>
+          <w:lang w:val="en-US"/>
+        </w:rPr>
+        <w:t xml:space="preserve"> is one of the most popular apps for file compression on iPhone and </w:t>
+      </w:r>
+      <w:proofErr w:type="spellStart"/>
+      <w:r>
+        <w:rPr>
+          <w:sz w:val="28"/>
+          <w:szCs w:val="28"/>
+          <w:lang w:val="en-US"/>
+        </w:rPr>
+        <w:t>iPad.This</w:t>
+      </w:r>
+      <w:proofErr w:type="spellEnd"/>
+      <w:r>
+        <w:rPr>
+          <w:sz w:val="28"/>
+          <w:szCs w:val="28"/>
+          <w:lang w:val="en-US"/>
+        </w:rPr>
+        <w:t xml:space="preserve"> app can compress and extract files in various formats, including ZIP, RAR, and 7Z. Moreover, it is easy to use, thanks to its simple UI.</w:t>
+      </w:r>
+    </w:p>
+    <w:p>
+      <w:pPr>
+        <w:jc w:val="both"/>
+        <w:rPr>
+          <w:sz w:val="28"/>
+          <w:szCs w:val="28"/>
+          <w:lang w:val="en-US"/>
+        </w:rPr>
+      </w:pPr>
+    </w:p>
+    <w:p>
+      <w:pPr>
+        <w:pStyle w:val="ListParagraph"/>
+        <w:numPr>
+          <w:ilvl w:val="0"/>
+          <w:numId w:val="179"/>
+        </w:numPr>
+        <w:ind w:left="360"/>
+        <w:jc w:val="both"/>
+        <w:rPr>
+          <w:sz w:val="28"/>
+          <w:szCs w:val="28"/>
+          <w:lang w:val="en-US"/>
+        </w:rPr>
+      </w:pPr>
+      <w:r>
+        <w:rPr>
+          <w:sz w:val="28"/>
+          <w:szCs w:val="28"/>
+        </w:rPr>
+        <w:t>BestZip is another popular file compression app for iPhones and Macs that provides a wide range of features and options for managing and compressing files. You’ll get support for a wide range of file formats, including ZIP, RAR, 7Z, and many others, making it an ideal choice for users who need to work with a variety of file types.</w:t>
+      </w:r>
+      <w:r>
+        <w:rPr>
+          <w:sz w:val="28"/>
+          <w:szCs w:val="28"/>
+          <w:lang w:val="en-US"/>
+        </w:rPr>
+        <w:t xml:space="preserve"> </w:t>
+      </w:r>
+    </w:p>
+    <w:p>
+      <w:pPr>
+        <w:pStyle w:val="NormalWeb"/>
+        <w:spacing w:before="0" w:beforeAutospacing="0" w:after="0" w:afterAutospacing="0"/>
+        <w:ind w:left="426" w:hanging="426"/>
+        <w:jc w:val="both"/>
+        <w:textAlignment w:val="baseline"/>
+        <w:rPr>
+          <w:color w:val="FF0000"/>
+          <w:sz w:val="28"/>
+          <w:szCs w:val="28"/>
+        </w:rPr>
+      </w:pPr>
+    </w:p>
+    <w:p>
+      <w:pPr>
         <w:pStyle w:val="NormalWeb"/>
         <w:numPr>
           <w:ilvl w:val="0"/>
@@ -13790,23 +13945,90 @@
         <w:jc w:val="both"/>
         <w:textAlignment w:val="baseline"/>
         <w:rPr>
-          <w:color w:val="FF0000"/>
-          <w:sz w:val="28"/>
-          <w:szCs w:val="28"/>
-        </w:rPr>
-      </w:pPr>
-      <w:r>
-        <w:rPr>
-          <w:color w:val="FF0000"/>
-          <w:sz w:val="28"/>
-          <w:szCs w:val="28"/>
-        </w:rPr>
-        <w:lastRenderedPageBreak/>
+          <w:color w:val="000000" w:themeColor="text1"/>
+          <w:sz w:val="28"/>
+          <w:szCs w:val="28"/>
+        </w:rPr>
+      </w:pPr>
+      <w:r>
+        <w:rPr>
+          <w:color w:val="000000" w:themeColor="text1"/>
+          <w:sz w:val="28"/>
+          <w:szCs w:val="28"/>
+        </w:rPr>
         <w:t>*Опишіть та порівняйте програмні засоби для стискання та (де)архівування даних у ОС сімейства Windows.</w:t>
       </w:r>
     </w:p>
     <w:p>
       <w:pPr>
+        <w:pStyle w:val="NormalWeb"/>
+        <w:spacing w:before="0" w:beforeAutospacing="0" w:after="0" w:afterAutospacing="0"/>
+        <w:jc w:val="both"/>
+        <w:textAlignment w:val="baseline"/>
+        <w:rPr>
+          <w:color w:val="000000" w:themeColor="text1"/>
+          <w:sz w:val="28"/>
+          <w:szCs w:val="28"/>
+        </w:rPr>
+      </w:pPr>
+    </w:p>
+    <w:p>
+      <w:pPr>
+        <w:pStyle w:val="NormalWeb"/>
+        <w:spacing w:before="0" w:beforeAutospacing="0" w:after="0" w:afterAutospacing="0"/>
+        <w:jc w:val="both"/>
+        <w:textAlignment w:val="baseline"/>
+        <w:rPr>
+          <w:color w:val="000000" w:themeColor="text1"/>
+          <w:sz w:val="28"/>
+          <w:szCs w:val="28"/>
+        </w:rPr>
+      </w:pPr>
+      <w:r>
+        <w:rPr>
+          <w:color w:val="000000" w:themeColor="text1"/>
+          <w:sz w:val="28"/>
+          <w:szCs w:val="28"/>
+        </w:rPr>
+        <w:t>Windows Built-in Compression: Windows has a built-in mechanism for compressing files and folders. Compressed files take up less disk space and can be transferred faster. You can compress a single file or combine multiple files into a single compressed folder.</w:t>
+      </w:r>
+    </w:p>
+    <w:p>
+      <w:pPr>
+        <w:pStyle w:val="NormalWeb"/>
+        <w:spacing w:before="0" w:beforeAutospacing="0" w:after="0" w:afterAutospacing="0"/>
+        <w:jc w:val="both"/>
+        <w:textAlignment w:val="baseline"/>
+        <w:rPr>
+          <w:color w:val="000000" w:themeColor="text1"/>
+          <w:sz w:val="28"/>
+          <w:szCs w:val="28"/>
+        </w:rPr>
+      </w:pPr>
+    </w:p>
+    <w:p>
+      <w:pPr>
+        <w:pStyle w:val="NormalWeb"/>
+        <w:spacing w:before="0" w:beforeAutospacing="0" w:after="0" w:afterAutospacing="0"/>
+        <w:jc w:val="both"/>
+        <w:textAlignment w:val="baseline"/>
+        <w:rPr>
+          <w:color w:val="000000" w:themeColor="text1"/>
+          <w:sz w:val="28"/>
+          <w:szCs w:val="28"/>
+        </w:rPr>
+      </w:pPr>
+      <w:r>
+        <w:rPr>
+          <w:color w:val="000000" w:themeColor="text1"/>
+          <w:sz w:val="28"/>
+          <w:szCs w:val="28"/>
+        </w:rPr>
+        <w:t>Archiver programs:</w:t>
+      </w:r>
+    </w:p>
+    <w:p>
+      <w:pPr>
         <w:pStyle w:val="ListParagraph"/>
         <w:ind w:left="426" w:hanging="426"/>
         <w:rPr>
@@ -13816,6 +14038,291 @@
         </w:rPr>
       </w:pPr>
     </w:p>
+    <w:tbl>
+      <w:tblPr>
+        <w:tblStyle w:val="TableGrid"/>
+        <w:tblW w:w="5000" w:type="pct"/>
+        <w:tblLook w:val="04A0" w:firstRow="1" w:lastRow="0" w:firstColumn="1" w:lastColumn="0" w:noHBand="0" w:noVBand="1"/>
+      </w:tblPr>
+      <w:tblGrid>
+        <w:gridCol w:w="1695"/>
+        <w:gridCol w:w="2836"/>
+        <w:gridCol w:w="5147"/>
+      </w:tblGrid>
+      <w:tr>
+        <w:trPr>
+          <w:trHeight w:val="572"/>
+        </w:trPr>
+        <w:tc>
+          <w:tcPr>
+            <w:tcW w:w="876" w:type="pct"/>
+            <w:vAlign w:val="center"/>
+            <w:hideMark/>
+          </w:tcPr>
+          <w:p>
+            <w:pPr>
+              <w:jc w:val="center"/>
+              <w:rPr>
+                <w:sz w:val="28"/>
+                <w:szCs w:val="28"/>
+              </w:rPr>
+            </w:pPr>
+          </w:p>
+        </w:tc>
+        <w:tc>
+          <w:tcPr>
+            <w:tcW w:w="1465" w:type="pct"/>
+            <w:vAlign w:val="center"/>
+            <w:hideMark/>
+          </w:tcPr>
+          <w:p>
+            <w:pPr>
+              <w:jc w:val="center"/>
+              <w:rPr>
+                <w:sz w:val="28"/>
+                <w:szCs w:val="28"/>
+              </w:rPr>
+            </w:pPr>
+            <w:r>
+              <w:rPr>
+                <w:sz w:val="28"/>
+                <w:szCs w:val="28"/>
+              </w:rPr>
+              <w:t>Formats</w:t>
+            </w:r>
+          </w:p>
+        </w:tc>
+        <w:tc>
+          <w:tcPr>
+            <w:tcW w:w="2659" w:type="pct"/>
+            <w:vAlign w:val="center"/>
+            <w:hideMark/>
+          </w:tcPr>
+          <w:p>
+            <w:pPr>
+              <w:jc w:val="center"/>
+              <w:rPr>
+                <w:sz w:val="28"/>
+                <w:szCs w:val="28"/>
+              </w:rPr>
+            </w:pPr>
+            <w:r>
+              <w:rPr>
+                <w:sz w:val="28"/>
+                <w:szCs w:val="28"/>
+              </w:rPr>
+              <w:t>Functions</w:t>
+            </w:r>
+          </w:p>
+        </w:tc>
+      </w:tr>
+      <w:tr>
+        <w:tc>
+          <w:tcPr>
+            <w:tcW w:w="876" w:type="pct"/>
+            <w:vAlign w:val="center"/>
+            <w:hideMark/>
+          </w:tcPr>
+          <w:p>
+            <w:pPr>
+              <w:rPr>
+                <w:sz w:val="28"/>
+                <w:szCs w:val="28"/>
+              </w:rPr>
+            </w:pPr>
+            <w:r>
+              <w:rPr>
+                <w:sz w:val="28"/>
+                <w:szCs w:val="28"/>
+              </w:rPr>
+              <w:t>WinRAR</w:t>
+            </w:r>
+          </w:p>
+        </w:tc>
+        <w:tc>
+          <w:tcPr>
+            <w:tcW w:w="1465" w:type="pct"/>
+            <w:vAlign w:val="center"/>
+            <w:hideMark/>
+          </w:tcPr>
+          <w:p>
+            <w:pPr>
+              <w:rPr>
+                <w:sz w:val="28"/>
+                <w:szCs w:val="28"/>
+              </w:rPr>
+            </w:pPr>
+            <w:r>
+              <w:rPr>
+                <w:sz w:val="28"/>
+                <w:szCs w:val="28"/>
+              </w:rPr>
+              <w:t>RAR, ZIP, 7z, TAR, GZIP, CAB, ARJ, etc.</w:t>
+            </w:r>
+          </w:p>
+        </w:tc>
+        <w:tc>
+          <w:tcPr>
+            <w:tcW w:w="2659" w:type="pct"/>
+            <w:vAlign w:val="center"/>
+            <w:hideMark/>
+          </w:tcPr>
+          <w:p>
+            <w:pPr>
+              <w:rPr>
+                <w:sz w:val="28"/>
+                <w:szCs w:val="28"/>
+              </w:rPr>
+            </w:pPr>
+            <w:r>
+              <w:rPr>
+                <w:sz w:val="28"/>
+                <w:szCs w:val="28"/>
+              </w:rPr>
+              <w:t>Compression and decompression of files, password protection, splitting archives, creating self-extracting archives, support for multi-volume archives, etc.</w:t>
+            </w:r>
+          </w:p>
+        </w:tc>
+      </w:tr>
+      <w:tr>
+        <w:tc>
+          <w:tcPr>
+            <w:tcW w:w="876" w:type="pct"/>
+            <w:vAlign w:val="center"/>
+            <w:hideMark/>
+          </w:tcPr>
+          <w:p>
+            <w:pPr>
+              <w:rPr>
+                <w:sz w:val="28"/>
+                <w:szCs w:val="28"/>
+              </w:rPr>
+            </w:pPr>
+            <w:r>
+              <w:rPr>
+                <w:sz w:val="28"/>
+                <w:szCs w:val="28"/>
+              </w:rPr>
+              <w:t>7-Zip</w:t>
+            </w:r>
+          </w:p>
+        </w:tc>
+        <w:tc>
+          <w:tcPr>
+            <w:tcW w:w="1465" w:type="pct"/>
+            <w:vAlign w:val="center"/>
+            <w:hideMark/>
+          </w:tcPr>
+          <w:p>
+            <w:pPr>
+              <w:rPr>
+                <w:sz w:val="28"/>
+                <w:szCs w:val="28"/>
+              </w:rPr>
+            </w:pPr>
+            <w:r>
+              <w:rPr>
+                <w:sz w:val="28"/>
+                <w:szCs w:val="28"/>
+              </w:rPr>
+              <w:t>7z, ZIP, TAR, GZIP, RAR, WIM, etc.</w:t>
+            </w:r>
+          </w:p>
+        </w:tc>
+        <w:tc>
+          <w:tcPr>
+            <w:tcW w:w="2659" w:type="pct"/>
+            <w:vAlign w:val="center"/>
+            <w:hideMark/>
+          </w:tcPr>
+          <w:p>
+            <w:pPr>
+              <w:rPr>
+                <w:sz w:val="28"/>
+                <w:szCs w:val="28"/>
+              </w:rPr>
+            </w:pPr>
+            <w:r>
+              <w:rPr>
+                <w:sz w:val="28"/>
+                <w:szCs w:val="28"/>
+              </w:rPr>
+              <w:t>High compression ratio with LZMA algorithm, Compression and decompression of files, integration with Windows context menu, password protection, etc.</w:t>
+            </w:r>
+          </w:p>
+        </w:tc>
+      </w:tr>
+      <w:tr>
+        <w:tc>
+          <w:tcPr>
+            <w:tcW w:w="876" w:type="pct"/>
+            <w:vAlign w:val="center"/>
+            <w:hideMark/>
+          </w:tcPr>
+          <w:p>
+            <w:pPr>
+              <w:rPr>
+                <w:sz w:val="28"/>
+                <w:szCs w:val="28"/>
+                <w:lang w:val="en-US"/>
+              </w:rPr>
+            </w:pPr>
+            <w:r>
+              <w:rPr>
+                <w:sz w:val="28"/>
+                <w:szCs w:val="28"/>
+                <w:lang w:val="en-US"/>
+              </w:rPr>
+              <w:t>WinZip</w:t>
+            </w:r>
+          </w:p>
+        </w:tc>
+        <w:tc>
+          <w:tcPr>
+            <w:tcW w:w="1465" w:type="pct"/>
+            <w:vAlign w:val="center"/>
+            <w:hideMark/>
+          </w:tcPr>
+          <w:p>
+            <w:pPr>
+              <w:rPr>
+                <w:sz w:val="28"/>
+                <w:szCs w:val="28"/>
+              </w:rPr>
+            </w:pPr>
+            <w:r>
+              <w:rPr>
+                <w:sz w:val="28"/>
+                <w:szCs w:val="28"/>
+              </w:rPr>
+              <w:t>ZIP, ZIPX, RAR, 7z, TAR, etc.</w:t>
+            </w:r>
+          </w:p>
+        </w:tc>
+        <w:tc>
+          <w:tcPr>
+            <w:tcW w:w="2659" w:type="pct"/>
+            <w:vAlign w:val="center"/>
+            <w:hideMark/>
+          </w:tcPr>
+          <w:p>
+            <w:pPr>
+              <w:rPr>
+                <w:sz w:val="28"/>
+                <w:szCs w:val="28"/>
+              </w:rPr>
+            </w:pPr>
+            <w:r>
+              <w:rPr>
+                <w:sz w:val="28"/>
+                <w:szCs w:val="28"/>
+              </w:rPr>
+              <w:t>Compression and decompression of files, password protection, splitting archives, integration with Windows Explorer, cloud storage integration, etc.</w:t>
+            </w:r>
+          </w:p>
+        </w:tc>
+      </w:tr>
+    </w:tbl>
     <w:p>
       <w:pPr>
         <w:pStyle w:val="NormalWeb"/>
@@ -13845,14 +14352,14 @@
         <w:jc w:val="both"/>
         <w:textAlignment w:val="baseline"/>
         <w:rPr>
-          <w:color w:val="FF0000"/>
-          <w:sz w:val="28"/>
-          <w:szCs w:val="28"/>
-        </w:rPr>
-      </w:pPr>
-      <w:r>
-        <w:rPr>
-          <w:color w:val="FF0000"/>
+          <w:color w:val="000000" w:themeColor="text1"/>
+          <w:sz w:val="28"/>
+          <w:szCs w:val="28"/>
+        </w:rPr>
+      </w:pPr>
+      <w:r>
+        <w:rPr>
+          <w:color w:val="000000" w:themeColor="text1"/>
           <w:sz w:val="28"/>
           <w:szCs w:val="28"/>
         </w:rPr>
@@ -13861,13 +14368,31 @@
     </w:p>
     <w:p>
       <w:pPr>
+        <w:jc w:val="both"/>
+        <w:rPr>
+          <w:sz w:val="28"/>
+          <w:szCs w:val="28"/>
+        </w:rPr>
+      </w:pPr>
+      <w:r>
+        <w:rPr>
+          <w:sz w:val="28"/>
+          <w:szCs w:val="28"/>
+        </w:rPr>
+        <w:lastRenderedPageBreak/>
+        <w:t>Data compression and archiving play an important role in ensuring data security and efficient data management. They can reduce the amount of data that needs to be stored or transferred, thereby reducing storage space requirements and transfer times. In backup, data is compressed and archived to reduce the size of backups. This saves storage space and speeds up the backup process. In addition, compressed data archives are easier to store and transfer. In system administration, data compression and archiving are also used to ensure security and efficient system management. For example, they allow you to create system images for later recovery in the event of a malfunction. They can also be used to share data between servers or users, and to store old or rarely used files.</w:t>
+      </w:r>
+    </w:p>
+    <w:p>
+      <w:pPr>
         <w:pStyle w:val="NormalWeb"/>
         <w:spacing w:before="0" w:beforeAutospacing="0" w:after="0" w:afterAutospacing="0"/>
-        <w:ind w:left="426" w:hanging="426"/>
         <w:jc w:val="both"/>
         <w:textAlignment w:val="baseline"/>
         <w:rPr>
-          <w:color w:val="FF0000"/>
+          <w:i/>
+          <w:iCs/>
+          <w:color w:val="000000" w:themeColor="text1"/>
           <w:sz w:val="28"/>
           <w:szCs w:val="28"/>
         </w:rPr>
@@ -13883,23 +14408,39 @@
         <w:tabs>
           <w:tab w:val="clear" w:pos="720"/>
         </w:tabs>
-        <w:spacing w:before="0" w:beforeAutospacing="0" w:after="0" w:afterAutospacing="0"/>
+        <w:spacing w:before="0" w:beforeAutospacing="0" w:after="0" w:afterAutospacing="0" w:line="360" w:lineRule="auto"/>
         <w:ind w:left="426" w:hanging="426"/>
         <w:jc w:val="both"/>
         <w:textAlignment w:val="baseline"/>
         <w:rPr>
-          <w:color w:val="FF0000"/>
-          <w:sz w:val="28"/>
-          <w:szCs w:val="28"/>
-        </w:rPr>
-      </w:pPr>
-      <w:r>
-        <w:rPr>
-          <w:color w:val="FF0000"/>
+          <w:color w:val="000000" w:themeColor="text1"/>
+          <w:sz w:val="28"/>
+          <w:szCs w:val="28"/>
+        </w:rPr>
+      </w:pPr>
+      <w:r>
+        <w:rPr>
+          <w:color w:val="000000" w:themeColor="text1"/>
           <w:sz w:val="28"/>
           <w:szCs w:val="28"/>
         </w:rPr>
         <w:t>**Яке призначення директорії файлу /dev/null?</w:t>
+      </w:r>
+    </w:p>
+    <w:p>
+      <w:pPr>
+        <w:jc w:val="both"/>
+        <w:rPr>
+          <w:sz w:val="28"/>
+          <w:szCs w:val="28"/>
+        </w:rPr>
+      </w:pPr>
+      <w:r>
+        <w:rPr>
+          <w:sz w:val="28"/>
+          <w:szCs w:val="28"/>
+        </w:rPr>
+        <w:t>/dev/null is a special file in Linux that is effectively a black hole for data. When data is written to this file, it is simply deleted without a trace. The main purpose of /dev/null is to mute data output when you want to discard or ignore unnecessary output while executing commands or programs.</w:t>
       </w:r>
     </w:p>
     <w:p/>
@@ -13952,7 +14493,14 @@
           <w:sz w:val="28"/>
           <w:szCs w:val="28"/>
         </w:rPr>
-        <w:t>During the laboratory session, the main aspects of data compression and archiving in the Linux operating system were discussed, and various compression methods such as gzip, bzip2, and xz were studied in more detail. Practical skills were acquired in using the tar command to create, unpack and compress archives.</w:t>
+        <w:t xml:space="preserve">During the laboratory session, the main aspects of data compression and archiving in the Linux operating system were discussed, and various compression methods such as gzip, bzip2, and xz were studied in more detail. </w:t>
+      </w:r>
+      <w:r>
+        <w:rPr>
+          <w:sz w:val="28"/>
+          <w:szCs w:val="28"/>
+        </w:rPr>
+        <w:t>Practical skills were acquired in using the tar command to create, view content, extract content, and compress archives.</w:t>
       </w:r>
     </w:p>
     <w:sectPr>
@@ -31475,6 +32023,119 @@
     </w:lvl>
   </w:abstractNum>
   <w:abstractNum w:abstractNumId="142" w15:restartNumberingAfterBreak="0">
+    <w:nsid w:val="698C5F49"/>
+    <w:multiLevelType w:val="hybridMultilevel"/>
+    <w:tmpl w:val="7A2EA79A"/>
+    <w:lvl w:ilvl="0" w:tplc="04090001">
+      <w:start w:val="1"/>
+      <w:numFmt w:val="bullet"/>
+      <w:lvlText w:val=""/>
+      <w:lvlJc w:val="left"/>
+      <w:pPr>
+        <w:ind w:left="720" w:hanging="360"/>
+      </w:pPr>
+      <w:rPr>
+        <w:rFonts w:ascii="Symbol" w:hAnsi="Symbol" w:hint="default"/>
+      </w:rPr>
+    </w:lvl>
+    <w:lvl w:ilvl="1" w:tplc="04090003" w:tentative="1">
+      <w:start w:val="1"/>
+      <w:numFmt w:val="bullet"/>
+      <w:lvlText w:val="o"/>
+      <w:lvlJc w:val="left"/>
+      <w:pPr>
+        <w:ind w:left="1440" w:hanging="360"/>
+      </w:pPr>
+      <w:rPr>
+        <w:rFonts w:ascii="Courier New" w:hAnsi="Courier New" w:cs="Courier New" w:hint="default"/>
+      </w:rPr>
+    </w:lvl>
+    <w:lvl w:ilvl="2" w:tplc="04090005" w:tentative="1">
+      <w:start w:val="1"/>
+      <w:numFmt w:val="bullet"/>
+      <w:lvlText w:val=""/>
+      <w:lvlJc w:val="left"/>
+      <w:pPr>
+        <w:ind w:left="2160" w:hanging="360"/>
+      </w:pPr>
+      <w:rPr>
+        <w:rFonts w:ascii="Wingdings" w:hAnsi="Wingdings" w:hint="default"/>
+      </w:rPr>
+    </w:lvl>
+    <w:lvl w:ilvl="3" w:tplc="04090001" w:tentative="1">
+      <w:start w:val="1"/>
+      <w:numFmt w:val="bullet"/>
+      <w:lvlText w:val=""/>
+      <w:lvlJc w:val="left"/>
+      <w:pPr>
+        <w:ind w:left="2880" w:hanging="360"/>
+      </w:pPr>
+      <w:rPr>
+        <w:rFonts w:ascii="Symbol" w:hAnsi="Symbol" w:hint="default"/>
+      </w:rPr>
+    </w:lvl>
+    <w:lvl w:ilvl="4" w:tplc="04090003" w:tentative="1">
+      <w:start w:val="1"/>
+      <w:numFmt w:val="bullet"/>
+      <w:lvlText w:val="o"/>
+      <w:lvlJc w:val="left"/>
+      <w:pPr>
+        <w:ind w:left="3600" w:hanging="360"/>
+      </w:pPr>
+      <w:rPr>
+        <w:rFonts w:ascii="Courier New" w:hAnsi="Courier New" w:cs="Courier New" w:hint="default"/>
+      </w:rPr>
+    </w:lvl>
+    <w:lvl w:ilvl="5" w:tplc="04090005" w:tentative="1">
+      <w:start w:val="1"/>
+      <w:numFmt w:val="bullet"/>
+      <w:lvlText w:val=""/>
+      <w:lvlJc w:val="left"/>
+      <w:pPr>
+        <w:ind w:left="4320" w:hanging="360"/>
+      </w:pPr>
+      <w:rPr>
+        <w:rFonts w:ascii="Wingdings" w:hAnsi="Wingdings" w:hint="default"/>
+      </w:rPr>
+    </w:lvl>
+    <w:lvl w:ilvl="6" w:tplc="04090001" w:tentative="1">
+      <w:start w:val="1"/>
+      <w:numFmt w:val="bullet"/>
+      <w:lvlText w:val=""/>
+      <w:lvlJc w:val="left"/>
+      <w:pPr>
+        <w:ind w:left="5040" w:hanging="360"/>
+      </w:pPr>
+      <w:rPr>
+        <w:rFonts w:ascii="Symbol" w:hAnsi="Symbol" w:hint="default"/>
+      </w:rPr>
+    </w:lvl>
+    <w:lvl w:ilvl="7" w:tplc="04090003" w:tentative="1">
+      <w:start w:val="1"/>
+      <w:numFmt w:val="bullet"/>
+      <w:lvlText w:val="o"/>
+      <w:lvlJc w:val="left"/>
+      <w:pPr>
+        <w:ind w:left="5760" w:hanging="360"/>
+      </w:pPr>
+      <w:rPr>
+        <w:rFonts w:ascii="Courier New" w:hAnsi="Courier New" w:cs="Courier New" w:hint="default"/>
+      </w:rPr>
+    </w:lvl>
+    <w:lvl w:ilvl="8" w:tplc="04090005" w:tentative="1">
+      <w:start w:val="1"/>
+      <w:numFmt w:val="bullet"/>
+      <w:lvlText w:val=""/>
+      <w:lvlJc w:val="left"/>
+      <w:pPr>
+        <w:ind w:left="6480" w:hanging="360"/>
+      </w:pPr>
+      <w:rPr>
+        <w:rFonts w:ascii="Wingdings" w:hAnsi="Wingdings" w:hint="default"/>
+      </w:rPr>
+    </w:lvl>
+  </w:abstractNum>
+  <w:abstractNum w:abstractNumId="143" w15:restartNumberingAfterBreak="0">
     <w:nsid w:val="6AEE684B"/>
     <w:multiLevelType w:val="multilevel"/>
     <w:tmpl w:val="AB28A342"/>
@@ -31587,7 +32248,7 @@
       </w:pPr>
     </w:lvl>
   </w:abstractNum>
-  <w:abstractNum w:abstractNumId="143" w15:restartNumberingAfterBreak="0">
+  <w:abstractNum w:abstractNumId="144" w15:restartNumberingAfterBreak="0">
     <w:nsid w:val="6B55760B"/>
     <w:multiLevelType w:val="multilevel"/>
     <w:tmpl w:val="D0E8D94E"/>
@@ -31700,7 +32361,7 @@
       </w:pPr>
     </w:lvl>
   </w:abstractNum>
-  <w:abstractNum w:abstractNumId="144" w15:restartNumberingAfterBreak="0">
+  <w:abstractNum w:abstractNumId="145" w15:restartNumberingAfterBreak="0">
     <w:nsid w:val="6B9E54BA"/>
     <w:multiLevelType w:val="multilevel"/>
     <w:tmpl w:val="6DEC91D6"/>
@@ -31813,7 +32474,7 @@
       </w:pPr>
     </w:lvl>
   </w:abstractNum>
-  <w:abstractNum w:abstractNumId="145" w15:restartNumberingAfterBreak="0">
+  <w:abstractNum w:abstractNumId="146" w15:restartNumberingAfterBreak="0">
     <w:nsid w:val="6BE33A25"/>
     <w:multiLevelType w:val="multilevel"/>
     <w:tmpl w:val="C8FE49A0"/>
@@ -31924,7 +32585,7 @@
       </w:rPr>
     </w:lvl>
   </w:abstractNum>
-  <w:abstractNum w:abstractNumId="146" w15:restartNumberingAfterBreak="0">
+  <w:abstractNum w:abstractNumId="147" w15:restartNumberingAfterBreak="0">
     <w:nsid w:val="6DB91627"/>
     <w:multiLevelType w:val="multilevel"/>
     <w:tmpl w:val="10B8CDCE"/>
@@ -32037,7 +32698,7 @@
       </w:pPr>
     </w:lvl>
   </w:abstractNum>
-  <w:abstractNum w:abstractNumId="147" w15:restartNumberingAfterBreak="0">
+  <w:abstractNum w:abstractNumId="148" w15:restartNumberingAfterBreak="0">
     <w:nsid w:val="6F4446BD"/>
     <w:multiLevelType w:val="multilevel"/>
     <w:tmpl w:val="118C9B26"/>
@@ -32186,7 +32847,7 @@
       </w:rPr>
     </w:lvl>
   </w:abstractNum>
-  <w:abstractNum w:abstractNumId="148" w15:restartNumberingAfterBreak="0">
+  <w:abstractNum w:abstractNumId="149" w15:restartNumberingAfterBreak="0">
     <w:nsid w:val="6FC23BC9"/>
     <w:multiLevelType w:val="multilevel"/>
     <w:tmpl w:val="14DCBCEA"/>
@@ -32292,7 +32953,7 @@
       </w:pPr>
     </w:lvl>
   </w:abstractNum>
-  <w:abstractNum w:abstractNumId="149" w15:restartNumberingAfterBreak="0">
+  <w:abstractNum w:abstractNumId="150" w15:restartNumberingAfterBreak="0">
     <w:nsid w:val="6FDC18B9"/>
     <w:multiLevelType w:val="hybridMultilevel"/>
     <w:tmpl w:val="2A6CE1EC"/>
@@ -32405,7 +33066,7 @@
       </w:rPr>
     </w:lvl>
   </w:abstractNum>
-  <w:abstractNum w:abstractNumId="150" w15:restartNumberingAfterBreak="0">
+  <w:abstractNum w:abstractNumId="151" w15:restartNumberingAfterBreak="0">
     <w:nsid w:val="70E7124F"/>
     <w:multiLevelType w:val="multilevel"/>
     <w:tmpl w:val="296C731E"/>
@@ -32554,7 +33215,7 @@
       </w:rPr>
     </w:lvl>
   </w:abstractNum>
-  <w:abstractNum w:abstractNumId="151" w15:restartNumberingAfterBreak="0">
+  <w:abstractNum w:abstractNumId="152" w15:restartNumberingAfterBreak="0">
     <w:nsid w:val="711A5142"/>
     <w:multiLevelType w:val="multilevel"/>
     <w:tmpl w:val="F710D958"/>
@@ -32670,7 +33331,7 @@
       </w:rPr>
     </w:lvl>
   </w:abstractNum>
-  <w:abstractNum w:abstractNumId="152" w15:restartNumberingAfterBreak="0">
+  <w:abstractNum w:abstractNumId="153" w15:restartNumberingAfterBreak="0">
     <w:nsid w:val="72451D3C"/>
     <w:multiLevelType w:val="multilevel"/>
     <w:tmpl w:val="893665BA"/>
@@ -32819,7 +33480,7 @@
       </w:rPr>
     </w:lvl>
   </w:abstractNum>
-  <w:abstractNum w:abstractNumId="153" w15:restartNumberingAfterBreak="0">
+  <w:abstractNum w:abstractNumId="154" w15:restartNumberingAfterBreak="0">
     <w:nsid w:val="7360693A"/>
     <w:multiLevelType w:val="multilevel"/>
     <w:tmpl w:val="78FA8CC8"/>
@@ -32910,7 +33571,7 @@
       </w:pPr>
     </w:lvl>
   </w:abstractNum>
-  <w:abstractNum w:abstractNumId="154" w15:restartNumberingAfterBreak="0">
+  <w:abstractNum w:abstractNumId="155" w15:restartNumberingAfterBreak="0">
     <w:nsid w:val="73B245EC"/>
     <w:multiLevelType w:val="multilevel"/>
     <w:tmpl w:val="73AE46BA"/>
@@ -33059,7 +33720,7 @@
       </w:rPr>
     </w:lvl>
   </w:abstractNum>
-  <w:abstractNum w:abstractNumId="155" w15:restartNumberingAfterBreak="0">
+  <w:abstractNum w:abstractNumId="156" w15:restartNumberingAfterBreak="0">
     <w:nsid w:val="740066FE"/>
     <w:multiLevelType w:val="multilevel"/>
     <w:tmpl w:val="FB0C7D9C"/>
@@ -33208,7 +33869,7 @@
       </w:rPr>
     </w:lvl>
   </w:abstractNum>
-  <w:abstractNum w:abstractNumId="156" w15:restartNumberingAfterBreak="0">
+  <w:abstractNum w:abstractNumId="157" w15:restartNumberingAfterBreak="0">
     <w:nsid w:val="741C189B"/>
     <w:multiLevelType w:val="multilevel"/>
     <w:tmpl w:val="C76C306C"/>
@@ -33298,7 +33959,7 @@
       </w:pPr>
     </w:lvl>
   </w:abstractNum>
-  <w:abstractNum w:abstractNumId="157" w15:restartNumberingAfterBreak="0">
+  <w:abstractNum w:abstractNumId="158" w15:restartNumberingAfterBreak="0">
     <w:nsid w:val="75F15FAC"/>
     <w:multiLevelType w:val="hybridMultilevel"/>
     <w:tmpl w:val="15361322"/>
@@ -33411,7 +34072,7 @@
       </w:rPr>
     </w:lvl>
   </w:abstractNum>
-  <w:abstractNum w:abstractNumId="158" w15:restartNumberingAfterBreak="0">
+  <w:abstractNum w:abstractNumId="159" w15:restartNumberingAfterBreak="0">
     <w:nsid w:val="76527EDE"/>
     <w:multiLevelType w:val="multilevel"/>
     <w:tmpl w:val="14DCBCEA"/>
@@ -33517,7 +34178,7 @@
       </w:pPr>
     </w:lvl>
   </w:abstractNum>
-  <w:abstractNum w:abstractNumId="159" w15:restartNumberingAfterBreak="0">
+  <w:abstractNum w:abstractNumId="160" w15:restartNumberingAfterBreak="0">
     <w:nsid w:val="77293301"/>
     <w:multiLevelType w:val="hybridMultilevel"/>
     <w:tmpl w:val="042A08F8"/>
@@ -33630,7 +34291,7 @@
       </w:rPr>
     </w:lvl>
   </w:abstractNum>
-  <w:abstractNum w:abstractNumId="160" w15:restartNumberingAfterBreak="0">
+  <w:abstractNum w:abstractNumId="161" w15:restartNumberingAfterBreak="0">
     <w:nsid w:val="774442FA"/>
     <w:multiLevelType w:val="multilevel"/>
     <w:tmpl w:val="80D0347E"/>
@@ -33743,7 +34404,7 @@
       </w:pPr>
     </w:lvl>
   </w:abstractNum>
-  <w:abstractNum w:abstractNumId="161" w15:restartNumberingAfterBreak="0">
+  <w:abstractNum w:abstractNumId="162" w15:restartNumberingAfterBreak="0">
     <w:nsid w:val="77845502"/>
     <w:multiLevelType w:val="multilevel"/>
     <w:tmpl w:val="E76CC87A"/>
@@ -33856,7 +34517,7 @@
       </w:pPr>
     </w:lvl>
   </w:abstractNum>
-  <w:abstractNum w:abstractNumId="162" w15:restartNumberingAfterBreak="0">
+  <w:abstractNum w:abstractNumId="163" w15:restartNumberingAfterBreak="0">
     <w:nsid w:val="78AA6D35"/>
     <w:multiLevelType w:val="hybridMultilevel"/>
     <w:tmpl w:val="69A0B58C"/>
@@ -33969,7 +34630,7 @@
       </w:rPr>
     </w:lvl>
   </w:abstractNum>
-  <w:abstractNum w:abstractNumId="163" w15:restartNumberingAfterBreak="0">
+  <w:abstractNum w:abstractNumId="164" w15:restartNumberingAfterBreak="0">
     <w:nsid w:val="78DD1651"/>
     <w:multiLevelType w:val="multilevel"/>
     <w:tmpl w:val="9300DA84"/>
@@ -34118,7 +34779,7 @@
       </w:rPr>
     </w:lvl>
   </w:abstractNum>
-  <w:abstractNum w:abstractNumId="164" w15:restartNumberingAfterBreak="0">
+  <w:abstractNum w:abstractNumId="165" w15:restartNumberingAfterBreak="0">
     <w:nsid w:val="78E236C4"/>
     <w:multiLevelType w:val="multilevel"/>
     <w:tmpl w:val="14DCBCEA"/>
@@ -34224,7 +34885,7 @@
       </w:pPr>
     </w:lvl>
   </w:abstractNum>
-  <w:abstractNum w:abstractNumId="165" w15:restartNumberingAfterBreak="0">
+  <w:abstractNum w:abstractNumId="166" w15:restartNumberingAfterBreak="0">
     <w:nsid w:val="799B7001"/>
     <w:multiLevelType w:val="multilevel"/>
     <w:tmpl w:val="5B2C15C8"/>
@@ -34373,7 +35034,7 @@
       </w:rPr>
     </w:lvl>
   </w:abstractNum>
-  <w:abstractNum w:abstractNumId="166" w15:restartNumberingAfterBreak="0">
+  <w:abstractNum w:abstractNumId="167" w15:restartNumberingAfterBreak="0">
     <w:nsid w:val="7A014D4B"/>
     <w:multiLevelType w:val="multilevel"/>
     <w:tmpl w:val="FB3A8CD2"/>
@@ -34486,7 +35147,7 @@
       </w:rPr>
     </w:lvl>
   </w:abstractNum>
-  <w:abstractNum w:abstractNumId="167" w15:restartNumberingAfterBreak="0">
+  <w:abstractNum w:abstractNumId="168" w15:restartNumberingAfterBreak="0">
     <w:nsid w:val="7A880D35"/>
     <w:multiLevelType w:val="multilevel"/>
     <w:tmpl w:val="AF5AC434"/>
@@ -34599,7 +35260,7 @@
       </w:pPr>
     </w:lvl>
   </w:abstractNum>
-  <w:abstractNum w:abstractNumId="168" w15:restartNumberingAfterBreak="0">
+  <w:abstractNum w:abstractNumId="169" w15:restartNumberingAfterBreak="0">
     <w:nsid w:val="7AA01294"/>
     <w:multiLevelType w:val="multilevel"/>
     <w:tmpl w:val="BB6A47FC"/>
@@ -34685,7 +35346,7 @@
       </w:pPr>
     </w:lvl>
   </w:abstractNum>
-  <w:abstractNum w:abstractNumId="169" w15:restartNumberingAfterBreak="0">
+  <w:abstractNum w:abstractNumId="170" w15:restartNumberingAfterBreak="0">
     <w:nsid w:val="7B0A071B"/>
     <w:multiLevelType w:val="multilevel"/>
     <w:tmpl w:val="68C26C96"/>
@@ -34834,7 +35495,7 @@
       </w:rPr>
     </w:lvl>
   </w:abstractNum>
-  <w:abstractNum w:abstractNumId="170" w15:restartNumberingAfterBreak="0">
+  <w:abstractNum w:abstractNumId="171" w15:restartNumberingAfterBreak="0">
     <w:nsid w:val="7BFA6F66"/>
     <w:multiLevelType w:val="hybridMultilevel"/>
     <w:tmpl w:val="5E323EFA"/>
@@ -34947,7 +35608,7 @@
       </w:rPr>
     </w:lvl>
   </w:abstractNum>
-  <w:abstractNum w:abstractNumId="171" w15:restartNumberingAfterBreak="0">
+  <w:abstractNum w:abstractNumId="172" w15:restartNumberingAfterBreak="0">
     <w:nsid w:val="7DEA495E"/>
     <w:multiLevelType w:val="multilevel"/>
     <w:tmpl w:val="D5744B6C"/>
@@ -35096,7 +35757,7 @@
       </w:rPr>
     </w:lvl>
   </w:abstractNum>
-  <w:abstractNum w:abstractNumId="172" w15:restartNumberingAfterBreak="0">
+  <w:abstractNum w:abstractNumId="173" w15:restartNumberingAfterBreak="0">
     <w:nsid w:val="7F2743D3"/>
     <w:multiLevelType w:val="multilevel"/>
     <w:tmpl w:val="8240329E"/>
@@ -35245,7 +35906,7 @@
       </w:rPr>
     </w:lvl>
   </w:abstractNum>
-  <w:abstractNum w:abstractNumId="173" w15:restartNumberingAfterBreak="0">
+  <w:abstractNum w:abstractNumId="174" w15:restartNumberingAfterBreak="0">
     <w:nsid w:val="7F7217D1"/>
     <w:multiLevelType w:val="multilevel"/>
     <w:tmpl w:val="AD90E50E"/>
@@ -35394,7 +36055,7 @@
       </w:rPr>
     </w:lvl>
   </w:abstractNum>
-  <w:abstractNum w:abstractNumId="174" w15:restartNumberingAfterBreak="0">
+  <w:abstractNum w:abstractNumId="175" w15:restartNumberingAfterBreak="0">
     <w:nsid w:val="7F9A7DC3"/>
     <w:multiLevelType w:val="hybridMultilevel"/>
     <w:tmpl w:val="C9927728"/>
@@ -35529,10 +36190,10 @@
     <w:abstractNumId w:val="63"/>
   </w:num>
   <w:num w:numId="8" w16cid:durableId="2093702054">
-    <w:abstractNumId w:val="156"/>
+    <w:abstractNumId w:val="157"/>
   </w:num>
   <w:num w:numId="9" w16cid:durableId="858468324">
-    <w:abstractNumId w:val="151"/>
+    <w:abstractNumId w:val="152"/>
   </w:num>
   <w:num w:numId="10" w16cid:durableId="209001979">
     <w:abstractNumId w:val="27"/>
@@ -35556,16 +36217,16 @@
     <w:abstractNumId w:val="51"/>
   </w:num>
   <w:num w:numId="17" w16cid:durableId="1830092919">
-    <w:abstractNumId w:val="174"/>
+    <w:abstractNumId w:val="175"/>
   </w:num>
   <w:num w:numId="18" w16cid:durableId="2024670315">
-    <w:abstractNumId w:val="145"/>
+    <w:abstractNumId w:val="146"/>
   </w:num>
   <w:num w:numId="19" w16cid:durableId="354886420">
     <w:abstractNumId w:val="30"/>
   </w:num>
   <w:num w:numId="20" w16cid:durableId="2110153291">
-    <w:abstractNumId w:val="168"/>
+    <w:abstractNumId w:val="169"/>
   </w:num>
   <w:num w:numId="21" w16cid:durableId="975068584">
     <w:abstractNumId w:val="110"/>
@@ -35598,7 +36259,7 @@
     <w:abstractNumId w:val="21"/>
   </w:num>
   <w:num w:numId="31" w16cid:durableId="697242953">
-    <w:abstractNumId w:val="153"/>
+    <w:abstractNumId w:val="154"/>
   </w:num>
   <w:num w:numId="32" w16cid:durableId="1382441421">
     <w:abstractNumId w:val="71"/>
@@ -35649,7 +36310,7 @@
     <w:abstractNumId w:val="38"/>
   </w:num>
   <w:num w:numId="48" w16cid:durableId="2119521228">
-    <w:abstractNumId w:val="157"/>
+    <w:abstractNumId w:val="158"/>
   </w:num>
   <w:num w:numId="49" w16cid:durableId="1931770557">
     <w:abstractNumId w:val="119"/>
@@ -35698,7 +36359,7 @@
     <w:abstractNumId w:val="86"/>
   </w:num>
   <w:num w:numId="53" w16cid:durableId="380907087">
-    <w:abstractNumId w:val="152"/>
+    <w:abstractNumId w:val="153"/>
   </w:num>
   <w:num w:numId="54" w16cid:durableId="2366158">
     <w:abstractNumId w:val="90"/>
@@ -35740,13 +36401,13 @@
     <w:abstractNumId w:val="81"/>
   </w:num>
   <w:num w:numId="67" w16cid:durableId="1792162766">
-    <w:abstractNumId w:val="173"/>
+    <w:abstractNumId w:val="174"/>
   </w:num>
   <w:num w:numId="68" w16cid:durableId="258413721">
     <w:abstractNumId w:val="47"/>
   </w:num>
   <w:num w:numId="69" w16cid:durableId="1054962503">
-    <w:abstractNumId w:val="163"/>
+    <w:abstractNumId w:val="164"/>
   </w:num>
   <w:num w:numId="70" w16cid:durableId="27949210">
     <w:abstractNumId w:val="114"/>
@@ -35776,10 +36437,10 @@
     <w:abstractNumId w:val="98"/>
   </w:num>
   <w:num w:numId="79" w16cid:durableId="1159884509">
-    <w:abstractNumId w:val="142"/>
+    <w:abstractNumId w:val="143"/>
   </w:num>
   <w:num w:numId="80" w16cid:durableId="1203444722">
-    <w:abstractNumId w:val="147"/>
+    <w:abstractNumId w:val="148"/>
   </w:num>
   <w:num w:numId="81" w16cid:durableId="575674856">
     <w:abstractNumId w:val="116"/>
@@ -35821,7 +36482,7 @@
     <w:abstractNumId w:val="138"/>
   </w:num>
   <w:num w:numId="87" w16cid:durableId="505021629">
-    <w:abstractNumId w:val="160"/>
+    <w:abstractNumId w:val="161"/>
   </w:num>
   <w:num w:numId="88" w16cid:durableId="328799597">
     <w:abstractNumId w:val="141"/>
@@ -35860,7 +36521,7 @@
     </w:lvlOverride>
   </w:num>
   <w:num w:numId="93" w16cid:durableId="1238783973">
-    <w:abstractNumId w:val="143"/>
+    <w:abstractNumId w:val="144"/>
     <w:lvlOverride w:ilvl="0">
       <w:lvl w:ilvl="0">
         <w:numFmt w:val="decimal"/>
@@ -35888,7 +36549,7 @@
     <w:abstractNumId w:val="11"/>
   </w:num>
   <w:num w:numId="100" w16cid:durableId="1821727764">
-    <w:abstractNumId w:val="166"/>
+    <w:abstractNumId w:val="167"/>
   </w:num>
   <w:num w:numId="101" w16cid:durableId="942299524">
     <w:abstractNumId w:val="133"/>
@@ -35924,7 +36585,7 @@
     <w:abstractNumId w:val="103"/>
   </w:num>
   <w:num w:numId="112" w16cid:durableId="309018213">
-    <w:abstractNumId w:val="158"/>
+    <w:abstractNumId w:val="159"/>
   </w:num>
   <w:num w:numId="113" w16cid:durableId="1832983998">
     <w:abstractNumId w:val="91"/>
@@ -35933,7 +36594,7 @@
     <w:abstractNumId w:val="14"/>
   </w:num>
   <w:num w:numId="115" w16cid:durableId="489180080">
-    <w:abstractNumId w:val="148"/>
+    <w:abstractNumId w:val="149"/>
   </w:num>
   <w:num w:numId="116" w16cid:durableId="875968514">
     <w:abstractNumId w:val="130"/>
@@ -35954,7 +36615,7 @@
     <w:abstractNumId w:val="97"/>
   </w:num>
   <w:num w:numId="122" w16cid:durableId="518082898">
-    <w:abstractNumId w:val="164"/>
+    <w:abstractNumId w:val="165"/>
   </w:num>
   <w:num w:numId="123" w16cid:durableId="2028095456">
     <w:abstractNumId w:val="69"/>
@@ -36002,7 +36663,7 @@
     <w:abstractNumId w:val="94"/>
   </w:num>
   <w:num w:numId="138" w16cid:durableId="403845521">
-    <w:abstractNumId w:val="172"/>
+    <w:abstractNumId w:val="173"/>
   </w:num>
   <w:num w:numId="139" w16cid:durableId="225185023">
     <w:abstractNumId w:val="108"/>
@@ -36029,37 +36690,37 @@
     <w:abstractNumId w:val="128"/>
   </w:num>
   <w:num w:numId="147" w16cid:durableId="640111618">
-    <w:abstractNumId w:val="155"/>
+    <w:abstractNumId w:val="156"/>
   </w:num>
   <w:num w:numId="148" w16cid:durableId="506987255">
-    <w:abstractNumId w:val="159"/>
+    <w:abstractNumId w:val="160"/>
   </w:num>
   <w:num w:numId="149" w16cid:durableId="1193112415">
-    <w:abstractNumId w:val="167"/>
+    <w:abstractNumId w:val="168"/>
   </w:num>
   <w:num w:numId="150" w16cid:durableId="1916165678">
-    <w:abstractNumId w:val="146"/>
+    <w:abstractNumId w:val="147"/>
   </w:num>
   <w:num w:numId="151" w16cid:durableId="1860466508">
     <w:abstractNumId w:val="106"/>
   </w:num>
   <w:num w:numId="152" w16cid:durableId="1123891153">
-    <w:abstractNumId w:val="161"/>
+    <w:abstractNumId w:val="162"/>
   </w:num>
   <w:num w:numId="153" w16cid:durableId="329262570">
     <w:abstractNumId w:val="76"/>
   </w:num>
   <w:num w:numId="154" w16cid:durableId="1899508297">
-    <w:abstractNumId w:val="150"/>
+    <w:abstractNumId w:val="151"/>
   </w:num>
   <w:num w:numId="155" w16cid:durableId="146096881">
-    <w:abstractNumId w:val="165"/>
+    <w:abstractNumId w:val="166"/>
   </w:num>
   <w:num w:numId="156" w16cid:durableId="393705439">
     <w:abstractNumId w:val="77"/>
   </w:num>
   <w:num w:numId="157" w16cid:durableId="1390496108">
-    <w:abstractNumId w:val="154"/>
+    <w:abstractNumId w:val="155"/>
   </w:num>
   <w:num w:numId="158" w16cid:durableId="1859613802">
     <w:abstractNumId w:val="100"/>
@@ -36077,7 +36738,7 @@
     <w:abstractNumId w:val="1"/>
   </w:num>
   <w:num w:numId="163" w16cid:durableId="1555122480">
-    <w:abstractNumId w:val="162"/>
+    <w:abstractNumId w:val="163"/>
   </w:num>
   <w:num w:numId="164" w16cid:durableId="866212627">
     <w:abstractNumId w:val="16"/>
@@ -36086,13 +36747,13 @@
     <w:abstractNumId w:val="80"/>
   </w:num>
   <w:num w:numId="166" w16cid:durableId="2057507027">
-    <w:abstractNumId w:val="171"/>
+    <w:abstractNumId w:val="172"/>
   </w:num>
   <w:num w:numId="167" w16cid:durableId="522936684">
     <w:abstractNumId w:val="83"/>
   </w:num>
   <w:num w:numId="168" w16cid:durableId="497506204">
-    <w:abstractNumId w:val="169"/>
+    <w:abstractNumId w:val="170"/>
   </w:num>
   <w:num w:numId="169" w16cid:durableId="1240213360">
     <w:abstractNumId w:val="42"/>
@@ -36107,10 +36768,10 @@
     <w:abstractNumId w:val="115"/>
   </w:num>
   <w:num w:numId="173" w16cid:durableId="1833178182">
-    <w:abstractNumId w:val="170"/>
+    <w:abstractNumId w:val="171"/>
   </w:num>
   <w:num w:numId="174" w16cid:durableId="1693142360">
-    <w:abstractNumId w:val="149"/>
+    <w:abstractNumId w:val="150"/>
   </w:num>
   <w:num w:numId="175" w16cid:durableId="324745949">
     <w:abstractNumId w:val="131"/>
@@ -36119,10 +36780,13 @@
     <w:abstractNumId w:val="49"/>
   </w:num>
   <w:num w:numId="177" w16cid:durableId="588807573">
-    <w:abstractNumId w:val="144"/>
+    <w:abstractNumId w:val="145"/>
   </w:num>
   <w:num w:numId="178" w16cid:durableId="430784860">
     <w:abstractNumId w:val="123"/>
+  </w:num>
+  <w:num w:numId="179" w16cid:durableId="1446773171">
+    <w:abstractNumId w:val="142"/>
   </w:num>
 </w:numbering>
 </file>
@@ -36530,6 +37194,28 @@
       <w14:ligatures w14:val="none"/>
     </w:rPr>
   </w:style>
+  <w:style w:type="paragraph" w:styleId="Heading2">
+    <w:name w:val="heading 2"/>
+    <w:basedOn w:val="Normal"/>
+    <w:next w:val="Normal"/>
+    <w:link w:val="Heading2Char"/>
+    <w:uiPriority w:val="9"/>
+    <w:unhideWhenUsed/>
+    <w:qFormat/>
+    <w:rsid w:val="00893C33"/>
+    <w:pPr>
+      <w:keepNext/>
+      <w:keepLines/>
+      <w:spacing w:before="40"/>
+      <w:outlineLvl w:val="1"/>
+    </w:pPr>
+    <w:rPr>
+      <w:rFonts w:asciiTheme="majorHAnsi" w:eastAsiaTheme="majorEastAsia" w:hAnsiTheme="majorHAnsi" w:cstheme="majorBidi"/>
+      <w:color w:val="2F5496" w:themeColor="accent1" w:themeShade="BF"/>
+      <w:sz w:val="26"/>
+      <w:szCs w:val="26"/>
+    </w:rPr>
+  </w:style>
   <w:style w:type="paragraph" w:styleId="Heading3">
     <w:name w:val="heading 3"/>
     <w:basedOn w:val="Normal"/>
@@ -36856,6 +37542,48 @@
       <w:u w:val="single"/>
     </w:rPr>
   </w:style>
+  <w:style w:type="character" w:customStyle="1" w:styleId="Heading2Char">
+    <w:name w:val="Heading 2 Char"/>
+    <w:basedOn w:val="DefaultParagraphFont"/>
+    <w:link w:val="Heading2"/>
+    <w:uiPriority w:val="9"/>
+    <w:rsid w:val="00893C33"/>
+    <w:rPr>
+      <w:rFonts w:asciiTheme="majorHAnsi" w:eastAsiaTheme="majorEastAsia" w:hAnsiTheme="majorHAnsi" w:cstheme="majorBidi"/>
+      <w:color w:val="2F5496" w:themeColor="accent1" w:themeShade="BF"/>
+      <w:kern w:val="0"/>
+      <w:sz w:val="26"/>
+      <w:szCs w:val="26"/>
+      <w14:ligatures w14:val="none"/>
+    </w:rPr>
+  </w:style>
+  <w:style w:type="table" w:styleId="TableGrid">
+    <w:name w:val="Table Grid"/>
+    <w:basedOn w:val="TableNormal"/>
+    <w:uiPriority w:val="39"/>
+    <w:rsid w:val="0041698B"/>
+    <w:tblPr>
+      <w:tblBorders>
+        <w:top w:val="single" w:sz="4" w:space="0" w:color="auto"/>
+        <w:left w:val="single" w:sz="4" w:space="0" w:color="auto"/>
+        <w:bottom w:val="single" w:sz="4" w:space="0" w:color="auto"/>
+        <w:right w:val="single" w:sz="4" w:space="0" w:color="auto"/>
+        <w:insideH w:val="single" w:sz="4" w:space="0" w:color="auto"/>
+        <w:insideV w:val="single" w:sz="4" w:space="0" w:color="auto"/>
+      </w:tblBorders>
+    </w:tblPr>
+  </w:style>
+  <w:style w:type="character" w:styleId="Emphasis">
+    <w:name w:val="Emphasis"/>
+    <w:basedOn w:val="DefaultParagraphFont"/>
+    <w:uiPriority w:val="20"/>
+    <w:qFormat/>
+    <w:rsid w:val="0013258A"/>
+    <w:rPr>
+      <w:i/>
+      <w:iCs/>
+    </w:rPr>
+  </w:style>
 </w:styles>
 </file>
 

</xml_diff>